<commit_message>
Second try DBMS paper
</commit_message>
<xml_diff>
--- a/Database research paper.docx
+++ b/Database research paper.docx
@@ -31,6 +31,8 @@
           <w:rFonts w:ascii="Times New Roman" w:hAnsi="Times New Roman" w:cs="Times New Roman"/>
           <w:b/>
           <w:bCs/>
+          <w:sz w:val="32"/>
+          <w:szCs w:val="32"/>
         </w:rPr>
       </w:pPr>
       <w:r>
@@ -38,69 +40,68 @@
           <w:rFonts w:ascii="Times New Roman" w:hAnsi="Times New Roman" w:cs="Times New Roman"/>
           <w:b/>
           <w:bCs/>
+          <w:sz w:val="32"/>
+          <w:szCs w:val="32"/>
         </w:rPr>
         <w:t>Swodesh Singh</w:t>
       </w:r>
-    </w:p>
-    <w:p>
-      <w:pPr>
-        <w:jc w:val="center"/>
+      <w:r>
         <w:rPr>
           <w:rFonts w:ascii="Times New Roman" w:hAnsi="Times New Roman" w:cs="Times New Roman"/>
           <w:b/>
           <w:bCs/>
-        </w:rPr>
-      </w:pPr>
+          <w:sz w:val="32"/>
+          <w:szCs w:val="32"/>
+        </w:rPr>
+        <w:br/>
+        <w:t>Software Engineering Student</w:t>
+      </w:r>
       <w:r>
         <w:rPr>
           <w:rFonts w:ascii="Times New Roman" w:hAnsi="Times New Roman" w:cs="Times New Roman"/>
           <w:b/>
           <w:bCs/>
-        </w:rPr>
-        <w:t>Software Engineering Student</w:t>
-      </w:r>
-    </w:p>
-    <w:p>
-      <w:pPr>
-        <w:jc w:val="center"/>
+          <w:sz w:val="32"/>
+          <w:szCs w:val="32"/>
+        </w:rPr>
+        <w:br/>
+        <w:t>Patan College of Professional Studies, Nepal</w:t>
+      </w:r>
+      <w:r>
         <w:rPr>
           <w:rFonts w:ascii="Times New Roman" w:hAnsi="Times New Roman" w:cs="Times New Roman"/>
           <w:b/>
           <w:bCs/>
-        </w:rPr>
-      </w:pPr>
-      <w:r>
+          <w:sz w:val="32"/>
+          <w:szCs w:val="32"/>
+        </w:rPr>
+        <w:br/>
+        <w:t>singhswodesh2009@gmail.com</w:t>
+      </w:r>
+    </w:p>
+    <w:p>
+      <w:pPr>
+        <w:jc w:val="both"/>
         <w:rPr>
           <w:rFonts w:ascii="Times New Roman" w:hAnsi="Times New Roman" w:cs="Times New Roman"/>
           <w:b/>
           <w:bCs/>
-        </w:rPr>
-        <w:t>Patan college for profess, Nepal</w:t>
-      </w:r>
-    </w:p>
-    <w:p>
-      <w:pPr>
-        <w:pBdr>
-          <w:bottom w:val="single" w:sz="6" w:space="1" w:color="auto"/>
-        </w:pBdr>
-        <w:jc w:val="center"/>
+          <w:sz w:val="32"/>
+          <w:szCs w:val="32"/>
+        </w:rPr>
+      </w:pPr>
+      <w:r>
         <w:rPr>
           <w:rFonts w:ascii="Times New Roman" w:hAnsi="Times New Roman" w:cs="Times New Roman"/>
           <w:b/>
           <w:bCs/>
-        </w:rPr>
-      </w:pPr>
-      <w:hyperlink r:id="rId5" w:history="1">
-        <w:r>
-          <w:rPr>
-            <w:rStyle w:val="Hyperlink"/>
-            <w:rFonts w:ascii="Times New Roman" w:hAnsi="Times New Roman" w:cs="Times New Roman"/>
-            <w:b/>
-            <w:bCs/>
-          </w:rPr>
-          <w:t>singhswodesh2009@gmail.com</w:t>
-        </w:r>
-      </w:hyperlink>
+          <w:sz w:val="32"/>
+          <w:szCs w:val="32"/>
+        </w:rPr>
+        <w:pict w14:anchorId="107D4E34">
+          <v:rect id="_x0000_i1109" style="width:0;height:1.5pt" o:hralign="center" o:hrstd="t" o:hr="t" fillcolor="#a0a0a0" stroked="f"/>
+        </w:pict>
+      </w:r>
     </w:p>
     <w:p>
       <w:pPr>
@@ -109,28 +110,12 @@
           <w:rFonts w:ascii="Times New Roman" w:hAnsi="Times New Roman" w:cs="Times New Roman"/>
           <w:b/>
           <w:bCs/>
-        </w:rPr>
-      </w:pPr>
-    </w:p>
-    <w:p>
-      <w:pPr>
-        <w:jc w:val="both"/>
-        <w:rPr>
-          <w:rFonts w:ascii="Times New Roman" w:hAnsi="Times New Roman" w:cs="Times New Roman"/>
-          <w:b/>
-          <w:bCs/>
-        </w:rPr>
-      </w:pPr>
-    </w:p>
-    <w:p>
-      <w:pPr>
-        <w:jc w:val="both"/>
-        <w:rPr>
-          <w:rFonts w:ascii="Times New Roman" w:hAnsi="Times New Roman" w:cs="Times New Roman"/>
-          <w:b/>
-          <w:bCs/>
+          <w:sz w:val="32"/>
+          <w:szCs w:val="32"/>
         </w:rPr>
         <w:sectPr>
+          <w:headerReference w:type="default" r:id="rId7"/>
+          <w:footerReference w:type="default" r:id="rId8"/>
           <w:pgSz w:w="12240" w:h="15840"/>
           <w:pgMar w:top="1440" w:right="1440" w:bottom="1440" w:left="1440" w:header="720" w:footer="720" w:gutter="0"/>
           <w:cols w:space="720"/>
@@ -147,6 +132,8 @@
           <w:bCs/>
           <w:i/>
           <w:iCs/>
+          <w:sz w:val="32"/>
+          <w:szCs w:val="32"/>
         </w:rPr>
       </w:pPr>
       <w:r>
@@ -156,52 +143,74 @@
           <w:bCs/>
           <w:i/>
           <w:iCs/>
-        </w:rPr>
-        <w:t xml:space="preserve">Abstract: </w:t>
-      </w:r>
-      <w:r>
-        <w:rPr>
-          <w:rFonts w:ascii="Times New Roman" w:hAnsi="Times New Roman" w:cs="Times New Roman"/>
+          <w:sz w:val="32"/>
+          <w:szCs w:val="32"/>
+        </w:rPr>
+        <w:t>Abstract</w:t>
+      </w:r>
+    </w:p>
+    <w:p>
+      <w:pPr>
+        <w:jc w:val="both"/>
+        <w:rPr>
+          <w:rFonts w:ascii="Times New Roman" w:hAnsi="Times New Roman" w:cs="Times New Roman"/>
+          <w:b/>
+          <w:bCs/>
           <w:i/>
           <w:iCs/>
-        </w:rPr>
-        <w:t xml:space="preserve">This paper explains how DBMS technology evolved after 1993, when traditional transaction-processing problems were considered largely solved. Instead of relying on general-purpose relational databases, researchers began developing specialized systems tailored to specific applications. It compares three such systems—RAPID (column-based storage for statistical processing), </w:t>
-      </w:r>
-      <w:proofErr w:type="spellStart"/>
-      <w:r>
-        <w:rPr>
-          <w:rFonts w:ascii="Times New Roman" w:hAnsi="Times New Roman" w:cs="Times New Roman"/>
+          <w:sz w:val="32"/>
+          <w:szCs w:val="32"/>
+        </w:rPr>
+      </w:pPr>
+      <w:r>
+        <w:rPr>
+          <w:rFonts w:ascii="Times New Roman" w:hAnsi="Times New Roman" w:cs="Times New Roman"/>
+          <w:b/>
+          <w:bCs/>
           <w:i/>
           <w:iCs/>
-        </w:rPr>
-        <w:t>GemStone</w:t>
-      </w:r>
-      <w:proofErr w:type="spellEnd"/>
-      <w:r>
-        <w:rPr>
-          <w:rFonts w:ascii="Times New Roman" w:hAnsi="Times New Roman" w:cs="Times New Roman"/>
+          <w:sz w:val="32"/>
+          <w:szCs w:val="32"/>
+        </w:rPr>
+        <w:t xml:space="preserve">This paper examines the evolution of Database Management Systems (DBMS) following the 1993 "Vienna Update," which recognized that traditional transaction-processing challenges were largely resolved [1]. Instead of relying solely on general-purpose relational databases, researchers developed specialized systems tailored to domain-specific applications. This study compares three such systems: RAPID (columnar storage for statistical processing), </w:t>
+      </w:r>
+      <w:proofErr w:type="spellStart"/>
+      <w:r>
+        <w:rPr>
+          <w:rFonts w:ascii="Times New Roman" w:hAnsi="Times New Roman" w:cs="Times New Roman"/>
+          <w:b/>
+          <w:bCs/>
           <w:i/>
           <w:iCs/>
-        </w:rPr>
-        <w:t xml:space="preserve"> (object-oriented modeling for engineering applications), and U-DBMS (handling uncertain sensor data using probabilistic methods)—and highlights the role of EXODUS in enabling extensible database design. Overall, the shift reflects a move from monolithic, row-based architectures to flexible, domain-specific database solutions.</w:t>
-      </w:r>
-    </w:p>
-    <w:p>
-      <w:pPr>
-        <w:jc w:val="both"/>
+          <w:sz w:val="32"/>
+          <w:szCs w:val="32"/>
+        </w:rPr>
+        <w:t>GemStone</w:t>
+      </w:r>
+      <w:proofErr w:type="spellEnd"/>
+      <w:r>
         <w:rPr>
           <w:rFonts w:ascii="Times New Roman" w:hAnsi="Times New Roman" w:cs="Times New Roman"/>
           <w:b/>
           <w:bCs/>
-        </w:rPr>
-      </w:pPr>
+          <w:i/>
+          <w:iCs/>
+          <w:sz w:val="32"/>
+          <w:szCs w:val="32"/>
+        </w:rPr>
+        <w:t xml:space="preserve"> (object-oriented modeling for complex engineering applications), and U-DBMS (probabilistic handling of uncertain sensor data), while highlighting the role of </w:t>
+      </w:r>
       <w:r>
         <w:rPr>
           <w:rFonts w:ascii="Times New Roman" w:hAnsi="Times New Roman" w:cs="Times New Roman"/>
           <w:b/>
           <w:bCs/>
-        </w:rPr>
-        <w:t>I. Context: The Shift in DBMS Research Priorities</w:t>
+          <w:i/>
+          <w:iCs/>
+          <w:sz w:val="32"/>
+          <w:szCs w:val="32"/>
+        </w:rPr>
+        <w:t>EXODUS as a framework for extensible database design [2]–[5]. The shift demonstrates a move from monolithic, row-oriented architectures toward flexible, domain-specific database solutions.</w:t>
       </w:r>
     </w:p>
     <w:p>
@@ -209,38 +218,844 @@
         <w:jc w:val="both"/>
         <w:rPr>
           <w:rFonts w:ascii="Times New Roman" w:hAnsi="Times New Roman" w:cs="Times New Roman"/>
-        </w:rPr>
-      </w:pPr>
-      <w:r>
-        <w:rPr>
-          <w:rFonts w:ascii="Times New Roman" w:hAnsi="Times New Roman" w:cs="Times New Roman"/>
-        </w:rPr>
-        <w:t xml:space="preserve">The "Vienna Update" provides a critical historical framework for understanding the evolution of database research. It highlights a </w:t>
+          <w:b/>
+          <w:bCs/>
+          <w:sz w:val="32"/>
+          <w:szCs w:val="32"/>
+        </w:rPr>
+      </w:pPr>
+      <w:r>
+        <w:rPr>
+          <w:rFonts w:ascii="Times New Roman" w:hAnsi="Times New Roman" w:cs="Times New Roman"/>
+          <w:b/>
+          <w:bCs/>
+          <w:sz w:val="32"/>
+          <w:szCs w:val="32"/>
+        </w:rPr>
+        <w:pict w14:anchorId="322DDCE9">
+          <v:rect id="_x0000_i1137" style="width:0;height:1.5pt" o:hralign="center" o:hrstd="t" o:hr="t" fillcolor="#a0a0a0" stroked="f"/>
+        </w:pict>
+      </w:r>
+    </w:p>
+    <w:p>
+      <w:pPr>
+        <w:jc w:val="both"/>
+        <w:rPr>
+          <w:rFonts w:ascii="Times New Roman" w:hAnsi="Times New Roman" w:cs="Times New Roman"/>
+          <w:sz w:val="32"/>
+          <w:szCs w:val="32"/>
+        </w:rPr>
+      </w:pPr>
+      <w:r>
+        <w:rPr>
+          <w:rFonts w:ascii="Times New Roman" w:hAnsi="Times New Roman" w:cs="Times New Roman"/>
+          <w:b/>
+          <w:bCs/>
+          <w:i/>
+          <w:iCs/>
+          <w:sz w:val="32"/>
+          <w:szCs w:val="32"/>
+        </w:rPr>
+        <w:t>I. Context:</w:t>
+      </w:r>
+      <w:r>
+        <w:rPr>
+          <w:rFonts w:ascii="Times New Roman" w:hAnsi="Times New Roman" w:cs="Times New Roman"/>
+          <w:b/>
+          <w:bCs/>
+          <w:sz w:val="32"/>
+          <w:szCs w:val="32"/>
+        </w:rPr>
+        <w:t xml:space="preserve"> </w:t>
+      </w:r>
+      <w:r>
+        <w:rPr>
+          <w:rFonts w:ascii="Times New Roman" w:hAnsi="Times New Roman" w:cs="Times New Roman"/>
+          <w:i/>
+          <w:iCs/>
+          <w:sz w:val="32"/>
+          <w:szCs w:val="32"/>
+        </w:rPr>
+        <w:t>The Shift in DBMS Research Priorities</w:t>
+      </w:r>
+    </w:p>
+    <w:p>
+      <w:pPr>
+        <w:jc w:val="both"/>
+        <w:rPr>
+          <w:rFonts w:ascii="Times New Roman" w:hAnsi="Times New Roman" w:cs="Times New Roman"/>
+          <w:b/>
+          <w:bCs/>
+          <w:sz w:val="32"/>
+          <w:szCs w:val="32"/>
+        </w:rPr>
+      </w:pPr>
+      <w:r>
+        <w:rPr>
+          <w:rFonts w:ascii="Times New Roman" w:hAnsi="Times New Roman" w:cs="Times New Roman"/>
+          <w:sz w:val="32"/>
+          <w:szCs w:val="32"/>
+        </w:rPr>
+        <w:t>The "Vienna Update" provides a critical historical framework for understanding the evolution of DBMS research [1]. By 1993, many traditional topics—such as single-site concurrency control, buffer management, and basic query optimization—were considered largely "solved," and further work in these areas was seen as incremental rather than transformative [1].</w:t>
+      </w:r>
+    </w:p>
+    <w:p>
+      <w:pPr>
+        <w:jc w:val="both"/>
+        <w:rPr>
+          <w:rFonts w:ascii="Times New Roman" w:hAnsi="Times New Roman" w:cs="Times New Roman"/>
+          <w:sz w:val="32"/>
+          <w:szCs w:val="32"/>
+        </w:rPr>
+      </w:pPr>
+      <w:r>
+        <w:rPr>
+          <w:rFonts w:ascii="Times New Roman" w:hAnsi="Times New Roman" w:cs="Times New Roman"/>
+          <w:sz w:val="32"/>
+          <w:szCs w:val="32"/>
+        </w:rPr>
+        <w:lastRenderedPageBreak/>
+        <w:t>Several research directions were explicitly discouraged:</w:t>
+      </w:r>
+    </w:p>
+    <w:p>
+      <w:pPr>
+        <w:jc w:val="both"/>
+        <w:rPr>
+          <w:rFonts w:ascii="Times New Roman" w:hAnsi="Times New Roman" w:cs="Times New Roman"/>
+          <w:sz w:val="32"/>
+          <w:szCs w:val="32"/>
+        </w:rPr>
+      </w:pPr>
+      <w:r>
+        <w:rPr>
+          <w:rFonts w:ascii="Times New Roman" w:hAnsi="Times New Roman" w:cs="Times New Roman"/>
+          <w:sz w:val="32"/>
+          <w:szCs w:val="32"/>
+        </w:rPr>
+        <w:t>General recursion, due to limited practical applications.</w:t>
+      </w:r>
+    </w:p>
+    <w:p>
+      <w:pPr>
+        <w:jc w:val="both"/>
+        <w:rPr>
+          <w:rFonts w:ascii="Times New Roman" w:hAnsi="Times New Roman" w:cs="Times New Roman"/>
+          <w:sz w:val="32"/>
+          <w:szCs w:val="32"/>
+        </w:rPr>
+      </w:pPr>
+      <w:r>
+        <w:rPr>
+          <w:rFonts w:ascii="Times New Roman" w:hAnsi="Times New Roman" w:cs="Times New Roman"/>
+          <w:sz w:val="32"/>
+          <w:szCs w:val="32"/>
+        </w:rPr>
+        <w:t>Hardware DBMS machines, with multiprocessor software favored instead.</w:t>
+      </w:r>
+    </w:p>
+    <w:p>
+      <w:pPr>
+        <w:jc w:val="both"/>
+        <w:rPr>
+          <w:rFonts w:ascii="Times New Roman" w:hAnsi="Times New Roman" w:cs="Times New Roman"/>
+          <w:sz w:val="32"/>
+          <w:szCs w:val="32"/>
+        </w:rPr>
+      </w:pPr>
+      <w:r>
+        <w:rPr>
+          <w:rFonts w:ascii="Times New Roman" w:hAnsi="Times New Roman" w:cs="Times New Roman"/>
+          <w:sz w:val="32"/>
+          <w:szCs w:val="32"/>
+        </w:rPr>
+        <w:t>Minor variations of object-oriented models, which offered little added value.</w:t>
+      </w:r>
+    </w:p>
+    <w:p>
+      <w:pPr>
+        <w:jc w:val="both"/>
+        <w:rPr>
+          <w:rFonts w:ascii="Times New Roman" w:hAnsi="Times New Roman" w:cs="Times New Roman"/>
+          <w:sz w:val="32"/>
+          <w:szCs w:val="32"/>
+        </w:rPr>
+      </w:pPr>
+      <w:r>
+        <w:rPr>
+          <w:rFonts w:ascii="Times New Roman" w:hAnsi="Times New Roman" w:cs="Times New Roman"/>
+          <w:sz w:val="32"/>
+          <w:szCs w:val="32"/>
+        </w:rPr>
+        <w:t>The research community redirected its focus toward high-impact, unsolved challenges:</w:t>
+      </w:r>
+    </w:p>
+    <w:p>
+      <w:pPr>
+        <w:jc w:val="both"/>
+        <w:rPr>
+          <w:rFonts w:ascii="Times New Roman" w:hAnsi="Times New Roman" w:cs="Times New Roman"/>
+          <w:sz w:val="32"/>
+          <w:szCs w:val="32"/>
+        </w:rPr>
+      </w:pPr>
+      <w:r>
+        <w:rPr>
+          <w:rFonts w:ascii="Times New Roman" w:hAnsi="Times New Roman" w:cs="Times New Roman"/>
+          <w:sz w:val="32"/>
+          <w:szCs w:val="32"/>
+        </w:rPr>
+        <w:t>Data mining, driven by the need to extract patterns from point-of-</w:t>
       </w:r>
       <w:proofErr w:type="gramStart"/>
       <w:r>
         <w:rPr>
           <w:rFonts w:ascii="Times New Roman" w:hAnsi="Times New Roman" w:cs="Times New Roman"/>
-        </w:rPr>
-        <w:t>pivot</w:t>
+          <w:sz w:val="32"/>
+          <w:szCs w:val="32"/>
+        </w:rPr>
+        <w:t>sale</w:t>
       </w:r>
       <w:proofErr w:type="gramEnd"/>
       <w:r>
         <w:rPr>
           <w:rFonts w:ascii="Times New Roman" w:hAnsi="Times New Roman" w:cs="Times New Roman"/>
-        </w:rPr>
-        <w:t xml:space="preserve"> point where traditional database problems were considered "solved," pushing the community toward new frontiers.</w:t>
+          <w:sz w:val="32"/>
+          <w:szCs w:val="32"/>
+        </w:rPr>
+        <w:t xml:space="preserve"> and business data.</w:t>
+      </w:r>
+    </w:p>
+    <w:p>
+      <w:pPr>
+        <w:jc w:val="both"/>
+        <w:rPr>
+          <w:rFonts w:ascii="Times New Roman" w:hAnsi="Times New Roman" w:cs="Times New Roman"/>
+          <w:sz w:val="32"/>
+          <w:szCs w:val="32"/>
+        </w:rPr>
+      </w:pPr>
+      <w:r>
+        <w:rPr>
+          <w:rFonts w:ascii="Times New Roman" w:hAnsi="Times New Roman" w:cs="Times New Roman"/>
+          <w:sz w:val="32"/>
+          <w:szCs w:val="32"/>
+        </w:rPr>
+        <w:t>Legacy system migration, enabling companies to transition from unstructured legacy code to modern client-server architectures.</w:t>
+      </w:r>
+    </w:p>
+    <w:p>
+      <w:pPr>
+        <w:jc w:val="both"/>
+        <w:rPr>
+          <w:rFonts w:ascii="Times New Roman" w:hAnsi="Times New Roman" w:cs="Times New Roman"/>
+          <w:sz w:val="32"/>
+          <w:szCs w:val="32"/>
+        </w:rPr>
+      </w:pPr>
+      <w:r>
+        <w:rPr>
+          <w:rFonts w:ascii="Times New Roman" w:hAnsi="Times New Roman" w:cs="Times New Roman"/>
+          <w:sz w:val="32"/>
+          <w:szCs w:val="32"/>
+        </w:rPr>
+        <w:t>Multimedia and scalability, addressing multi-terabyte databases and storage of images, audio, and video.</w:t>
+      </w:r>
+    </w:p>
+    <w:p>
+      <w:pPr>
+        <w:jc w:val="both"/>
+        <w:rPr>
+          <w:rFonts w:ascii="Times New Roman" w:hAnsi="Times New Roman" w:cs="Times New Roman"/>
+          <w:sz w:val="32"/>
+          <w:szCs w:val="32"/>
+        </w:rPr>
+      </w:pPr>
+      <w:r>
+        <w:rPr>
+          <w:rFonts w:ascii="Times New Roman" w:hAnsi="Times New Roman" w:cs="Times New Roman"/>
+          <w:sz w:val="32"/>
+          <w:szCs w:val="32"/>
+        </w:rPr>
+        <w:t xml:space="preserve">User interfaces, including workflow languages and </w:t>
+      </w:r>
+      <w:r>
+        <w:rPr>
+          <w:rFonts w:ascii="Times New Roman" w:hAnsi="Times New Roman" w:cs="Times New Roman"/>
+          <w:sz w:val="32"/>
+          <w:szCs w:val="32"/>
+        </w:rPr>
+        <w:t>collaborative tools, previously neglected in database research.</w:t>
+      </w:r>
+    </w:p>
+    <w:p>
+      <w:pPr>
+        <w:jc w:val="both"/>
+        <w:rPr>
+          <w:rFonts w:ascii="Times New Roman" w:hAnsi="Times New Roman" w:cs="Times New Roman"/>
+          <w:b/>
+          <w:bCs/>
+          <w:sz w:val="32"/>
+          <w:szCs w:val="32"/>
+        </w:rPr>
+      </w:pPr>
+      <w:r>
+        <w:rPr>
+          <w:rFonts w:ascii="Times New Roman" w:hAnsi="Times New Roman" w:cs="Times New Roman"/>
+          <w:b/>
+          <w:bCs/>
+          <w:sz w:val="32"/>
+          <w:szCs w:val="32"/>
+        </w:rPr>
+        <w:pict w14:anchorId="24809D14">
+          <v:rect id="_x0000_i1111" style="width:0;height:1.5pt" o:hralign="center" o:hrstd="t" o:hr="t" fillcolor="#a0a0a0" stroked="f"/>
+        </w:pict>
+      </w:r>
+    </w:p>
+    <w:p>
+      <w:pPr>
+        <w:jc w:val="both"/>
+        <w:rPr>
+          <w:rFonts w:ascii="Times New Roman" w:hAnsi="Times New Roman" w:cs="Times New Roman"/>
+          <w:b/>
+          <w:bCs/>
+          <w:i/>
+          <w:iCs/>
+          <w:sz w:val="32"/>
+          <w:szCs w:val="32"/>
+        </w:rPr>
+      </w:pPr>
+      <w:r>
+        <w:rPr>
+          <w:rFonts w:ascii="Times New Roman" w:hAnsi="Times New Roman" w:cs="Times New Roman"/>
+          <w:b/>
+          <w:bCs/>
+          <w:i/>
+          <w:iCs/>
+          <w:sz w:val="32"/>
+          <w:szCs w:val="32"/>
+        </w:rPr>
+        <w:t>II. The Rise of Specialized Architectures</w:t>
+      </w:r>
+    </w:p>
+    <w:p>
+      <w:pPr>
+        <w:jc w:val="both"/>
+        <w:rPr>
+          <w:rFonts w:ascii="Times New Roman" w:hAnsi="Times New Roman" w:cs="Times New Roman"/>
+          <w:sz w:val="32"/>
+          <w:szCs w:val="32"/>
+        </w:rPr>
+      </w:pPr>
+      <w:r>
+        <w:rPr>
+          <w:rFonts w:ascii="Times New Roman" w:hAnsi="Times New Roman" w:cs="Times New Roman"/>
+          <w:sz w:val="32"/>
+          <w:szCs w:val="32"/>
+        </w:rPr>
+        <w:t>The limitations of standard relational DBMSs in handling specialized applications led to the development of domain-specific architectures [2]–[5].</w:t>
+      </w:r>
+    </w:p>
+    <w:p>
+      <w:pPr>
+        <w:jc w:val="both"/>
+        <w:rPr>
+          <w:rFonts w:ascii="Times New Roman" w:hAnsi="Times New Roman" w:cs="Times New Roman"/>
+          <w:sz w:val="32"/>
+          <w:szCs w:val="32"/>
+        </w:rPr>
+      </w:pPr>
+      <w:r>
+        <w:rPr>
+          <w:rFonts w:ascii="Times New Roman" w:hAnsi="Times New Roman" w:cs="Times New Roman"/>
+          <w:sz w:val="32"/>
+          <w:szCs w:val="32"/>
+        </w:rPr>
+        <w:t>A. Statistical Databases: The RAPID System</w:t>
+      </w:r>
+    </w:p>
+    <w:p>
+      <w:pPr>
+        <w:jc w:val="both"/>
+        <w:rPr>
+          <w:rFonts w:ascii="Times New Roman" w:hAnsi="Times New Roman" w:cs="Times New Roman"/>
+          <w:sz w:val="32"/>
+          <w:szCs w:val="32"/>
+        </w:rPr>
+      </w:pPr>
+      <w:r>
+        <w:rPr>
+          <w:rFonts w:ascii="Times New Roman" w:hAnsi="Times New Roman" w:cs="Times New Roman"/>
+          <w:sz w:val="32"/>
+          <w:szCs w:val="32"/>
+        </w:rPr>
+        <w:t xml:space="preserve">Standard relational DBMSs are optimized for operational queries via primary keys but are inefficient for statistical workloads [2]. Statistical queries often require aggregating a small set of attributes across millions of records, resulting in excessive </w:t>
+      </w:r>
+      <w:proofErr w:type="gramStart"/>
+      <w:r>
+        <w:rPr>
+          <w:rFonts w:ascii="Times New Roman" w:hAnsi="Times New Roman" w:cs="Times New Roman"/>
+          <w:sz w:val="32"/>
+          <w:szCs w:val="32"/>
+        </w:rPr>
+        <w:t>row-based</w:t>
+      </w:r>
+      <w:proofErr w:type="gramEnd"/>
+      <w:r>
+        <w:rPr>
+          <w:rFonts w:ascii="Times New Roman" w:hAnsi="Times New Roman" w:cs="Times New Roman"/>
+          <w:sz w:val="32"/>
+          <w:szCs w:val="32"/>
+        </w:rPr>
+        <w:t xml:space="preserve"> I/O.</w:t>
+      </w:r>
+    </w:p>
+    <w:p>
+      <w:pPr>
+        <w:jc w:val="both"/>
+        <w:rPr>
+          <w:rFonts w:ascii="Times New Roman" w:hAnsi="Times New Roman" w:cs="Times New Roman"/>
+          <w:sz w:val="32"/>
+          <w:szCs w:val="32"/>
+        </w:rPr>
+      </w:pPr>
+      <w:r>
+        <w:rPr>
+          <w:rFonts w:ascii="Times New Roman" w:hAnsi="Times New Roman" w:cs="Times New Roman"/>
+          <w:sz w:val="32"/>
+          <w:szCs w:val="32"/>
+        </w:rPr>
+        <w:t>RAPID introduced a fully transposed (column-store) file structure:</w:t>
+      </w:r>
+    </w:p>
+    <w:p>
+      <w:pPr>
+        <w:jc w:val="both"/>
+        <w:rPr>
+          <w:rFonts w:ascii="Times New Roman" w:hAnsi="Times New Roman" w:cs="Times New Roman"/>
+          <w:sz w:val="32"/>
+          <w:szCs w:val="32"/>
+        </w:rPr>
+      </w:pPr>
+      <w:r>
+        <w:rPr>
+          <w:rFonts w:ascii="Times New Roman" w:hAnsi="Times New Roman" w:cs="Times New Roman"/>
+          <w:sz w:val="32"/>
+          <w:szCs w:val="32"/>
+        </w:rPr>
+        <w:t>Compression: Homogeneous columns allow high compression</w:t>
+      </w:r>
+      <w:r>
+        <w:rPr>
+          <w:rFonts w:ascii="Times New Roman" w:hAnsi="Times New Roman" w:cs="Times New Roman"/>
+          <w:b/>
+          <w:bCs/>
+          <w:sz w:val="32"/>
+          <w:szCs w:val="32"/>
+        </w:rPr>
+        <w:t xml:space="preserve"> </w:t>
+      </w:r>
+      <w:r>
+        <w:rPr>
+          <w:rFonts w:ascii="Times New Roman" w:hAnsi="Times New Roman" w:cs="Times New Roman"/>
+          <w:sz w:val="32"/>
+          <w:szCs w:val="32"/>
+        </w:rPr>
+        <w:lastRenderedPageBreak/>
+        <w:t>rates, reducing storage and I/O costs.</w:t>
+      </w:r>
+    </w:p>
+    <w:p>
+      <w:pPr>
+        <w:jc w:val="both"/>
+        <w:rPr>
+          <w:rFonts w:ascii="Times New Roman" w:hAnsi="Times New Roman" w:cs="Times New Roman"/>
+          <w:b/>
+          <w:bCs/>
+          <w:sz w:val="32"/>
+          <w:szCs w:val="32"/>
+        </w:rPr>
+      </w:pPr>
+      <w:r>
+        <w:rPr>
+          <w:rFonts w:ascii="Times New Roman" w:hAnsi="Times New Roman" w:cs="Times New Roman"/>
+          <w:sz w:val="32"/>
+          <w:szCs w:val="32"/>
+        </w:rPr>
+        <w:t>Performance: Statistical queries accessing few attributes over many rows outperform traditional row-stores and inverted list systems (e.g., ADABAS), though performance may degrade for queries requiring full tuple reconstruction</w:t>
+      </w:r>
+      <w:r>
+        <w:rPr>
+          <w:rFonts w:ascii="Times New Roman" w:hAnsi="Times New Roman" w:cs="Times New Roman"/>
+          <w:b/>
+          <w:bCs/>
+          <w:sz w:val="32"/>
+          <w:szCs w:val="32"/>
+        </w:rPr>
+        <w:t>.</w:t>
+      </w:r>
+    </w:p>
+    <w:p>
+      <w:pPr>
+        <w:jc w:val="both"/>
+        <w:rPr>
+          <w:rFonts w:ascii="Times New Roman" w:hAnsi="Times New Roman" w:cs="Times New Roman"/>
+          <w:b/>
+          <w:bCs/>
+          <w:i/>
+          <w:iCs/>
+          <w:sz w:val="32"/>
+          <w:szCs w:val="32"/>
+        </w:rPr>
+      </w:pPr>
+      <w:r>
+        <w:rPr>
+          <w:rFonts w:ascii="Times New Roman" w:hAnsi="Times New Roman" w:cs="Times New Roman"/>
+          <w:b/>
+          <w:bCs/>
+          <w:i/>
+          <w:iCs/>
+          <w:sz w:val="32"/>
+          <w:szCs w:val="32"/>
+        </w:rPr>
+        <w:t xml:space="preserve">B. Object-Oriented Databases: </w:t>
+      </w:r>
+      <w:proofErr w:type="spellStart"/>
+      <w:r>
+        <w:rPr>
+          <w:rFonts w:ascii="Times New Roman" w:hAnsi="Times New Roman" w:cs="Times New Roman"/>
+          <w:b/>
+          <w:bCs/>
+          <w:i/>
+          <w:iCs/>
+          <w:sz w:val="32"/>
+          <w:szCs w:val="32"/>
+        </w:rPr>
+        <w:t>GemStone</w:t>
+      </w:r>
+      <w:proofErr w:type="spellEnd"/>
+      <w:r>
+        <w:rPr>
+          <w:rFonts w:ascii="Times New Roman" w:hAnsi="Times New Roman" w:cs="Times New Roman"/>
+          <w:b/>
+          <w:bCs/>
+          <w:i/>
+          <w:iCs/>
+          <w:sz w:val="32"/>
+          <w:szCs w:val="32"/>
+        </w:rPr>
+        <w:t xml:space="preserve"> and EXODUS</w:t>
+      </w:r>
+    </w:p>
+    <w:p>
+      <w:pPr>
+        <w:jc w:val="both"/>
+        <w:rPr>
+          <w:rFonts w:ascii="Times New Roman" w:hAnsi="Times New Roman" w:cs="Times New Roman"/>
+          <w:sz w:val="32"/>
+          <w:szCs w:val="32"/>
+        </w:rPr>
+      </w:pPr>
+      <w:r>
+        <w:rPr>
+          <w:rFonts w:ascii="Times New Roman" w:hAnsi="Times New Roman" w:cs="Times New Roman"/>
+          <w:sz w:val="32"/>
+          <w:szCs w:val="32"/>
+        </w:rPr>
+        <w:t>Relational systems struggled with applications requiring complex data modeling, such as CAD/CAM, VLSI design, and AI [3], [4].</w:t>
+      </w:r>
+    </w:p>
+    <w:p>
+      <w:pPr>
+        <w:jc w:val="both"/>
+        <w:rPr>
+          <w:rFonts w:ascii="Times New Roman" w:hAnsi="Times New Roman" w:cs="Times New Roman"/>
+          <w:sz w:val="32"/>
+          <w:szCs w:val="32"/>
+        </w:rPr>
+      </w:pPr>
+      <w:proofErr w:type="spellStart"/>
+      <w:r>
+        <w:rPr>
+          <w:rFonts w:ascii="Times New Roman" w:hAnsi="Times New Roman" w:cs="Times New Roman"/>
+          <w:sz w:val="32"/>
+          <w:szCs w:val="32"/>
+        </w:rPr>
+        <w:t>GemStone</w:t>
+      </w:r>
+      <w:proofErr w:type="spellEnd"/>
+      <w:r>
+        <w:rPr>
+          <w:rFonts w:ascii="Times New Roman" w:hAnsi="Times New Roman" w:cs="Times New Roman"/>
+          <w:sz w:val="32"/>
+          <w:szCs w:val="32"/>
+        </w:rPr>
+        <w:t xml:space="preserve"> integrated Smalltalk-80 concepts with DBMS storage:</w:t>
+      </w:r>
+    </w:p>
+    <w:p>
+      <w:pPr>
+        <w:jc w:val="both"/>
+        <w:rPr>
+          <w:rFonts w:ascii="Times New Roman" w:hAnsi="Times New Roman" w:cs="Times New Roman"/>
+          <w:sz w:val="32"/>
+          <w:szCs w:val="32"/>
+        </w:rPr>
+      </w:pPr>
+      <w:r>
+        <w:rPr>
+          <w:rFonts w:ascii="Times New Roman" w:hAnsi="Times New Roman" w:cs="Times New Roman"/>
+          <w:sz w:val="32"/>
+          <w:szCs w:val="32"/>
+        </w:rPr>
+        <w:t>Behavioral modeling: Objects store both data and behavior (methods), ensuring consistency within the database.</w:t>
+      </w:r>
+    </w:p>
+    <w:p>
+      <w:pPr>
+        <w:jc w:val="both"/>
+        <w:rPr>
+          <w:rFonts w:ascii="Times New Roman" w:hAnsi="Times New Roman" w:cs="Times New Roman"/>
+          <w:sz w:val="32"/>
+          <w:szCs w:val="32"/>
+        </w:rPr>
+      </w:pPr>
+      <w:r>
+        <w:rPr>
+          <w:rFonts w:ascii="Times New Roman" w:hAnsi="Times New Roman" w:cs="Times New Roman"/>
+          <w:sz w:val="32"/>
+          <w:szCs w:val="32"/>
+        </w:rPr>
+        <w:t xml:space="preserve">Object identity and structure: Supports complex objects directly without </w:t>
+      </w:r>
+      <w:proofErr w:type="gramStart"/>
+      <w:r>
+        <w:rPr>
+          <w:rFonts w:ascii="Times New Roman" w:hAnsi="Times New Roman" w:cs="Times New Roman"/>
+          <w:sz w:val="32"/>
+          <w:szCs w:val="32"/>
+        </w:rPr>
+        <w:t>flattening to</w:t>
+      </w:r>
+      <w:proofErr w:type="gramEnd"/>
+      <w:r>
+        <w:rPr>
+          <w:rFonts w:ascii="Times New Roman" w:hAnsi="Times New Roman" w:cs="Times New Roman"/>
+          <w:sz w:val="32"/>
+          <w:szCs w:val="32"/>
+        </w:rPr>
+        <w:t xml:space="preserve"> tuples.</w:t>
+      </w:r>
+    </w:p>
+    <w:p>
+      <w:pPr>
+        <w:jc w:val="both"/>
+        <w:rPr>
+          <w:rFonts w:ascii="Times New Roman" w:hAnsi="Times New Roman" w:cs="Times New Roman"/>
+          <w:sz w:val="32"/>
+          <w:szCs w:val="32"/>
+        </w:rPr>
+      </w:pPr>
+      <w:r>
+        <w:rPr>
+          <w:rFonts w:ascii="Times New Roman" w:hAnsi="Times New Roman" w:cs="Times New Roman"/>
+          <w:sz w:val="32"/>
+          <w:szCs w:val="32"/>
+        </w:rPr>
+        <w:t>Architecture: Dual-process design (Gem for interpretation, Stone for storage) and shadow paging for optimistic concurrency control [3].</w:t>
+      </w:r>
+    </w:p>
+    <w:p>
+      <w:pPr>
+        <w:jc w:val="both"/>
+        <w:rPr>
+          <w:rFonts w:ascii="Times New Roman" w:hAnsi="Times New Roman" w:cs="Times New Roman"/>
+          <w:sz w:val="32"/>
+          <w:szCs w:val="32"/>
+        </w:rPr>
+      </w:pPr>
+      <w:r>
+        <w:rPr>
+          <w:rFonts w:ascii="Times New Roman" w:hAnsi="Times New Roman" w:cs="Times New Roman"/>
+          <w:sz w:val="32"/>
+          <w:szCs w:val="32"/>
+        </w:rPr>
+        <w:t>EXODUS offered an extensible toolkit rather than a complete DBMS:</w:t>
+      </w:r>
+    </w:p>
+    <w:p>
+      <w:pPr>
+        <w:jc w:val="both"/>
+        <w:rPr>
+          <w:rFonts w:ascii="Times New Roman" w:hAnsi="Times New Roman" w:cs="Times New Roman"/>
+          <w:sz w:val="32"/>
+          <w:szCs w:val="32"/>
+        </w:rPr>
+      </w:pPr>
+      <w:r>
+        <w:rPr>
+          <w:rFonts w:ascii="Times New Roman" w:hAnsi="Times New Roman" w:cs="Times New Roman"/>
+          <w:sz w:val="32"/>
+          <w:szCs w:val="32"/>
+        </w:rPr>
+        <w:t>Philosophy: No single system can meet all application requirements.</w:t>
+      </w:r>
+    </w:p>
+    <w:p>
+      <w:pPr>
+        <w:jc w:val="both"/>
+        <w:rPr>
+          <w:rFonts w:ascii="Times New Roman" w:hAnsi="Times New Roman" w:cs="Times New Roman"/>
+          <w:sz w:val="32"/>
+          <w:szCs w:val="32"/>
+        </w:rPr>
+      </w:pPr>
+      <w:r>
+        <w:rPr>
+          <w:rFonts w:ascii="Times New Roman" w:hAnsi="Times New Roman" w:cs="Times New Roman"/>
+          <w:sz w:val="32"/>
+          <w:szCs w:val="32"/>
+        </w:rPr>
+        <w:t>Core components: Provided a kernel (Storage Object Manager) and tools to define new types, access methods, and query operators for generating application-specific DBMSs [4].</w:t>
+      </w:r>
+    </w:p>
+    <w:p>
+      <w:pPr>
+        <w:jc w:val="both"/>
+        <w:rPr>
+          <w:rFonts w:ascii="Times New Roman" w:hAnsi="Times New Roman" w:cs="Times New Roman"/>
+          <w:i/>
+          <w:iCs/>
+          <w:sz w:val="32"/>
+          <w:szCs w:val="32"/>
+        </w:rPr>
+      </w:pPr>
+      <w:r>
+        <w:rPr>
+          <w:rFonts w:ascii="Times New Roman" w:hAnsi="Times New Roman" w:cs="Times New Roman"/>
+          <w:i/>
+          <w:iCs/>
+          <w:sz w:val="32"/>
+          <w:szCs w:val="32"/>
+        </w:rPr>
+        <w:t>C. Uncertainty Management: U-DBMS</w:t>
+      </w:r>
+    </w:p>
+    <w:p>
+      <w:pPr>
+        <w:jc w:val="both"/>
+        <w:rPr>
+          <w:rFonts w:ascii="Times New Roman" w:hAnsi="Times New Roman" w:cs="Times New Roman"/>
+          <w:b/>
+          <w:bCs/>
+          <w:sz w:val="32"/>
+          <w:szCs w:val="32"/>
+        </w:rPr>
+      </w:pPr>
+      <w:r>
+        <w:rPr>
+          <w:rFonts w:ascii="Times New Roman" w:hAnsi="Times New Roman" w:cs="Times New Roman"/>
+          <w:sz w:val="32"/>
+          <w:szCs w:val="32"/>
+        </w:rPr>
+        <w:t>Modern applications involving sensors introduced data that is constantly evolving and</w:t>
+      </w:r>
+      <w:r>
+        <w:rPr>
+          <w:rFonts w:ascii="Times New Roman" w:hAnsi="Times New Roman" w:cs="Times New Roman"/>
+          <w:b/>
+          <w:bCs/>
+          <w:sz w:val="32"/>
+          <w:szCs w:val="32"/>
+        </w:rPr>
+        <w:t xml:space="preserve"> </w:t>
+      </w:r>
+      <w:r>
+        <w:rPr>
+          <w:rFonts w:ascii="Times New Roman" w:hAnsi="Times New Roman" w:cs="Times New Roman"/>
+          <w:sz w:val="32"/>
+          <w:szCs w:val="32"/>
+        </w:rPr>
+        <w:t>uncertain [5].</w:t>
+      </w:r>
+    </w:p>
+    <w:p>
+      <w:pPr>
+        <w:jc w:val="both"/>
+        <w:rPr>
+          <w:rFonts w:ascii="Times New Roman" w:hAnsi="Times New Roman" w:cs="Times New Roman"/>
+          <w:sz w:val="32"/>
+          <w:szCs w:val="32"/>
+        </w:rPr>
+      </w:pPr>
+      <w:r>
+        <w:rPr>
+          <w:rFonts w:ascii="Times New Roman" w:hAnsi="Times New Roman" w:cs="Times New Roman"/>
+          <w:sz w:val="32"/>
+          <w:szCs w:val="32"/>
+        </w:rPr>
+        <w:t>U-DBMS, built on PostgreSQL, manages uncertainty through:</w:t>
+      </w:r>
+    </w:p>
+    <w:p>
+      <w:pPr>
+        <w:jc w:val="both"/>
+        <w:rPr>
+          <w:rFonts w:ascii="Times New Roman" w:hAnsi="Times New Roman" w:cs="Times New Roman"/>
+          <w:sz w:val="32"/>
+          <w:szCs w:val="32"/>
+        </w:rPr>
+      </w:pPr>
+      <w:r>
+        <w:rPr>
+          <w:rFonts w:ascii="Times New Roman" w:hAnsi="Times New Roman" w:cs="Times New Roman"/>
+          <w:sz w:val="32"/>
+          <w:szCs w:val="32"/>
+        </w:rPr>
+        <w:t xml:space="preserve">Data representation: Each value is stored as a range with an </w:t>
+      </w:r>
+      <w:r>
+        <w:rPr>
+          <w:rFonts w:ascii="Times New Roman" w:hAnsi="Times New Roman" w:cs="Times New Roman"/>
+          <w:sz w:val="32"/>
+          <w:szCs w:val="32"/>
+        </w:rPr>
+        <w:lastRenderedPageBreak/>
+        <w:t>associated Probability Distribution Function (PDF).</w:t>
+      </w:r>
+    </w:p>
+    <w:p>
+      <w:pPr>
+        <w:tabs>
+          <w:tab w:val="num" w:pos="720"/>
+        </w:tabs>
+        <w:jc w:val="both"/>
+        <w:rPr>
+          <w:rFonts w:ascii="Times New Roman" w:hAnsi="Times New Roman" w:cs="Times New Roman"/>
+          <w:sz w:val="32"/>
+          <w:szCs w:val="32"/>
+        </w:rPr>
+      </w:pPr>
+      <w:r>
+        <w:rPr>
+          <w:rFonts w:ascii="Times New Roman" w:hAnsi="Times New Roman" w:cs="Times New Roman"/>
+          <w:sz w:val="32"/>
+          <w:szCs w:val="32"/>
+        </w:rPr>
+        <w:t>Probabilistic queries: Queries return results with confidence scores (e.g., "Sensor A has a 70% chance of being the maximum").</w:t>
       </w:r>
     </w:p>
     <w:p>
       <w:pPr>
         <w:numPr>
           <w:ilvl w:val="0"/>
-          <w:numId w:val="1"/>
+          <w:numId w:val="11"/>
         </w:numPr>
         <w:jc w:val="both"/>
         <w:rPr>
           <w:rFonts w:ascii="Times New Roman" w:hAnsi="Times New Roman" w:cs="Times New Roman"/>
+          <w:sz w:val="32"/>
+          <w:szCs w:val="32"/>
         </w:rPr>
       </w:pPr>
       <w:r>
@@ -248,1018 +1063,29 @@
           <w:rFonts w:ascii="Times New Roman" w:hAnsi="Times New Roman" w:cs="Times New Roman"/>
           <w:b/>
           <w:bCs/>
-        </w:rPr>
-        <w:t>The "Solved" Problems:</w:t>
-      </w:r>
-      <w:r>
-        <w:rPr>
-          <w:rFonts w:ascii="Times New Roman" w:hAnsi="Times New Roman" w:cs="Times New Roman"/>
-        </w:rPr>
-        <w:t xml:space="preserve"> By 1993, the research community largely </w:t>
-      </w:r>
-      <w:r>
-        <w:rPr>
-          <w:rFonts w:ascii="Times New Roman" w:hAnsi="Times New Roman" w:cs="Times New Roman"/>
-        </w:rPr>
-        <w:t>agreed that traditional topics like single-site concurrency control, buffer management, and standard query optimization were well-understood. Continuing to work on these was viewed as "polishing a round ball".</w:t>
+          <w:sz w:val="32"/>
+          <w:szCs w:val="32"/>
+        </w:rPr>
+        <w:t xml:space="preserve">Architecture: </w:t>
+      </w:r>
+      <w:r>
+        <w:rPr>
+          <w:rFonts w:ascii="Times New Roman" w:hAnsi="Times New Roman" w:cs="Times New Roman"/>
+          <w:sz w:val="32"/>
+          <w:szCs w:val="32"/>
+        </w:rPr>
+        <w:t>Extended SQL operators and meta-queries to handle uncertainty without modifying the core PostgreSQL engine [5].</w:t>
       </w:r>
     </w:p>
     <w:p>
       <w:pPr>
         <w:jc w:val="both"/>
-        <w:rPr>
-          <w:rFonts w:ascii="Times New Roman" w:hAnsi="Times New Roman" w:cs="Times New Roman"/>
-        </w:rPr>
-      </w:pPr>
-    </w:p>
-    <w:p>
-      <w:pPr>
-        <w:numPr>
-          <w:ilvl w:val="0"/>
-          <w:numId w:val="1"/>
-        </w:numPr>
-        <w:jc w:val="both"/>
-        <w:rPr>
-          <w:rFonts w:ascii="Times New Roman" w:hAnsi="Times New Roman" w:cs="Times New Roman"/>
-        </w:rPr>
-      </w:pPr>
-      <w:r>
         <w:rPr>
           <w:rFonts w:ascii="Times New Roman" w:hAnsi="Times New Roman" w:cs="Times New Roman"/>
           <w:b/>
           <w:bCs/>
-        </w:rPr>
-        <w:t>The "Negative" Topics:</w:t>
-      </w:r>
-      <w:r>
-        <w:rPr>
-          <w:rFonts w:ascii="Times New Roman" w:hAnsi="Times New Roman" w:cs="Times New Roman"/>
-        </w:rPr>
-        <w:t xml:space="preserve"> Several areas were explicitly discouraged, including general recursion (due to lack of applications) , hardware database machines (software on multiprocessors was preferred) , and minor variations of object-oriented data models.</w:t>
-      </w:r>
-    </w:p>
-    <w:p>
-      <w:pPr>
-        <w:jc w:val="both"/>
-        <w:rPr>
-          <w:rFonts w:ascii="Times New Roman" w:hAnsi="Times New Roman" w:cs="Times New Roman"/>
-        </w:rPr>
-      </w:pPr>
-    </w:p>
-    <w:p>
-      <w:pPr>
-        <w:numPr>
-          <w:ilvl w:val="0"/>
-          <w:numId w:val="1"/>
-        </w:numPr>
-        <w:jc w:val="both"/>
-        <w:rPr>
-          <w:rFonts w:ascii="Times New Roman" w:hAnsi="Times New Roman" w:cs="Times New Roman"/>
-        </w:rPr>
-      </w:pPr>
-      <w:r>
-        <w:rPr>
-          <w:rFonts w:ascii="Times New Roman" w:hAnsi="Times New Roman" w:cs="Times New Roman"/>
-          <w:b/>
-          <w:bCs/>
-        </w:rPr>
-        <w:t>The Future Directions:</w:t>
-      </w:r>
-      <w:r>
-        <w:rPr>
-          <w:rFonts w:ascii="Times New Roman" w:hAnsi="Times New Roman" w:cs="Times New Roman"/>
-        </w:rPr>
-        <w:t xml:space="preserve"> The focus shifted toward high-impact, unsolved problems, specifically:</w:t>
-      </w:r>
-    </w:p>
-    <w:p>
-      <w:pPr>
-        <w:numPr>
-          <w:ilvl w:val="1"/>
-          <w:numId w:val="1"/>
-        </w:numPr>
-        <w:jc w:val="both"/>
-        <w:rPr>
-          <w:rFonts w:ascii="Times New Roman" w:hAnsi="Times New Roman" w:cs="Times New Roman"/>
-        </w:rPr>
-      </w:pPr>
-      <w:r>
-        <w:rPr>
-          <w:rFonts w:ascii="Times New Roman" w:hAnsi="Times New Roman" w:cs="Times New Roman"/>
-          <w:b/>
-          <w:bCs/>
-        </w:rPr>
-        <w:t>Data Mining:</w:t>
-      </w:r>
-      <w:r>
-        <w:rPr>
-          <w:rFonts w:ascii="Times New Roman" w:hAnsi="Times New Roman" w:cs="Times New Roman"/>
-        </w:rPr>
-        <w:t xml:space="preserve"> Driven by </w:t>
-      </w:r>
-      <w:proofErr w:type="gramStart"/>
-      <w:r>
-        <w:rPr>
-          <w:rFonts w:ascii="Times New Roman" w:hAnsi="Times New Roman" w:cs="Times New Roman"/>
-        </w:rPr>
-        <w:t>retail</w:t>
-      </w:r>
-      <w:proofErr w:type="gramEnd"/>
-      <w:r>
-        <w:rPr>
-          <w:rFonts w:ascii="Times New Roman" w:hAnsi="Times New Roman" w:cs="Times New Roman"/>
-        </w:rPr>
-        <w:t xml:space="preserve"> needs to find "interesting" patterns in point-of-sale data.</w:t>
-      </w:r>
-    </w:p>
-    <w:p>
-      <w:pPr>
-        <w:numPr>
-          <w:ilvl w:val="1"/>
-          <w:numId w:val="1"/>
-        </w:numPr>
-        <w:jc w:val="both"/>
-        <w:rPr>
-          <w:rFonts w:ascii="Times New Roman" w:hAnsi="Times New Roman" w:cs="Times New Roman"/>
-        </w:rPr>
-      </w:pPr>
-      <w:r>
-        <w:rPr>
-          <w:rFonts w:ascii="Times New Roman" w:hAnsi="Times New Roman" w:cs="Times New Roman"/>
-          <w:b/>
-          <w:bCs/>
-        </w:rPr>
-        <w:t>Legacy Migration:</w:t>
-      </w:r>
-      <w:r>
-        <w:rPr>
-          <w:rFonts w:ascii="Times New Roman" w:hAnsi="Times New Roman" w:cs="Times New Roman"/>
-        </w:rPr>
-        <w:t xml:space="preserve"> Helping companies move from </w:t>
-      </w:r>
-      <w:r>
-        <w:rPr>
-          <w:rFonts w:ascii="Times New Roman" w:hAnsi="Times New Roman" w:cs="Times New Roman"/>
-        </w:rPr>
-        <w:lastRenderedPageBreak/>
-        <w:t xml:space="preserve">unstructured "legacy" code to modern client-server </w:t>
-      </w:r>
-      <w:proofErr w:type="gramStart"/>
-      <w:r>
-        <w:rPr>
-          <w:rFonts w:ascii="Times New Roman" w:hAnsi="Times New Roman" w:cs="Times New Roman"/>
-        </w:rPr>
-        <w:t>architectures</w:t>
-      </w:r>
-      <w:proofErr w:type="gramEnd"/>
-      <w:r>
-        <w:rPr>
-          <w:rFonts w:ascii="Times New Roman" w:hAnsi="Times New Roman" w:cs="Times New Roman"/>
-        </w:rPr>
-        <w:t>.</w:t>
-      </w:r>
-    </w:p>
-    <w:p>
-      <w:pPr>
-        <w:jc w:val="both"/>
-        <w:rPr>
-          <w:rFonts w:ascii="Times New Roman" w:hAnsi="Times New Roman" w:cs="Times New Roman"/>
-        </w:rPr>
-      </w:pPr>
-      <w:r>
-        <w:rPr>
-          <w:rFonts w:ascii="Times New Roman" w:hAnsi="Times New Roman" w:cs="Times New Roman"/>
-          <w:b/>
-          <w:bCs/>
-        </w:rPr>
-        <w:t>Multimedia and Scaling:</w:t>
-      </w:r>
-      <w:r>
-        <w:rPr>
-          <w:rFonts w:ascii="Times New Roman" w:hAnsi="Times New Roman" w:cs="Times New Roman"/>
-        </w:rPr>
-        <w:t xml:space="preserve"> Handling multi-terabyte databases and multimedia objects (images, video).</w:t>
-      </w:r>
-    </w:p>
-    <w:p>
-      <w:pPr>
-        <w:jc w:val="both"/>
-        <w:rPr>
-          <w:rFonts w:ascii="Times New Roman" w:hAnsi="Times New Roman" w:cs="Times New Roman"/>
-        </w:rPr>
-      </w:pPr>
-      <w:r>
-        <w:rPr>
-          <w:rFonts w:ascii="Times New Roman" w:hAnsi="Times New Roman" w:cs="Times New Roman"/>
-          <w:b/>
-          <w:bCs/>
-        </w:rPr>
-        <w:t>User Interfaces:</w:t>
-      </w:r>
-      <w:r>
-        <w:rPr>
-          <w:rFonts w:ascii="Times New Roman" w:hAnsi="Times New Roman" w:cs="Times New Roman"/>
-        </w:rPr>
-        <w:t xml:space="preserve"> A critical but neglected area, specifically workflow languages and collaboration tools.</w:t>
-      </w:r>
-    </w:p>
-    <w:p>
-      <w:pPr>
-        <w:jc w:val="both"/>
-        <w:rPr>
-          <w:rFonts w:ascii="Times New Roman" w:hAnsi="Times New Roman" w:cs="Times New Roman"/>
-          <w:b/>
-          <w:bCs/>
-        </w:rPr>
-      </w:pPr>
-      <w:r>
-        <w:rPr>
-          <w:rFonts w:ascii="Times New Roman" w:hAnsi="Times New Roman" w:cs="Times New Roman"/>
-          <w:b/>
-          <w:bCs/>
-        </w:rPr>
-        <w:t>II. The Rise of Specialized Architectures</w:t>
-      </w:r>
-    </w:p>
-    <w:p>
-      <w:pPr>
-        <w:jc w:val="both"/>
-        <w:rPr>
-          <w:rFonts w:ascii="Times New Roman" w:hAnsi="Times New Roman" w:cs="Times New Roman"/>
-        </w:rPr>
-      </w:pPr>
-      <w:r>
-        <w:rPr>
-          <w:rFonts w:ascii="Times New Roman" w:hAnsi="Times New Roman" w:cs="Times New Roman"/>
-        </w:rPr>
-        <w:t xml:space="preserve">A recurring theme across the papers is the inadequacy of standard relational DBMSs for specialized applications (statistical analysis, engineering design, sensor networks). This led to the development of domain-specific </w:t>
-      </w:r>
-      <w:proofErr w:type="gramStart"/>
-      <w:r>
-        <w:rPr>
-          <w:rFonts w:ascii="Times New Roman" w:hAnsi="Times New Roman" w:cs="Times New Roman"/>
-        </w:rPr>
-        <w:t>architectures</w:t>
-      </w:r>
-      <w:proofErr w:type="gramEnd"/>
-      <w:r>
-        <w:rPr>
-          <w:rFonts w:ascii="Times New Roman" w:hAnsi="Times New Roman" w:cs="Times New Roman"/>
-        </w:rPr>
-        <w:t>.</w:t>
-      </w:r>
-    </w:p>
-    <w:p>
-      <w:pPr>
-        <w:jc w:val="both"/>
-        <w:rPr>
-          <w:rFonts w:ascii="Times New Roman" w:hAnsi="Times New Roman" w:cs="Times New Roman"/>
-          <w:b/>
-          <w:bCs/>
-        </w:rPr>
-      </w:pPr>
-      <w:r>
-        <w:rPr>
-          <w:rFonts w:ascii="Times New Roman" w:hAnsi="Times New Roman" w:cs="Times New Roman"/>
-          <w:b/>
-          <w:bCs/>
-        </w:rPr>
-        <w:t>1. Statistical Databases: The RAPID System</w:t>
-      </w:r>
-    </w:p>
-    <w:p>
-      <w:pPr>
-        <w:jc w:val="both"/>
-        <w:rPr>
-          <w:rFonts w:ascii="Times New Roman" w:hAnsi="Times New Roman" w:cs="Times New Roman"/>
-        </w:rPr>
-      </w:pPr>
-      <w:r>
-        <w:rPr>
-          <w:rFonts w:ascii="Times New Roman" w:hAnsi="Times New Roman" w:cs="Times New Roman"/>
-        </w:rPr>
-        <w:t>Standard commercial DBMSs were optimized for retrieving unique records via prime keys (operational/informational queries), which performed poorly for statistical analysis.</w:t>
-      </w:r>
-    </w:p>
-    <w:p>
-      <w:pPr>
-        <w:numPr>
-          <w:ilvl w:val="0"/>
-          <w:numId w:val="2"/>
-        </w:numPr>
-        <w:jc w:val="both"/>
-        <w:rPr>
-          <w:rFonts w:ascii="Times New Roman" w:hAnsi="Times New Roman" w:cs="Times New Roman"/>
-        </w:rPr>
-      </w:pPr>
-      <w:r>
-        <w:rPr>
-          <w:rFonts w:ascii="Times New Roman" w:hAnsi="Times New Roman" w:cs="Times New Roman"/>
-          <w:b/>
-          <w:bCs/>
-        </w:rPr>
-        <w:t>The Problem:</w:t>
-      </w:r>
-      <w:r>
-        <w:rPr>
-          <w:rFonts w:ascii="Times New Roman" w:hAnsi="Times New Roman" w:cs="Times New Roman"/>
-        </w:rPr>
-        <w:t xml:space="preserve"> Statistical queries typically access a small subset of attributes (columns) over a massive number of records (e.g., "average income of all females"). Row-oriented storage resulted in excessive I/O because unnecessary attributes were retrieved.</w:t>
-      </w:r>
-    </w:p>
-    <w:p>
-      <w:pPr>
-        <w:numPr>
-          <w:ilvl w:val="0"/>
-          <w:numId w:val="2"/>
-        </w:numPr>
-        <w:jc w:val="both"/>
-        <w:rPr>
-          <w:rFonts w:ascii="Times New Roman" w:hAnsi="Times New Roman" w:cs="Times New Roman"/>
-        </w:rPr>
-      </w:pPr>
-      <w:r>
-        <w:rPr>
-          <w:rFonts w:ascii="Times New Roman" w:hAnsi="Times New Roman" w:cs="Times New Roman"/>
-          <w:b/>
-          <w:bCs/>
-        </w:rPr>
-        <w:t>The Solution (Transposed Files):</w:t>
-      </w:r>
-      <w:r>
-        <w:rPr>
-          <w:rFonts w:ascii="Times New Roman" w:hAnsi="Times New Roman" w:cs="Times New Roman"/>
-        </w:rPr>
-        <w:t xml:space="preserve"> RAPID implemented a </w:t>
-      </w:r>
-      <w:r>
-        <w:rPr>
-          <w:rFonts w:ascii="Times New Roman" w:hAnsi="Times New Roman" w:cs="Times New Roman"/>
-          <w:b/>
-          <w:bCs/>
-        </w:rPr>
-        <w:t>fully transposed file structure</w:t>
-      </w:r>
-      <w:r>
-        <w:rPr>
-          <w:rFonts w:ascii="Times New Roman" w:hAnsi="Times New Roman" w:cs="Times New Roman"/>
-        </w:rPr>
-        <w:t xml:space="preserve"> (column-store), where every attribute is stored in a separate sub-file.</w:t>
-      </w:r>
-    </w:p>
-    <w:p>
-      <w:pPr>
-        <w:numPr>
-          <w:ilvl w:val="1"/>
-          <w:numId w:val="2"/>
-        </w:numPr>
-        <w:jc w:val="both"/>
-        <w:rPr>
-          <w:rFonts w:ascii="Times New Roman" w:hAnsi="Times New Roman" w:cs="Times New Roman"/>
-        </w:rPr>
-      </w:pPr>
-      <w:r>
-        <w:rPr>
-          <w:rFonts w:ascii="Times New Roman" w:hAnsi="Times New Roman" w:cs="Times New Roman"/>
-          <w:b/>
-          <w:bCs/>
-        </w:rPr>
-        <w:t>Compression:</w:t>
-      </w:r>
-      <w:r>
-        <w:rPr>
-          <w:rFonts w:ascii="Times New Roman" w:hAnsi="Times New Roman" w:cs="Times New Roman"/>
-        </w:rPr>
-        <w:t xml:space="preserve"> Because each column contains homogeneous data (e.g., only "Sex" codes), high compression rates are possible (e.g., storing 12 values in 4 bits), significantly reducing I/O.</w:t>
-      </w:r>
-    </w:p>
-    <w:p>
-      <w:pPr>
-        <w:numPr>
-          <w:ilvl w:val="1"/>
-          <w:numId w:val="2"/>
-        </w:numPr>
-        <w:jc w:val="both"/>
-        <w:rPr>
-          <w:rFonts w:ascii="Times New Roman" w:hAnsi="Times New Roman" w:cs="Times New Roman"/>
-        </w:rPr>
-      </w:pPr>
-      <w:r>
-        <w:rPr>
-          <w:rFonts w:ascii="Times New Roman" w:hAnsi="Times New Roman" w:cs="Times New Roman"/>
-          <w:b/>
-          <w:bCs/>
-        </w:rPr>
-        <w:t>Performance:</w:t>
-      </w:r>
-      <w:r>
-        <w:rPr>
-          <w:rFonts w:ascii="Times New Roman" w:hAnsi="Times New Roman" w:cs="Times New Roman"/>
-        </w:rPr>
-        <w:t xml:space="preserve"> For statistical queries involving few attributes but many rows, RAPID outperformed inverted list systems (like ADABAS) and row-stores. However, it degraded for "informational" queries requiring full tuple reconstruction.</w:t>
-      </w:r>
-    </w:p>
-    <w:p>
-      <w:pPr>
-        <w:jc w:val="both"/>
-        <w:rPr>
-          <w:rFonts w:ascii="Times New Roman" w:hAnsi="Times New Roman" w:cs="Times New Roman"/>
-          <w:b/>
-          <w:bCs/>
-        </w:rPr>
-      </w:pPr>
-      <w:r>
-        <w:rPr>
-          <w:rFonts w:ascii="Times New Roman" w:hAnsi="Times New Roman" w:cs="Times New Roman"/>
-          <w:b/>
-          <w:bCs/>
-        </w:rPr>
-        <w:t xml:space="preserve">2. Object-Oriented Databases: </w:t>
-      </w:r>
-      <w:proofErr w:type="spellStart"/>
-      <w:r>
-        <w:rPr>
-          <w:rFonts w:ascii="Times New Roman" w:hAnsi="Times New Roman" w:cs="Times New Roman"/>
-          <w:b/>
-          <w:bCs/>
-        </w:rPr>
-        <w:t>GemStone</w:t>
-      </w:r>
-      <w:proofErr w:type="spellEnd"/>
-      <w:r>
-        <w:rPr>
-          <w:rFonts w:ascii="Times New Roman" w:hAnsi="Times New Roman" w:cs="Times New Roman"/>
-          <w:b/>
-          <w:bCs/>
-        </w:rPr>
-        <w:t xml:space="preserve"> &amp; EXODUS</w:t>
-      </w:r>
-    </w:p>
-    <w:p>
-      <w:pPr>
-        <w:jc w:val="both"/>
-        <w:rPr>
-          <w:rFonts w:ascii="Times New Roman" w:hAnsi="Times New Roman" w:cs="Times New Roman"/>
-        </w:rPr>
-      </w:pPr>
-      <w:r>
-        <w:rPr>
-          <w:rFonts w:ascii="Times New Roman" w:hAnsi="Times New Roman" w:cs="Times New Roman"/>
-        </w:rPr>
-        <w:t>Traditional database technology struggled with non-traditional applications like CAD/CAM, VLSI design, and artificial intelligence.</w:t>
-      </w:r>
-    </w:p>
-    <w:p>
-      <w:pPr>
-        <w:numPr>
-          <w:ilvl w:val="0"/>
-          <w:numId w:val="3"/>
-        </w:numPr>
-        <w:jc w:val="both"/>
-        <w:rPr>
-          <w:rFonts w:ascii="Times New Roman" w:hAnsi="Times New Roman" w:cs="Times New Roman"/>
-        </w:rPr>
-      </w:pPr>
-      <w:r>
-        <w:rPr>
-          <w:rFonts w:ascii="Times New Roman" w:hAnsi="Times New Roman" w:cs="Times New Roman"/>
-          <w:b/>
-          <w:bCs/>
-        </w:rPr>
-        <w:t>The Limitations of Relational Models:</w:t>
-      </w:r>
-      <w:r>
-        <w:rPr>
-          <w:rFonts w:ascii="Times New Roman" w:hAnsi="Times New Roman" w:cs="Times New Roman"/>
-        </w:rPr>
-        <w:t xml:space="preserve"> These domains require complex data modeling (e.g., VLSI circuit designs are different from banking records) and specialized operations (e.g., joins are irrelevant for satellite images). Relational systems forced a disconnect between the application language and the database (impedance mismatch).</w:t>
-      </w:r>
-    </w:p>
-    <w:p>
-      <w:pPr>
-        <w:numPr>
-          <w:ilvl w:val="0"/>
-          <w:numId w:val="3"/>
-        </w:numPr>
-        <w:jc w:val="both"/>
-        <w:rPr>
-          <w:rFonts w:ascii="Times New Roman" w:hAnsi="Times New Roman" w:cs="Times New Roman"/>
-        </w:rPr>
-      </w:pPr>
-      <w:proofErr w:type="spellStart"/>
-      <w:r>
-        <w:rPr>
-          <w:rFonts w:ascii="Times New Roman" w:hAnsi="Times New Roman" w:cs="Times New Roman"/>
-          <w:b/>
-          <w:bCs/>
-        </w:rPr>
-        <w:t>GemStone</w:t>
-      </w:r>
-      <w:proofErr w:type="spellEnd"/>
-      <w:r>
-        <w:rPr>
-          <w:rFonts w:ascii="Times New Roman" w:hAnsi="Times New Roman" w:cs="Times New Roman"/>
-          <w:b/>
-          <w:bCs/>
-        </w:rPr>
-        <w:t xml:space="preserve"> (The Object-Oriented Approach):</w:t>
-      </w:r>
-      <w:r>
-        <w:rPr>
-          <w:rFonts w:ascii="Times New Roman" w:hAnsi="Times New Roman" w:cs="Times New Roman"/>
-        </w:rPr>
-        <w:t xml:space="preserve"> </w:t>
-      </w:r>
-      <w:proofErr w:type="spellStart"/>
-      <w:r>
-        <w:rPr>
-          <w:rFonts w:ascii="Times New Roman" w:hAnsi="Times New Roman" w:cs="Times New Roman"/>
-        </w:rPr>
-        <w:t>GemStone</w:t>
-      </w:r>
-      <w:proofErr w:type="spellEnd"/>
-      <w:r>
-        <w:rPr>
-          <w:rFonts w:ascii="Times New Roman" w:hAnsi="Times New Roman" w:cs="Times New Roman"/>
-        </w:rPr>
-        <w:t xml:space="preserve"> merged Smalltalk-80 concepts with DBMS storage.</w:t>
-      </w:r>
-    </w:p>
-    <w:p>
-      <w:pPr>
-        <w:numPr>
-          <w:ilvl w:val="1"/>
-          <w:numId w:val="3"/>
-        </w:numPr>
-        <w:jc w:val="both"/>
-        <w:rPr>
-          <w:rFonts w:ascii="Times New Roman" w:hAnsi="Times New Roman" w:cs="Times New Roman"/>
-        </w:rPr>
-      </w:pPr>
-      <w:r>
-        <w:rPr>
-          <w:rFonts w:ascii="Times New Roman" w:hAnsi="Times New Roman" w:cs="Times New Roman"/>
-          <w:b/>
-          <w:bCs/>
-        </w:rPr>
-        <w:lastRenderedPageBreak/>
-        <w:t>Behavioral Modeling:</w:t>
-      </w:r>
-      <w:r>
-        <w:rPr>
-          <w:rFonts w:ascii="Times New Roman" w:hAnsi="Times New Roman" w:cs="Times New Roman"/>
-        </w:rPr>
-        <w:t xml:space="preserve"> Instead of just storing data, </w:t>
-      </w:r>
-      <w:proofErr w:type="spellStart"/>
-      <w:r>
-        <w:rPr>
-          <w:rFonts w:ascii="Times New Roman" w:hAnsi="Times New Roman" w:cs="Times New Roman"/>
-        </w:rPr>
-        <w:t>GemStone</w:t>
-      </w:r>
-      <w:proofErr w:type="spellEnd"/>
-      <w:r>
-        <w:rPr>
-          <w:rFonts w:ascii="Times New Roman" w:hAnsi="Times New Roman" w:cs="Times New Roman"/>
-        </w:rPr>
-        <w:t xml:space="preserve"> stored </w:t>
-      </w:r>
-      <w:r>
-        <w:rPr>
-          <w:rFonts w:ascii="Times New Roman" w:hAnsi="Times New Roman" w:cs="Times New Roman"/>
-          <w:i/>
-          <w:iCs/>
-        </w:rPr>
-        <w:t>behavior</w:t>
-      </w:r>
-      <w:r>
-        <w:rPr>
-          <w:rFonts w:ascii="Times New Roman" w:hAnsi="Times New Roman" w:cs="Times New Roman"/>
-        </w:rPr>
-        <w:t xml:space="preserve">. Objects encapsulated data and operations (methods). For example, a </w:t>
-      </w:r>
-      <w:proofErr w:type="spellStart"/>
-      <w:r>
-        <w:rPr>
-          <w:rFonts w:ascii="Times New Roman" w:hAnsi="Times New Roman" w:cs="Times New Roman"/>
-        </w:rPr>
-        <w:t>reserveRoom</w:t>
-      </w:r>
-      <w:proofErr w:type="spellEnd"/>
-      <w:r>
-        <w:rPr>
-          <w:rFonts w:ascii="Times New Roman" w:hAnsi="Times New Roman" w:cs="Times New Roman"/>
-        </w:rPr>
-        <w:t xml:space="preserve"> message ensures consistency within the database method itself rather than relying on external application logic.</w:t>
-      </w:r>
-    </w:p>
-    <w:p>
-      <w:pPr>
-        <w:numPr>
-          <w:ilvl w:val="1"/>
-          <w:numId w:val="3"/>
-        </w:numPr>
-        <w:jc w:val="both"/>
-        <w:rPr>
-          <w:rFonts w:ascii="Times New Roman" w:hAnsi="Times New Roman" w:cs="Times New Roman"/>
-        </w:rPr>
-      </w:pPr>
-      <w:r>
-        <w:rPr>
-          <w:rFonts w:ascii="Times New Roman" w:hAnsi="Times New Roman" w:cs="Times New Roman"/>
-          <w:b/>
-          <w:bCs/>
-        </w:rPr>
-        <w:t>Identity &amp; structure:</w:t>
-      </w:r>
-      <w:r>
-        <w:rPr>
-          <w:rFonts w:ascii="Times New Roman" w:hAnsi="Times New Roman" w:cs="Times New Roman"/>
-        </w:rPr>
-        <w:t xml:space="preserve"> It supported complex objects directly (no need to flatten data into tuples) and object identity, meaning an object retains its identity regardless of state changes.</w:t>
-      </w:r>
-    </w:p>
-    <w:p>
-      <w:pPr>
-        <w:numPr>
-          <w:ilvl w:val="1"/>
-          <w:numId w:val="3"/>
-        </w:numPr>
-        <w:jc w:val="both"/>
-        <w:rPr>
-          <w:rFonts w:ascii="Times New Roman" w:hAnsi="Times New Roman" w:cs="Times New Roman"/>
-        </w:rPr>
-      </w:pPr>
-      <w:r>
-        <w:rPr>
-          <w:rFonts w:ascii="Times New Roman" w:hAnsi="Times New Roman" w:cs="Times New Roman"/>
-          <w:b/>
-          <w:bCs/>
-        </w:rPr>
-        <w:t>Architecture:</w:t>
-      </w:r>
-      <w:r>
-        <w:rPr>
-          <w:rFonts w:ascii="Times New Roman" w:hAnsi="Times New Roman" w:cs="Times New Roman"/>
-        </w:rPr>
-        <w:t xml:space="preserve"> It used a dual-process architecture (Gem for interpretation, Stone for storage) and "shadow paging" for optimistic concurrency control, allowing readers to view a consistent snapshot without locking.</w:t>
-      </w:r>
-    </w:p>
-    <w:p>
-      <w:pPr>
-        <w:numPr>
-          <w:ilvl w:val="0"/>
-          <w:numId w:val="3"/>
-        </w:numPr>
-        <w:jc w:val="both"/>
-        <w:rPr>
-          <w:rFonts w:ascii="Times New Roman" w:hAnsi="Times New Roman" w:cs="Times New Roman"/>
-        </w:rPr>
-      </w:pPr>
-      <w:r>
-        <w:rPr>
-          <w:rFonts w:ascii="Times New Roman" w:hAnsi="Times New Roman" w:cs="Times New Roman"/>
-          <w:b/>
-          <w:bCs/>
-        </w:rPr>
-        <w:t>EXODUS (The Extensible Toolkit Approach):</w:t>
-      </w:r>
-      <w:r>
-        <w:rPr>
-          <w:rFonts w:ascii="Times New Roman" w:hAnsi="Times New Roman" w:cs="Times New Roman"/>
-        </w:rPr>
-        <w:t xml:space="preserve"> Unlike </w:t>
-      </w:r>
-      <w:proofErr w:type="spellStart"/>
-      <w:r>
-        <w:rPr>
-          <w:rFonts w:ascii="Times New Roman" w:hAnsi="Times New Roman" w:cs="Times New Roman"/>
-        </w:rPr>
-        <w:t>GemStone</w:t>
-      </w:r>
-      <w:proofErr w:type="spellEnd"/>
-      <w:r>
-        <w:rPr>
-          <w:rFonts w:ascii="Times New Roman" w:hAnsi="Times New Roman" w:cs="Times New Roman"/>
-        </w:rPr>
-        <w:t xml:space="preserve"> (a complete OODBMS) or Postgres (a complete extended relational system), EXODUS was designed as a </w:t>
-      </w:r>
-      <w:r>
-        <w:rPr>
-          <w:rFonts w:ascii="Times New Roman" w:hAnsi="Times New Roman" w:cs="Times New Roman"/>
-          <w:b/>
-          <w:bCs/>
-        </w:rPr>
-        <w:t>DBMS generator</w:t>
-      </w:r>
-      <w:r>
-        <w:rPr>
-          <w:rFonts w:ascii="Times New Roman" w:hAnsi="Times New Roman" w:cs="Times New Roman"/>
-        </w:rPr>
-        <w:t>.</w:t>
-      </w:r>
-    </w:p>
-    <w:p>
-      <w:pPr>
-        <w:numPr>
-          <w:ilvl w:val="1"/>
-          <w:numId w:val="3"/>
-        </w:numPr>
-        <w:jc w:val="both"/>
-        <w:rPr>
-          <w:rFonts w:ascii="Times New Roman" w:hAnsi="Times New Roman" w:cs="Times New Roman"/>
-        </w:rPr>
-      </w:pPr>
-      <w:r>
-        <w:rPr>
-          <w:rFonts w:ascii="Times New Roman" w:hAnsi="Times New Roman" w:cs="Times New Roman"/>
-          <w:b/>
-          <w:bCs/>
-        </w:rPr>
-        <w:t>Philosophy:</w:t>
-      </w:r>
-      <w:r>
-        <w:rPr>
-          <w:rFonts w:ascii="Times New Roman" w:hAnsi="Times New Roman" w:cs="Times New Roman"/>
-        </w:rPr>
-        <w:t xml:space="preserve"> No single DBMS can meet the functionality and performance needs of all diverse applications.</w:t>
-      </w:r>
-    </w:p>
-    <w:p>
-      <w:pPr>
-        <w:numPr>
-          <w:ilvl w:val="1"/>
-          <w:numId w:val="3"/>
-        </w:numPr>
-        <w:jc w:val="both"/>
-        <w:rPr>
-          <w:rFonts w:ascii="Times New Roman" w:hAnsi="Times New Roman" w:cs="Times New Roman"/>
-        </w:rPr>
-      </w:pPr>
-      <w:r>
-        <w:rPr>
-          <w:rFonts w:ascii="Times New Roman" w:hAnsi="Times New Roman" w:cs="Times New Roman"/>
-          <w:b/>
-          <w:bCs/>
-        </w:rPr>
-        <w:t>Core Components:</w:t>
-      </w:r>
-      <w:r>
-        <w:rPr>
-          <w:rFonts w:ascii="Times New Roman" w:hAnsi="Times New Roman" w:cs="Times New Roman"/>
-        </w:rPr>
-        <w:t xml:space="preserve"> It provided kernel facilities </w:t>
-      </w:r>
-      <w:r>
-        <w:rPr>
-          <w:rFonts w:ascii="Times New Roman" w:hAnsi="Times New Roman" w:cs="Times New Roman"/>
-        </w:rPr>
-        <w:t>(Storage Object Manager) and tools to generate application-specific DBMSs. It allowed researchers to define new types, access methods, and query operators without building a system from scratch.</w:t>
-      </w:r>
-    </w:p>
-    <w:p>
-      <w:pPr>
-        <w:jc w:val="both"/>
-        <w:rPr>
-          <w:rFonts w:ascii="Times New Roman" w:hAnsi="Times New Roman" w:cs="Times New Roman"/>
-          <w:b/>
-          <w:bCs/>
-        </w:rPr>
-      </w:pPr>
-      <w:r>
-        <w:rPr>
-          <w:rFonts w:ascii="Times New Roman" w:hAnsi="Times New Roman" w:cs="Times New Roman"/>
-          <w:b/>
-          <w:bCs/>
-        </w:rPr>
-        <w:t>3. Uncertainty Management: U-DBMS</w:t>
-      </w:r>
-    </w:p>
-    <w:p>
-      <w:pPr>
-        <w:jc w:val="both"/>
-        <w:rPr>
-          <w:rFonts w:ascii="Times New Roman" w:hAnsi="Times New Roman" w:cs="Times New Roman"/>
-        </w:rPr>
-      </w:pPr>
-      <w:r>
-        <w:rPr>
-          <w:rFonts w:ascii="Times New Roman" w:hAnsi="Times New Roman" w:cs="Times New Roman"/>
-        </w:rPr>
-        <w:t>Modern applications involving sensors and physical environments introduced the problem of constantly evolving data.</w:t>
-      </w:r>
-    </w:p>
-    <w:p>
-      <w:pPr>
-        <w:numPr>
-          <w:ilvl w:val="0"/>
-          <w:numId w:val="4"/>
-        </w:numPr>
-        <w:jc w:val="both"/>
-        <w:rPr>
-          <w:rFonts w:ascii="Times New Roman" w:hAnsi="Times New Roman" w:cs="Times New Roman"/>
-        </w:rPr>
-      </w:pPr>
-      <w:r>
-        <w:rPr>
-          <w:rFonts w:ascii="Times New Roman" w:hAnsi="Times New Roman" w:cs="Times New Roman"/>
-          <w:b/>
-          <w:bCs/>
-        </w:rPr>
-        <w:t>The Problem:</w:t>
-      </w:r>
-      <w:r>
-        <w:rPr>
-          <w:rFonts w:ascii="Times New Roman" w:hAnsi="Times New Roman" w:cs="Times New Roman"/>
-        </w:rPr>
-        <w:t xml:space="preserve"> Sensor data (temperature, location) changes continuously. Due to bandwidth/battery limits, the database value is often stale or uncertain compared to the real-world value. Using old values leads to invalid query results.</w:t>
-      </w:r>
-    </w:p>
-    <w:p>
-      <w:pPr>
-        <w:numPr>
-          <w:ilvl w:val="0"/>
-          <w:numId w:val="4"/>
-        </w:numPr>
-        <w:jc w:val="both"/>
-        <w:rPr>
-          <w:rFonts w:ascii="Times New Roman" w:hAnsi="Times New Roman" w:cs="Times New Roman"/>
-        </w:rPr>
-      </w:pPr>
-      <w:r>
-        <w:rPr>
-          <w:rFonts w:ascii="Times New Roman" w:hAnsi="Times New Roman" w:cs="Times New Roman"/>
-          <w:b/>
-          <w:bCs/>
-        </w:rPr>
-        <w:t>The Solution (Probabilistic Model):</w:t>
-      </w:r>
-      <w:r>
-        <w:rPr>
-          <w:rFonts w:ascii="Times New Roman" w:hAnsi="Times New Roman" w:cs="Times New Roman"/>
-        </w:rPr>
-        <w:t xml:space="preserve"> U-DBMS, built on PostgreSQL, extended the database to handle </w:t>
-      </w:r>
-      <w:r>
-        <w:rPr>
-          <w:rFonts w:ascii="Times New Roman" w:hAnsi="Times New Roman" w:cs="Times New Roman"/>
-          <w:b/>
-          <w:bCs/>
-        </w:rPr>
-        <w:t>uncertainty intervals</w:t>
-      </w:r>
-      <w:r>
-        <w:rPr>
-          <w:rFonts w:ascii="Times New Roman" w:hAnsi="Times New Roman" w:cs="Times New Roman"/>
-        </w:rPr>
-        <w:t xml:space="preserve"> and </w:t>
-      </w:r>
-      <w:r>
-        <w:rPr>
-          <w:rFonts w:ascii="Times New Roman" w:hAnsi="Times New Roman" w:cs="Times New Roman"/>
-          <w:b/>
-          <w:bCs/>
-        </w:rPr>
-        <w:t>Probability Distribution Functions (PDFs)</w:t>
-      </w:r>
-      <w:r>
-        <w:rPr>
-          <w:rFonts w:ascii="Times New Roman" w:hAnsi="Times New Roman" w:cs="Times New Roman"/>
-        </w:rPr>
-        <w:t>.</w:t>
-      </w:r>
-    </w:p>
-    <w:p>
-      <w:pPr>
-        <w:numPr>
-          <w:ilvl w:val="1"/>
-          <w:numId w:val="4"/>
-        </w:numPr>
-        <w:jc w:val="both"/>
-        <w:rPr>
-          <w:rFonts w:ascii="Times New Roman" w:hAnsi="Times New Roman" w:cs="Times New Roman"/>
-        </w:rPr>
-      </w:pPr>
-      <w:r>
-        <w:rPr>
-          <w:rFonts w:ascii="Times New Roman" w:hAnsi="Times New Roman" w:cs="Times New Roman"/>
-          <w:b/>
-          <w:bCs/>
-        </w:rPr>
-        <w:t>Data Representation:</w:t>
-      </w:r>
-      <w:r>
-        <w:rPr>
-          <w:rFonts w:ascii="Times New Roman" w:hAnsi="Times New Roman" w:cs="Times New Roman"/>
-        </w:rPr>
-        <w:t xml:space="preserve"> Instead of a single value v, data is stored as a range [v-d, </w:t>
-      </w:r>
-      <w:proofErr w:type="spellStart"/>
-      <w:r>
-        <w:rPr>
-          <w:rFonts w:ascii="Times New Roman" w:hAnsi="Times New Roman" w:cs="Times New Roman"/>
-        </w:rPr>
-        <w:t>v+d</w:t>
-      </w:r>
-      <w:proofErr w:type="spellEnd"/>
-      <w:r>
-        <w:rPr>
-          <w:rFonts w:ascii="Times New Roman" w:hAnsi="Times New Roman" w:cs="Times New Roman"/>
-        </w:rPr>
-        <w:t>] with an associated PDF (Gaussian, Uniform, or Histogram).</w:t>
-      </w:r>
-    </w:p>
-    <w:p>
-      <w:pPr>
-        <w:numPr>
-          <w:ilvl w:val="1"/>
-          <w:numId w:val="4"/>
-        </w:numPr>
-        <w:jc w:val="both"/>
-        <w:rPr>
-          <w:rFonts w:ascii="Times New Roman" w:hAnsi="Times New Roman" w:cs="Times New Roman"/>
-        </w:rPr>
-      </w:pPr>
-      <w:r>
-        <w:rPr>
-          <w:rFonts w:ascii="Times New Roman" w:hAnsi="Times New Roman" w:cs="Times New Roman"/>
-          <w:b/>
-          <w:bCs/>
-        </w:rPr>
-        <w:t>Probabilistic Queries:</w:t>
-      </w:r>
-      <w:r>
-        <w:rPr>
-          <w:rFonts w:ascii="Times New Roman" w:hAnsi="Times New Roman" w:cs="Times New Roman"/>
-        </w:rPr>
-        <w:t xml:space="preserve"> Queries return imprecise answers with confidence scores. For example, a query might return "Sensor A has a </w:t>
-      </w:r>
-      <w:r>
-        <w:rPr>
-          <w:rFonts w:ascii="Times New Roman" w:hAnsi="Times New Roman" w:cs="Times New Roman"/>
-        </w:rPr>
-        <w:lastRenderedPageBreak/>
-        <w:t>70% chance of being the maximum value".</w:t>
-      </w:r>
-    </w:p>
-    <w:p>
-      <w:pPr>
-        <w:numPr>
-          <w:ilvl w:val="1"/>
-          <w:numId w:val="4"/>
-        </w:numPr>
-        <w:jc w:val="both"/>
-        <w:rPr>
-          <w:rFonts w:ascii="Times New Roman" w:hAnsi="Times New Roman" w:cs="Times New Roman"/>
-        </w:rPr>
-      </w:pPr>
-      <w:r>
-        <w:rPr>
-          <w:rFonts w:ascii="Times New Roman" w:hAnsi="Times New Roman" w:cs="Times New Roman"/>
-          <w:b/>
-          <w:bCs/>
-        </w:rPr>
-        <w:t>Architecture:</w:t>
-      </w:r>
-      <w:r>
-        <w:rPr>
-          <w:rFonts w:ascii="Times New Roman" w:hAnsi="Times New Roman" w:cs="Times New Roman"/>
-        </w:rPr>
-        <w:t xml:space="preserve"> It used "Meta-queries" to derive uncertainty and extended standard SQL </w:t>
-      </w:r>
-      <w:r>
-        <w:rPr>
-          <w:rFonts w:ascii="Times New Roman" w:hAnsi="Times New Roman" w:cs="Times New Roman"/>
-        </w:rPr>
-        <w:t>operators to support probabilistic reasoning without modifying the core PostgreSQL engine.</w:t>
-      </w:r>
-    </w:p>
-    <w:p>
-      <w:pPr>
-        <w:jc w:val="both"/>
-        <w:rPr>
-          <w:rFonts w:ascii="Times New Roman" w:hAnsi="Times New Roman" w:cs="Times New Roman"/>
-          <w:b/>
-          <w:bCs/>
-        </w:rPr>
-      </w:pPr>
-      <w:r>
-        <w:rPr>
-          <w:rFonts w:ascii="Times New Roman" w:hAnsi="Times New Roman" w:cs="Times New Roman"/>
-          <w:b/>
-          <w:bCs/>
-        </w:rPr>
-        <w:t>III. Comparative Technical Analysis</w:t>
-      </w:r>
-    </w:p>
-    <w:p>
-      <w:pPr>
-        <w:jc w:val="both"/>
-        <w:rPr>
-          <w:rFonts w:ascii="Times New Roman" w:hAnsi="Times New Roman" w:cs="Times New Roman"/>
-          <w:b/>
-          <w:bCs/>
+          <w:sz w:val="32"/>
+          <w:szCs w:val="32"/>
         </w:rPr>
         <w:sectPr>
           <w:type w:val="continuous"/>
@@ -1269,6 +1095,82 @@
           <w:docGrid w:linePitch="360"/>
         </w:sectPr>
       </w:pPr>
+    </w:p>
+    <w:p>
+      <w:pPr>
+        <w:jc w:val="both"/>
+        <w:rPr>
+          <w:rFonts w:ascii="Times New Roman" w:hAnsi="Times New Roman" w:cs="Times New Roman"/>
+          <w:b/>
+          <w:bCs/>
+          <w:sz w:val="32"/>
+          <w:szCs w:val="32"/>
+        </w:rPr>
+      </w:pPr>
+      <w:r>
+        <w:rPr>
+          <w:rFonts w:ascii="Times New Roman" w:hAnsi="Times New Roman" w:cs="Times New Roman"/>
+          <w:b/>
+          <w:bCs/>
+          <w:sz w:val="32"/>
+          <w:szCs w:val="32"/>
+        </w:rPr>
+        <w:pict w14:anchorId="7516D836">
+          <v:rect id="_x0000_i1112" style="width:0;height:1.5pt" o:hralign="center" o:hrstd="t" o:hr="t" fillcolor="#a0a0a0" stroked="f"/>
+        </w:pict>
+      </w:r>
+    </w:p>
+    <w:p>
+      <w:pPr>
+        <w:jc w:val="both"/>
+        <w:rPr>
+          <w:rFonts w:ascii="Times New Roman" w:hAnsi="Times New Roman" w:cs="Times New Roman"/>
+          <w:b/>
+          <w:bCs/>
+          <w:i/>
+          <w:iCs/>
+          <w:sz w:val="32"/>
+          <w:szCs w:val="32"/>
+        </w:rPr>
+      </w:pPr>
+      <w:r>
+        <w:rPr>
+          <w:rFonts w:ascii="Times New Roman" w:hAnsi="Times New Roman" w:cs="Times New Roman"/>
+          <w:b/>
+          <w:bCs/>
+          <w:i/>
+          <w:iCs/>
+          <w:sz w:val="32"/>
+          <w:szCs w:val="32"/>
+        </w:rPr>
+        <w:t>III. Comparative Technical Analysis</w:t>
+      </w:r>
+    </w:p>
+    <w:p>
+      <w:pPr>
+        <w:jc w:val="both"/>
+        <w:rPr>
+          <w:rFonts w:ascii="Times New Roman" w:hAnsi="Times New Roman" w:cs="Times New Roman"/>
+          <w:b/>
+          <w:bCs/>
+          <w:i/>
+          <w:iCs/>
+          <w:sz w:val="32"/>
+          <w:szCs w:val="32"/>
+        </w:rPr>
+      </w:pPr>
+      <w:r>
+        <w:rPr>
+          <w:rFonts w:ascii="Times New Roman" w:hAnsi="Times New Roman" w:cs="Times New Roman"/>
+          <w:b/>
+          <w:bCs/>
+          <w:i/>
+          <w:iCs/>
+          <w:sz w:val="32"/>
+          <w:szCs w:val="32"/>
+        </w:rPr>
+        <w:t>Table I: Comparative Analysis of Specialized DBMS Architectures</w:t>
+      </w:r>
     </w:p>
     <w:tbl>
       <w:tblPr>
@@ -1283,12 +1185,12 @@
         <w:tblLook w:val="04A0" w:firstRow="1" w:lastRow="0" w:firstColumn="1" w:lastColumn="0" w:noHBand="0" w:noVBand="1"/>
       </w:tblPr>
       <w:tblGrid>
-        <w:gridCol w:w="1450"/>
-        <w:gridCol w:w="1422"/>
-        <w:gridCol w:w="1600"/>
-        <w:gridCol w:w="1427"/>
-        <w:gridCol w:w="1943"/>
-        <w:gridCol w:w="1502"/>
+        <w:gridCol w:w="1555"/>
+        <w:gridCol w:w="1355"/>
+        <w:gridCol w:w="1375"/>
+        <w:gridCol w:w="1541"/>
+        <w:gridCol w:w="1853"/>
+        <w:gridCol w:w="1665"/>
       </w:tblGrid>
       <w:tr>
         <w:trPr>
@@ -1312,13 +1214,15 @@
               <w:jc w:val="both"/>
               <w:rPr>
                 <w:rFonts w:ascii="Times New Roman" w:hAnsi="Times New Roman" w:cs="Times New Roman"/>
+                <w:sz w:val="32"/>
+                <w:szCs w:val="32"/>
               </w:rPr>
             </w:pPr>
             <w:r>
               <w:rPr>
                 <w:rFonts w:ascii="Times New Roman" w:hAnsi="Times New Roman" w:cs="Times New Roman"/>
-                <w:b/>
-                <w:bCs/>
+                <w:sz w:val="32"/>
+                <w:szCs w:val="32"/>
               </w:rPr>
               <w:t>Feature</w:t>
             </w:r>
@@ -1341,15 +1245,17 @@
               <w:jc w:val="both"/>
               <w:rPr>
                 <w:rFonts w:ascii="Times New Roman" w:hAnsi="Times New Roman" w:cs="Times New Roman"/>
+                <w:sz w:val="32"/>
+                <w:szCs w:val="32"/>
               </w:rPr>
             </w:pPr>
             <w:r>
               <w:rPr>
                 <w:rFonts w:ascii="Times New Roman" w:hAnsi="Times New Roman" w:cs="Times New Roman"/>
-                <w:b/>
-                <w:bCs/>
-              </w:rPr>
-              <w:t>Relational / General (Vienna Context)</w:t>
+                <w:sz w:val="32"/>
+                <w:szCs w:val="32"/>
+              </w:rPr>
+              <w:t>Relational / General (Vienna) [1]</w:t>
             </w:r>
           </w:p>
         </w:tc>
@@ -1370,15 +1276,17 @@
               <w:jc w:val="both"/>
               <w:rPr>
                 <w:rFonts w:ascii="Times New Roman" w:hAnsi="Times New Roman" w:cs="Times New Roman"/>
+                <w:sz w:val="32"/>
+                <w:szCs w:val="32"/>
               </w:rPr>
             </w:pPr>
             <w:r>
               <w:rPr>
                 <w:rFonts w:ascii="Times New Roman" w:hAnsi="Times New Roman" w:cs="Times New Roman"/>
-                <w:b/>
-                <w:bCs/>
-              </w:rPr>
-              <w:t>Statistical (RAPID)</w:t>
+                <w:sz w:val="32"/>
+                <w:szCs w:val="32"/>
+              </w:rPr>
+              <w:t>Statistical (RAPID) [2]</w:t>
             </w:r>
           </w:p>
         </w:tc>
@@ -1399,13 +1307,15 @@
               <w:jc w:val="both"/>
               <w:rPr>
                 <w:rFonts w:ascii="Times New Roman" w:hAnsi="Times New Roman" w:cs="Times New Roman"/>
+                <w:sz w:val="32"/>
+                <w:szCs w:val="32"/>
               </w:rPr>
             </w:pPr>
             <w:r>
               <w:rPr>
                 <w:rFonts w:ascii="Times New Roman" w:hAnsi="Times New Roman" w:cs="Times New Roman"/>
-                <w:b/>
-                <w:bCs/>
+                <w:sz w:val="32"/>
+                <w:szCs w:val="32"/>
               </w:rPr>
               <w:t>Object-Oriented (</w:t>
             </w:r>
@@ -1413,8 +1323,8 @@
             <w:r>
               <w:rPr>
                 <w:rFonts w:ascii="Times New Roman" w:hAnsi="Times New Roman" w:cs="Times New Roman"/>
-                <w:b/>
-                <w:bCs/>
+                <w:sz w:val="32"/>
+                <w:szCs w:val="32"/>
               </w:rPr>
               <w:t>GemStone</w:t>
             </w:r>
@@ -1422,10 +1332,10 @@
             <w:r>
               <w:rPr>
                 <w:rFonts w:ascii="Times New Roman" w:hAnsi="Times New Roman" w:cs="Times New Roman"/>
-                <w:b/>
-                <w:bCs/>
-              </w:rPr>
-              <w:t>)</w:t>
+                <w:sz w:val="32"/>
+                <w:szCs w:val="32"/>
+              </w:rPr>
+              <w:t>) [3]</w:t>
             </w:r>
           </w:p>
         </w:tc>
@@ -1446,15 +1356,17 @@
               <w:jc w:val="both"/>
               <w:rPr>
                 <w:rFonts w:ascii="Times New Roman" w:hAnsi="Times New Roman" w:cs="Times New Roman"/>
+                <w:sz w:val="32"/>
+                <w:szCs w:val="32"/>
               </w:rPr>
             </w:pPr>
             <w:r>
               <w:rPr>
                 <w:rFonts w:ascii="Times New Roman" w:hAnsi="Times New Roman" w:cs="Times New Roman"/>
-                <w:b/>
-                <w:bCs/>
-              </w:rPr>
-              <w:t>Extensible (EXODUS)</w:t>
+                <w:sz w:val="32"/>
+                <w:szCs w:val="32"/>
+              </w:rPr>
+              <w:t>Extensible (EXODUS) [4]</w:t>
             </w:r>
           </w:p>
         </w:tc>
@@ -1475,15 +1387,17 @@
               <w:jc w:val="both"/>
               <w:rPr>
                 <w:rFonts w:ascii="Times New Roman" w:hAnsi="Times New Roman" w:cs="Times New Roman"/>
+                <w:sz w:val="32"/>
+                <w:szCs w:val="32"/>
               </w:rPr>
             </w:pPr>
             <w:r>
               <w:rPr>
                 <w:rFonts w:ascii="Times New Roman" w:hAnsi="Times New Roman" w:cs="Times New Roman"/>
-                <w:b/>
-                <w:bCs/>
-              </w:rPr>
-              <w:t>Uncertain (U-DBMS)</w:t>
+                <w:sz w:val="32"/>
+                <w:szCs w:val="32"/>
+              </w:rPr>
+              <w:t>Uncertain (U-DBMS) [5]</w:t>
             </w:r>
           </w:p>
         </w:tc>
@@ -1509,13 +1423,15 @@
               <w:jc w:val="both"/>
               <w:rPr>
                 <w:rFonts w:ascii="Times New Roman" w:hAnsi="Times New Roman" w:cs="Times New Roman"/>
+                <w:sz w:val="32"/>
+                <w:szCs w:val="32"/>
               </w:rPr>
             </w:pPr>
             <w:r>
               <w:rPr>
                 <w:rFonts w:ascii="Times New Roman" w:hAnsi="Times New Roman" w:cs="Times New Roman"/>
-                <w:b/>
-                <w:bCs/>
+                <w:sz w:val="32"/>
+                <w:szCs w:val="32"/>
               </w:rPr>
               <w:t>Primary Goal</w:t>
             </w:r>
@@ -1538,13 +1454,17 @@
               <w:jc w:val="both"/>
               <w:rPr>
                 <w:rFonts w:ascii="Times New Roman" w:hAnsi="Times New Roman" w:cs="Times New Roman"/>
+                <w:sz w:val="32"/>
+                <w:szCs w:val="32"/>
               </w:rPr>
             </w:pPr>
             <w:r>
               <w:rPr>
                 <w:rFonts w:ascii="Times New Roman" w:hAnsi="Times New Roman" w:cs="Times New Roman"/>
-              </w:rPr>
-              <w:t>General Business Transaction Processing</w:t>
+                <w:sz w:val="32"/>
+                <w:szCs w:val="32"/>
+              </w:rPr>
+              <w:t>General business transaction processing</w:t>
             </w:r>
           </w:p>
         </w:tc>
@@ -1565,13 +1485,17 @@
               <w:jc w:val="both"/>
               <w:rPr>
                 <w:rFonts w:ascii="Times New Roman" w:hAnsi="Times New Roman" w:cs="Times New Roman"/>
+                <w:sz w:val="32"/>
+                <w:szCs w:val="32"/>
               </w:rPr>
             </w:pPr>
             <w:r>
               <w:rPr>
                 <w:rFonts w:ascii="Times New Roman" w:hAnsi="Times New Roman" w:cs="Times New Roman"/>
-              </w:rPr>
-              <w:t>Large-scale Survey/Census Analysis</w:t>
+                <w:sz w:val="32"/>
+                <w:szCs w:val="32"/>
+              </w:rPr>
+              <w:t>Large-scale census and survey analysis</w:t>
             </w:r>
           </w:p>
         </w:tc>
@@ -1592,13 +1516,17 @@
               <w:jc w:val="both"/>
               <w:rPr>
                 <w:rFonts w:ascii="Times New Roman" w:hAnsi="Times New Roman" w:cs="Times New Roman"/>
+                <w:sz w:val="32"/>
+                <w:szCs w:val="32"/>
               </w:rPr>
             </w:pPr>
             <w:r>
               <w:rPr>
                 <w:rFonts w:ascii="Times New Roman" w:hAnsi="Times New Roman" w:cs="Times New Roman"/>
-              </w:rPr>
-              <w:t>Complex Modeling (CAD/AI) &amp; Behavior</w:t>
+                <w:sz w:val="32"/>
+                <w:szCs w:val="32"/>
+              </w:rPr>
+              <w:t>Complex modeling (CAD/AI) and behavior</w:t>
             </w:r>
           </w:p>
         </w:tc>
@@ -1619,13 +1547,17 @@
               <w:jc w:val="both"/>
               <w:rPr>
                 <w:rFonts w:ascii="Times New Roman" w:hAnsi="Times New Roman" w:cs="Times New Roman"/>
+                <w:sz w:val="32"/>
+                <w:szCs w:val="32"/>
               </w:rPr>
             </w:pPr>
             <w:r>
               <w:rPr>
                 <w:rFonts w:ascii="Times New Roman" w:hAnsi="Times New Roman" w:cs="Times New Roman"/>
-              </w:rPr>
-              <w:t>Customized/High-Perf. DBMS Generation</w:t>
+                <w:sz w:val="32"/>
+                <w:szCs w:val="32"/>
+              </w:rPr>
+              <w:t>Semi-automatic generation of custom DBMS</w:t>
             </w:r>
           </w:p>
         </w:tc>
@@ -1646,13 +1578,17 @@
               <w:jc w:val="both"/>
               <w:rPr>
                 <w:rFonts w:ascii="Times New Roman" w:hAnsi="Times New Roman" w:cs="Times New Roman"/>
+                <w:sz w:val="32"/>
+                <w:szCs w:val="32"/>
               </w:rPr>
             </w:pPr>
             <w:r>
               <w:rPr>
                 <w:rFonts w:ascii="Times New Roman" w:hAnsi="Times New Roman" w:cs="Times New Roman"/>
-              </w:rPr>
-              <w:t>Managing Imprecise Sensor Data</w:t>
+                <w:sz w:val="32"/>
+                <w:szCs w:val="32"/>
+              </w:rPr>
+              <w:t>Managing imprecise or evolving sensor data</w:t>
             </w:r>
           </w:p>
         </w:tc>
@@ -1678,13 +1614,15 @@
               <w:jc w:val="both"/>
               <w:rPr>
                 <w:rFonts w:ascii="Times New Roman" w:hAnsi="Times New Roman" w:cs="Times New Roman"/>
+                <w:sz w:val="32"/>
+                <w:szCs w:val="32"/>
               </w:rPr>
             </w:pPr>
             <w:r>
               <w:rPr>
                 <w:rFonts w:ascii="Times New Roman" w:hAnsi="Times New Roman" w:cs="Times New Roman"/>
-                <w:b/>
-                <w:bCs/>
+                <w:sz w:val="32"/>
+                <w:szCs w:val="32"/>
               </w:rPr>
               <w:t>Data Model</w:t>
             </w:r>
@@ -1707,13 +1645,17 @@
               <w:jc w:val="both"/>
               <w:rPr>
                 <w:rFonts w:ascii="Times New Roman" w:hAnsi="Times New Roman" w:cs="Times New Roman"/>
+                <w:sz w:val="32"/>
+                <w:szCs w:val="32"/>
               </w:rPr>
             </w:pPr>
             <w:r>
               <w:rPr>
                 <w:rFonts w:ascii="Times New Roman" w:hAnsi="Times New Roman" w:cs="Times New Roman"/>
-              </w:rPr>
-              <w:t>Tables (Tuples)</w:t>
+                <w:sz w:val="32"/>
+                <w:szCs w:val="32"/>
+              </w:rPr>
+              <w:t>Flat tables (Tuples)</w:t>
             </w:r>
           </w:p>
         </w:tc>
@@ -1734,13 +1676,17 @@
               <w:jc w:val="both"/>
               <w:rPr>
                 <w:rFonts w:ascii="Times New Roman" w:hAnsi="Times New Roman" w:cs="Times New Roman"/>
+                <w:sz w:val="32"/>
+                <w:szCs w:val="32"/>
               </w:rPr>
             </w:pPr>
             <w:r>
               <w:rPr>
                 <w:rFonts w:ascii="Times New Roman" w:hAnsi="Times New Roman" w:cs="Times New Roman"/>
-              </w:rPr>
-              <w:t>Transposed Files (Columns)</w:t>
+                <w:sz w:val="32"/>
+                <w:szCs w:val="32"/>
+              </w:rPr>
+              <w:t>Transposed files (Columns)</w:t>
             </w:r>
           </w:p>
         </w:tc>
@@ -1761,13 +1707,17 @@
               <w:jc w:val="both"/>
               <w:rPr>
                 <w:rFonts w:ascii="Times New Roman" w:hAnsi="Times New Roman" w:cs="Times New Roman"/>
+                <w:sz w:val="32"/>
+                <w:szCs w:val="32"/>
               </w:rPr>
             </w:pPr>
             <w:r>
               <w:rPr>
                 <w:rFonts w:ascii="Times New Roman" w:hAnsi="Times New Roman" w:cs="Times New Roman"/>
-              </w:rPr>
-              <w:t>Objects (Smalltalk)</w:t>
+                <w:sz w:val="32"/>
+                <w:szCs w:val="32"/>
+              </w:rPr>
+              <w:t>Objects (Smalltalk-80 concepts)</w:t>
             </w:r>
           </w:p>
         </w:tc>
@@ -1788,13 +1738,17 @@
               <w:jc w:val="both"/>
               <w:rPr>
                 <w:rFonts w:ascii="Times New Roman" w:hAnsi="Times New Roman" w:cs="Times New Roman"/>
+                <w:sz w:val="32"/>
+                <w:szCs w:val="32"/>
               </w:rPr>
             </w:pPr>
             <w:r>
               <w:rPr>
                 <w:rFonts w:ascii="Times New Roman" w:hAnsi="Times New Roman" w:cs="Times New Roman"/>
-              </w:rPr>
-              <w:t>Modular/Kernel-based</w:t>
+                <w:sz w:val="32"/>
+                <w:szCs w:val="32"/>
+              </w:rPr>
+              <w:t>Modular kernel and architectural framework</w:t>
             </w:r>
           </w:p>
         </w:tc>
@@ -1815,11 +1769,15 @@
               <w:jc w:val="both"/>
               <w:rPr>
                 <w:rFonts w:ascii="Times New Roman" w:hAnsi="Times New Roman" w:cs="Times New Roman"/>
+                <w:sz w:val="32"/>
+                <w:szCs w:val="32"/>
               </w:rPr>
             </w:pPr>
             <w:r>
               <w:rPr>
                 <w:rFonts w:ascii="Times New Roman" w:hAnsi="Times New Roman" w:cs="Times New Roman"/>
+                <w:sz w:val="32"/>
+                <w:szCs w:val="32"/>
               </w:rPr>
               <w:t>Probabilistic (Intervals + PDFs)</w:t>
             </w:r>
@@ -1847,14 +1805,17 @@
               <w:jc w:val="both"/>
               <w:rPr>
                 <w:rFonts w:ascii="Times New Roman" w:hAnsi="Times New Roman" w:cs="Times New Roman"/>
+                <w:sz w:val="32"/>
+                <w:szCs w:val="32"/>
               </w:rPr>
             </w:pPr>
             <w:r>
               <w:rPr>
                 <w:rFonts w:ascii="Times New Roman" w:hAnsi="Times New Roman" w:cs="Times New Roman"/>
-                <w:b/>
-                <w:bCs/>
-              </w:rPr>
+                <w:sz w:val="32"/>
+                <w:szCs w:val="32"/>
+              </w:rPr>
+              <w:lastRenderedPageBreak/>
               <w:t>Storage Unit</w:t>
             </w:r>
           </w:p>
@@ -1876,11 +1837,15 @@
               <w:jc w:val="both"/>
               <w:rPr>
                 <w:rFonts w:ascii="Times New Roman" w:hAnsi="Times New Roman" w:cs="Times New Roman"/>
+                <w:sz w:val="32"/>
+                <w:szCs w:val="32"/>
               </w:rPr>
             </w:pPr>
             <w:r>
               <w:rPr>
                 <w:rFonts w:ascii="Times New Roman" w:hAnsi="Times New Roman" w:cs="Times New Roman"/>
+                <w:sz w:val="32"/>
+                <w:szCs w:val="32"/>
               </w:rPr>
               <w:t>Row-oriented records</w:t>
             </w:r>
@@ -1903,13 +1868,17 @@
               <w:jc w:val="both"/>
               <w:rPr>
                 <w:rFonts w:ascii="Times New Roman" w:hAnsi="Times New Roman" w:cs="Times New Roman"/>
+                <w:sz w:val="32"/>
+                <w:szCs w:val="32"/>
               </w:rPr>
             </w:pPr>
             <w:r>
               <w:rPr>
                 <w:rFonts w:ascii="Times New Roman" w:hAnsi="Times New Roman" w:cs="Times New Roman"/>
-              </w:rPr>
-              <w:t xml:space="preserve">Column-oriented segments </w:t>
+                <w:sz w:val="32"/>
+                <w:szCs w:val="32"/>
+              </w:rPr>
+              <w:t>Column-oriented segments</w:t>
             </w:r>
           </w:p>
         </w:tc>
@@ -1930,13 +1899,17 @@
               <w:jc w:val="both"/>
               <w:rPr>
                 <w:rFonts w:ascii="Times New Roman" w:hAnsi="Times New Roman" w:cs="Times New Roman"/>
+                <w:sz w:val="32"/>
+                <w:szCs w:val="32"/>
               </w:rPr>
             </w:pPr>
             <w:r>
               <w:rPr>
                 <w:rFonts w:ascii="Times New Roman" w:hAnsi="Times New Roman" w:cs="Times New Roman"/>
-              </w:rPr>
-              <w:t xml:space="preserve">Objects (mapped to pages via object table) </w:t>
+                <w:sz w:val="32"/>
+                <w:szCs w:val="32"/>
+              </w:rPr>
+              <w:t>Objects mapped to pages via object table</w:t>
             </w:r>
           </w:p>
         </w:tc>
@@ -1957,13 +1930,17 @@
               <w:jc w:val="both"/>
               <w:rPr>
                 <w:rFonts w:ascii="Times New Roman" w:hAnsi="Times New Roman" w:cs="Times New Roman"/>
+                <w:sz w:val="32"/>
+                <w:szCs w:val="32"/>
               </w:rPr>
             </w:pPr>
             <w:r>
               <w:rPr>
                 <w:rFonts w:ascii="Times New Roman" w:hAnsi="Times New Roman" w:cs="Times New Roman"/>
-              </w:rPr>
-              <w:t xml:space="preserve">Flexible Storage Object Manager </w:t>
+                <w:sz w:val="32"/>
+                <w:szCs w:val="32"/>
+              </w:rPr>
+              <w:t>Flexible "Storage Object Manager"</w:t>
             </w:r>
           </w:p>
         </w:tc>
@@ -1984,13 +1961,17 @@
               <w:jc w:val="both"/>
               <w:rPr>
                 <w:rFonts w:ascii="Times New Roman" w:hAnsi="Times New Roman" w:cs="Times New Roman"/>
+                <w:sz w:val="32"/>
+                <w:szCs w:val="32"/>
               </w:rPr>
             </w:pPr>
             <w:r>
               <w:rPr>
                 <w:rFonts w:ascii="Times New Roman" w:hAnsi="Times New Roman" w:cs="Times New Roman"/>
-              </w:rPr>
-              <w:t>Object-Relational (PostgreSQL)</w:t>
+                <w:sz w:val="32"/>
+                <w:szCs w:val="32"/>
+              </w:rPr>
+              <w:t>Object-relational (PostgreSQL-based)</w:t>
             </w:r>
           </w:p>
         </w:tc>
@@ -2016,13 +1997,15 @@
               <w:jc w:val="both"/>
               <w:rPr>
                 <w:rFonts w:ascii="Times New Roman" w:hAnsi="Times New Roman" w:cs="Times New Roman"/>
+                <w:sz w:val="32"/>
+                <w:szCs w:val="32"/>
               </w:rPr>
             </w:pPr>
             <w:r>
               <w:rPr>
                 <w:rFonts w:ascii="Times New Roman" w:hAnsi="Times New Roman" w:cs="Times New Roman"/>
-                <w:b/>
-                <w:bCs/>
+                <w:sz w:val="32"/>
+                <w:szCs w:val="32"/>
               </w:rPr>
               <w:t>Concurrency</w:t>
             </w:r>
@@ -2045,13 +2028,17 @@
               <w:jc w:val="both"/>
               <w:rPr>
                 <w:rFonts w:ascii="Times New Roman" w:hAnsi="Times New Roman" w:cs="Times New Roman"/>
+                <w:sz w:val="32"/>
+                <w:szCs w:val="32"/>
               </w:rPr>
             </w:pPr>
             <w:r>
               <w:rPr>
                 <w:rFonts w:ascii="Times New Roman" w:hAnsi="Times New Roman" w:cs="Times New Roman"/>
-              </w:rPr>
-              <w:t>Locking (Pessimistic)</w:t>
+                <w:sz w:val="32"/>
+                <w:szCs w:val="32"/>
+              </w:rPr>
+              <w:t>Pessimistic Locking</w:t>
             </w:r>
           </w:p>
         </w:tc>
@@ -2072,13 +2059,17 @@
               <w:jc w:val="both"/>
               <w:rPr>
                 <w:rFonts w:ascii="Times New Roman" w:hAnsi="Times New Roman" w:cs="Times New Roman"/>
+                <w:sz w:val="32"/>
+                <w:szCs w:val="32"/>
               </w:rPr>
             </w:pPr>
             <w:r>
               <w:rPr>
                 <w:rFonts w:ascii="Times New Roman" w:hAnsi="Times New Roman" w:cs="Times New Roman"/>
-              </w:rPr>
-              <w:t>Optimized for Read-Heavy/Batch</w:t>
+                <w:sz w:val="32"/>
+                <w:szCs w:val="32"/>
+              </w:rPr>
+              <w:t>Optimized for high-volume read/batch</w:t>
             </w:r>
           </w:p>
         </w:tc>
@@ -2099,13 +2090,17 @@
               <w:jc w:val="both"/>
               <w:rPr>
                 <w:rFonts w:ascii="Times New Roman" w:hAnsi="Times New Roman" w:cs="Times New Roman"/>
+                <w:sz w:val="32"/>
+                <w:szCs w:val="32"/>
               </w:rPr>
             </w:pPr>
             <w:r>
               <w:rPr>
                 <w:rFonts w:ascii="Times New Roman" w:hAnsi="Times New Roman" w:cs="Times New Roman"/>
-              </w:rPr>
-              <w:t xml:space="preserve">Optimistic (Shadow Paging) </w:t>
+                <w:sz w:val="32"/>
+                <w:szCs w:val="32"/>
+              </w:rPr>
+              <w:t>Optimistic (Shadow Paging)</w:t>
             </w:r>
           </w:p>
         </w:tc>
@@ -2126,13 +2121,17 @@
               <w:jc w:val="both"/>
               <w:rPr>
                 <w:rFonts w:ascii="Times New Roman" w:hAnsi="Times New Roman" w:cs="Times New Roman"/>
+                <w:sz w:val="32"/>
+                <w:szCs w:val="32"/>
               </w:rPr>
             </w:pPr>
             <w:r>
               <w:rPr>
                 <w:rFonts w:ascii="Times New Roman" w:hAnsi="Times New Roman" w:cs="Times New Roman"/>
-              </w:rPr>
-              <w:t>Varies by implementation</w:t>
+                <w:sz w:val="32"/>
+                <w:szCs w:val="32"/>
+              </w:rPr>
+              <w:t>Varies by generated implementation</w:t>
             </w:r>
           </w:p>
         </w:tc>
@@ -2153,13 +2152,17 @@
               <w:jc w:val="both"/>
               <w:rPr>
                 <w:rFonts w:ascii="Times New Roman" w:hAnsi="Times New Roman" w:cs="Times New Roman"/>
+                <w:sz w:val="32"/>
+                <w:szCs w:val="32"/>
               </w:rPr>
             </w:pPr>
             <w:r>
               <w:rPr>
                 <w:rFonts w:ascii="Times New Roman" w:hAnsi="Times New Roman" w:cs="Times New Roman"/>
-              </w:rPr>
-              <w:t>Inherited from PostgreSQL</w:t>
+                <w:sz w:val="32"/>
+                <w:szCs w:val="32"/>
+              </w:rPr>
+              <w:t>Inherited from PostgreSQL kernel</w:t>
             </w:r>
           </w:p>
         </w:tc>
@@ -2185,13 +2188,15 @@
               <w:jc w:val="both"/>
               <w:rPr>
                 <w:rFonts w:ascii="Times New Roman" w:hAnsi="Times New Roman" w:cs="Times New Roman"/>
+                <w:sz w:val="32"/>
+                <w:szCs w:val="32"/>
               </w:rPr>
             </w:pPr>
             <w:r>
               <w:rPr>
                 <w:rFonts w:ascii="Times New Roman" w:hAnsi="Times New Roman" w:cs="Times New Roman"/>
-                <w:b/>
-                <w:bCs/>
+                <w:sz w:val="32"/>
+                <w:szCs w:val="32"/>
               </w:rPr>
               <w:t>Query Type</w:t>
             </w:r>
@@ -2214,13 +2219,17 @@
               <w:jc w:val="both"/>
               <w:rPr>
                 <w:rFonts w:ascii="Times New Roman" w:hAnsi="Times New Roman" w:cs="Times New Roman"/>
+                <w:sz w:val="32"/>
+                <w:szCs w:val="32"/>
               </w:rPr>
             </w:pPr>
             <w:r>
               <w:rPr>
                 <w:rFonts w:ascii="Times New Roman" w:hAnsi="Times New Roman" w:cs="Times New Roman"/>
-              </w:rPr>
-              <w:t>Precise, Set-based</w:t>
+                <w:sz w:val="32"/>
+                <w:szCs w:val="32"/>
+              </w:rPr>
+              <w:t>Precise, set-based SQL</w:t>
             </w:r>
           </w:p>
         </w:tc>
@@ -2241,13 +2250,17 @@
               <w:jc w:val="both"/>
               <w:rPr>
                 <w:rFonts w:ascii="Times New Roman" w:hAnsi="Times New Roman" w:cs="Times New Roman"/>
+                <w:sz w:val="32"/>
+                <w:szCs w:val="32"/>
               </w:rPr>
             </w:pPr>
             <w:r>
               <w:rPr>
                 <w:rFonts w:ascii="Times New Roman" w:hAnsi="Times New Roman" w:cs="Times New Roman"/>
-              </w:rPr>
-              <w:t>Statistical Aggregates (Scans)</w:t>
+                <w:sz w:val="32"/>
+                <w:szCs w:val="32"/>
+              </w:rPr>
+              <w:t>Statistical aggregates and scans</w:t>
             </w:r>
           </w:p>
         </w:tc>
@@ -2268,13 +2281,17 @@
               <w:jc w:val="both"/>
               <w:rPr>
                 <w:rFonts w:ascii="Times New Roman" w:hAnsi="Times New Roman" w:cs="Times New Roman"/>
+                <w:sz w:val="32"/>
+                <w:szCs w:val="32"/>
               </w:rPr>
             </w:pPr>
             <w:r>
               <w:rPr>
                 <w:rFonts w:ascii="Times New Roman" w:hAnsi="Times New Roman" w:cs="Times New Roman"/>
-              </w:rPr>
-              <w:t xml:space="preserve">Navigational &amp; Associative (OPAL) </w:t>
+                <w:sz w:val="32"/>
+                <w:szCs w:val="32"/>
+              </w:rPr>
+              <w:t>Navigational and associative (OPAL)</w:t>
             </w:r>
           </w:p>
         </w:tc>
@@ -2295,13 +2312,17 @@
               <w:jc w:val="both"/>
               <w:rPr>
                 <w:rFonts w:ascii="Times New Roman" w:hAnsi="Times New Roman" w:cs="Times New Roman"/>
+                <w:sz w:val="32"/>
+                <w:szCs w:val="32"/>
               </w:rPr>
             </w:pPr>
             <w:r>
               <w:rPr>
                 <w:rFonts w:ascii="Times New Roman" w:hAnsi="Times New Roman" w:cs="Times New Roman"/>
-              </w:rPr>
-              <w:t xml:space="preserve">Rule-based Optimization </w:t>
+                <w:sz w:val="32"/>
+                <w:szCs w:val="32"/>
+              </w:rPr>
+              <w:t>Rule-based query optimization</w:t>
             </w:r>
           </w:p>
         </w:tc>
@@ -2322,11 +2343,15 @@
               <w:jc w:val="both"/>
               <w:rPr>
                 <w:rFonts w:ascii="Times New Roman" w:hAnsi="Times New Roman" w:cs="Times New Roman"/>
+                <w:sz w:val="32"/>
+                <w:szCs w:val="32"/>
               </w:rPr>
             </w:pPr>
             <w:r>
               <w:rPr>
                 <w:rFonts w:ascii="Times New Roman" w:hAnsi="Times New Roman" w:cs="Times New Roman"/>
+                <w:sz w:val="32"/>
+                <w:szCs w:val="32"/>
               </w:rPr>
               <w:t>Probabilistic (Confidence-based)</w:t>
             </w:r>
@@ -2341,28 +2366,74 @@
           <w:rFonts w:ascii="Times New Roman" w:hAnsi="Times New Roman" w:cs="Times New Roman"/>
           <w:b/>
           <w:bCs/>
-        </w:rPr>
-      </w:pPr>
-      <w:r>
+          <w:sz w:val="32"/>
+          <w:szCs w:val="32"/>
+        </w:rPr>
+      </w:pPr>
+    </w:p>
+    <w:p>
+      <w:pPr>
+        <w:jc w:val="both"/>
         <w:rPr>
           <w:rFonts w:ascii="Times New Roman" w:hAnsi="Times New Roman" w:cs="Times New Roman"/>
           <w:b/>
           <w:bCs/>
-        </w:rPr>
-        <w:t>IV. Key Takeaways for Your Analytical Paper</w:t>
+          <w:sz w:val="32"/>
+          <w:szCs w:val="32"/>
+        </w:rPr>
+      </w:pPr>
+      <w:r>
+        <w:rPr>
+          <w:rFonts w:ascii="Times New Roman" w:hAnsi="Times New Roman" w:cs="Times New Roman"/>
+          <w:b/>
+          <w:bCs/>
+          <w:sz w:val="32"/>
+          <w:szCs w:val="32"/>
+        </w:rPr>
+        <w:pict w14:anchorId="0871888E">
+          <v:rect id="_x0000_i1113" style="width:0;height:1.5pt" o:hralign="center" o:hrstd="t" o:hr="t" fillcolor="#a0a0a0" stroked="f"/>
+        </w:pict>
+      </w:r>
+    </w:p>
+    <w:p>
+      <w:pPr>
+        <w:jc w:val="both"/>
+        <w:rPr>
+          <w:rFonts w:ascii="Times New Roman" w:hAnsi="Times New Roman" w:cs="Times New Roman"/>
+          <w:b/>
+          <w:bCs/>
+          <w:i/>
+          <w:iCs/>
+          <w:sz w:val="32"/>
+          <w:szCs w:val="32"/>
+        </w:rPr>
+      </w:pPr>
+      <w:r>
+        <w:rPr>
+          <w:rFonts w:ascii="Times New Roman" w:hAnsi="Times New Roman" w:cs="Times New Roman"/>
+          <w:b/>
+          <w:bCs/>
+          <w:i/>
+          <w:iCs/>
+          <w:sz w:val="32"/>
+          <w:szCs w:val="32"/>
+        </w:rPr>
+        <w:t>IV. Key Takeaways</w:t>
       </w:r>
     </w:p>
     <w:p>
       <w:pPr>
         <w:numPr>
           <w:ilvl w:val="0"/>
-          <w:numId w:val="5"/>
+          <w:numId w:val="12"/>
         </w:numPr>
         <w:jc w:val="both"/>
         <w:rPr>
           <w:rFonts w:ascii="Times New Roman" w:hAnsi="Times New Roman" w:cs="Times New Roman"/>
           <w:b/>
           <w:bCs/>
+          <w:sz w:val="32"/>
+          <w:szCs w:val="32"/>
         </w:rPr>
         <w:sectPr>
           <w:type w:val="continuous"/>
@@ -2377,104 +2448,194 @@
       <w:pPr>
         <w:numPr>
           <w:ilvl w:val="0"/>
-          <w:numId w:val="5"/>
+          <w:numId w:val="12"/>
         </w:numPr>
         <w:jc w:val="both"/>
         <w:rPr>
           <w:rFonts w:ascii="Times New Roman" w:hAnsi="Times New Roman" w:cs="Times New Roman"/>
-        </w:rPr>
-      </w:pPr>
-      <w:r>
+          <w:sz w:val="32"/>
+          <w:szCs w:val="32"/>
+        </w:rPr>
+      </w:pPr>
+      <w:r>
+        <w:rPr>
+          <w:rFonts w:ascii="Times New Roman" w:hAnsi="Times New Roman" w:cs="Times New Roman"/>
+          <w:sz w:val="32"/>
+          <w:szCs w:val="32"/>
+        </w:rPr>
+        <w:t xml:space="preserve">“One Size Fits All” Fallacy: The progression from relational DBMSs to RAPID, </w:t>
+      </w:r>
+      <w:proofErr w:type="spellStart"/>
+      <w:r>
+        <w:rPr>
+          <w:rFonts w:ascii="Times New Roman" w:hAnsi="Times New Roman" w:cs="Times New Roman"/>
+          <w:sz w:val="32"/>
+          <w:szCs w:val="32"/>
+        </w:rPr>
+        <w:t>GemStone</w:t>
+      </w:r>
+      <w:proofErr w:type="spellEnd"/>
+      <w:r>
+        <w:rPr>
+          <w:rFonts w:ascii="Times New Roman" w:hAnsi="Times New Roman" w:cs="Times New Roman"/>
+          <w:sz w:val="32"/>
+          <w:szCs w:val="32"/>
+        </w:rPr>
+        <w:t>, and U-</w:t>
+      </w:r>
+      <w:r>
+        <w:rPr>
+          <w:rFonts w:ascii="Times New Roman" w:hAnsi="Times New Roman" w:cs="Times New Roman"/>
+          <w:sz w:val="32"/>
+          <w:szCs w:val="32"/>
+        </w:rPr>
+        <w:t xml:space="preserve">DBMS demonstrates that unique data characteristics—sparsity, complexity, or </w:t>
+      </w:r>
+      <w:r>
+        <w:rPr>
+          <w:rFonts w:ascii="Times New Roman" w:hAnsi="Times New Roman" w:cs="Times New Roman"/>
+          <w:sz w:val="32"/>
+          <w:szCs w:val="32"/>
+        </w:rPr>
+        <w:lastRenderedPageBreak/>
+        <w:t>uncertainty—necessitate architectural adaptation.</w:t>
+      </w:r>
+    </w:p>
+    <w:p>
+      <w:pPr>
+        <w:numPr>
+          <w:ilvl w:val="0"/>
+          <w:numId w:val="12"/>
+        </w:numPr>
+        <w:jc w:val="both"/>
+        <w:rPr>
+          <w:rFonts w:ascii="Times New Roman" w:hAnsi="Times New Roman" w:cs="Times New Roman"/>
+          <w:sz w:val="32"/>
+          <w:szCs w:val="32"/>
+        </w:rPr>
+      </w:pPr>
+      <w:r>
+        <w:rPr>
+          <w:rFonts w:ascii="Times New Roman" w:hAnsi="Times New Roman" w:cs="Times New Roman"/>
+          <w:sz w:val="32"/>
+          <w:szCs w:val="32"/>
+        </w:rPr>
+        <w:t>Extensibility: EXODUS and U-DBMS highlight the importance of systems that can evolve with new application requirements.</w:t>
+      </w:r>
+    </w:p>
+    <w:p>
+      <w:pPr>
+        <w:numPr>
+          <w:ilvl w:val="0"/>
+          <w:numId w:val="12"/>
+        </w:numPr>
+        <w:jc w:val="both"/>
+        <w:rPr>
+          <w:rFonts w:ascii="Times New Roman" w:hAnsi="Times New Roman" w:cs="Times New Roman"/>
+          <w:sz w:val="32"/>
+          <w:szCs w:val="32"/>
+        </w:rPr>
+      </w:pPr>
+      <w:r>
+        <w:rPr>
+          <w:rFonts w:ascii="Times New Roman" w:hAnsi="Times New Roman" w:cs="Times New Roman"/>
+          <w:sz w:val="32"/>
+          <w:szCs w:val="32"/>
+        </w:rPr>
+        <w:t xml:space="preserve">Revisiting “Solved” Problems: Optimistic concurrency in </w:t>
+      </w:r>
+      <w:proofErr w:type="spellStart"/>
+      <w:r>
+        <w:rPr>
+          <w:rFonts w:ascii="Times New Roman" w:hAnsi="Times New Roman" w:cs="Times New Roman"/>
+          <w:sz w:val="32"/>
+          <w:szCs w:val="32"/>
+        </w:rPr>
+        <w:t>GemStone</w:t>
+      </w:r>
+      <w:proofErr w:type="spellEnd"/>
+      <w:r>
+        <w:rPr>
+          <w:rFonts w:ascii="Times New Roman" w:hAnsi="Times New Roman" w:cs="Times New Roman"/>
+          <w:sz w:val="32"/>
+          <w:szCs w:val="32"/>
+        </w:rPr>
+        <w:t xml:space="preserve"> shows that even “solved” transaction issues may require reengineering in new paradigms.</w:t>
+      </w:r>
+    </w:p>
+    <w:p>
+      <w:pPr>
+        <w:numPr>
+          <w:ilvl w:val="0"/>
+          <w:numId w:val="12"/>
+        </w:numPr>
+        <w:jc w:val="both"/>
+        <w:rPr>
+          <w:rFonts w:ascii="Times New Roman" w:hAnsi="Times New Roman" w:cs="Times New Roman"/>
+          <w:sz w:val="32"/>
+          <w:szCs w:val="32"/>
+        </w:rPr>
+      </w:pPr>
+      <w:r>
+        <w:rPr>
+          <w:rFonts w:ascii="Times New Roman" w:hAnsi="Times New Roman" w:cs="Times New Roman"/>
+          <w:sz w:val="32"/>
+          <w:szCs w:val="32"/>
+        </w:rPr>
+        <w:t xml:space="preserve">Software-First Design: The Vienna panel prioritized software over hardware solutions, a trend validated by innovations in </w:t>
+      </w:r>
+      <w:proofErr w:type="spellStart"/>
+      <w:r>
+        <w:rPr>
+          <w:rFonts w:ascii="Times New Roman" w:hAnsi="Times New Roman" w:cs="Times New Roman"/>
+          <w:sz w:val="32"/>
+          <w:szCs w:val="32"/>
+        </w:rPr>
+        <w:t>GemStone</w:t>
+      </w:r>
+      <w:proofErr w:type="spellEnd"/>
+      <w:r>
+        <w:rPr>
+          <w:rFonts w:ascii="Times New Roman" w:hAnsi="Times New Roman" w:cs="Times New Roman"/>
+          <w:sz w:val="32"/>
+          <w:szCs w:val="32"/>
+        </w:rPr>
+        <w:t xml:space="preserve"> and U-DBMS.</w:t>
+      </w:r>
+    </w:p>
+    <w:p>
+      <w:pPr>
+        <w:jc w:val="both"/>
+        <w:rPr>
+          <w:rFonts w:ascii="Times New Roman" w:hAnsi="Times New Roman" w:cs="Times New Roman"/>
+          <w:sz w:val="32"/>
+          <w:szCs w:val="32"/>
+        </w:rPr>
+      </w:pPr>
+    </w:p>
+    <w:p>
+      <w:pPr>
+        <w:jc w:val="both"/>
         <w:rPr>
           <w:rFonts w:ascii="Times New Roman" w:hAnsi="Times New Roman" w:cs="Times New Roman"/>
           <w:b/>
           <w:bCs/>
-        </w:rPr>
-        <w:t>The "One Size Fits All" Fallacy:</w:t>
-      </w:r>
-      <w:r>
-        <w:rPr>
-          <w:rFonts w:ascii="Times New Roman" w:hAnsi="Times New Roman" w:cs="Times New Roman"/>
-        </w:rPr>
-        <w:t xml:space="preserve"> The progression from standard relational systems to RAPID, </w:t>
-      </w:r>
-      <w:proofErr w:type="spellStart"/>
-      <w:r>
-        <w:rPr>
-          <w:rFonts w:ascii="Times New Roman" w:hAnsi="Times New Roman" w:cs="Times New Roman"/>
-        </w:rPr>
-        <w:t>GemStone</w:t>
-      </w:r>
-      <w:proofErr w:type="spellEnd"/>
-      <w:r>
-        <w:rPr>
-          <w:rFonts w:ascii="Times New Roman" w:hAnsi="Times New Roman" w:cs="Times New Roman"/>
-        </w:rPr>
-        <w:t xml:space="preserve">, and U-DBMS proves that specific data characteristics (sparsity in statistics, complexity in CAD, </w:t>
-      </w:r>
-      <w:r>
-        <w:rPr>
-          <w:rFonts w:ascii="Times New Roman" w:hAnsi="Times New Roman" w:cs="Times New Roman"/>
-        </w:rPr>
-        <w:t>uncertainty in sensors) require fundamental architectural changes.</w:t>
-      </w:r>
-    </w:p>
-    <w:p>
-      <w:pPr>
-        <w:numPr>
-          <w:ilvl w:val="0"/>
-          <w:numId w:val="5"/>
-        </w:numPr>
+          <w:sz w:val="32"/>
+          <w:szCs w:val="32"/>
+        </w:rPr>
+      </w:pPr>
+    </w:p>
+    <w:p>
+      <w:pPr>
         <w:jc w:val="both"/>
-        <w:rPr>
-          <w:rFonts w:ascii="Times New Roman" w:hAnsi="Times New Roman" w:cs="Times New Roman"/>
-        </w:rPr>
-      </w:pPr>
-      <w:r>
         <w:rPr>
           <w:rFonts w:ascii="Times New Roman" w:hAnsi="Times New Roman" w:cs="Times New Roman"/>
           <w:b/>
           <w:bCs/>
-        </w:rPr>
-        <w:t>The Role of Extensibility:</w:t>
-      </w:r>
-      <w:r>
-        <w:rPr>
-          <w:rFonts w:ascii="Times New Roman" w:hAnsi="Times New Roman" w:cs="Times New Roman"/>
-        </w:rPr>
-        <w:t xml:space="preserve"> Both EXODUS and U-DBMS highlight the need for systems that can evolve. </w:t>
-      </w:r>
-      <w:r>
-        <w:rPr>
-          <w:rFonts w:ascii="Times New Roman" w:hAnsi="Times New Roman" w:cs="Times New Roman"/>
-        </w:rPr>
-        <w:lastRenderedPageBreak/>
-        <w:t>EXODUS provided a toolkit to build them , while U-DBMS utilized the open-source extensibility of PostgreSQL to add uncertainty as a data type.</w:t>
-      </w:r>
-    </w:p>
-    <w:p>
-      <w:pPr>
-        <w:jc w:val="both"/>
-        <w:rPr>
-          <w:rFonts w:ascii="Times New Roman" w:hAnsi="Times New Roman" w:cs="Times New Roman"/>
-        </w:rPr>
-      </w:pPr>
-      <w:r>
-        <w:rPr>
-          <w:rFonts w:ascii="Times New Roman" w:hAnsi="Times New Roman" w:cs="Times New Roman"/>
-        </w:rPr>
-        <w:t>+1</w:t>
-      </w:r>
-    </w:p>
-    <w:p>
-      <w:pPr>
-        <w:numPr>
-          <w:ilvl w:val="0"/>
-          <w:numId w:val="5"/>
-        </w:numPr>
-        <w:jc w:val="both"/>
-        <w:rPr>
-          <w:rFonts w:ascii="Times New Roman" w:hAnsi="Times New Roman" w:cs="Times New Roman"/>
+          <w:i/>
+          <w:iCs/>
+          <w:sz w:val="32"/>
+          <w:szCs w:val="32"/>
         </w:rPr>
       </w:pPr>
       <w:r>
@@ -2482,82 +2643,38 @@
           <w:rFonts w:ascii="Times New Roman" w:hAnsi="Times New Roman" w:cs="Times New Roman"/>
           <w:b/>
           <w:bCs/>
-        </w:rPr>
-        <w:t>The Evolution of "Solved" Problems:</w:t>
-      </w:r>
-      <w:r>
-        <w:rPr>
-          <w:rFonts w:ascii="Times New Roman" w:hAnsi="Times New Roman" w:cs="Times New Roman"/>
-        </w:rPr>
-        <w:t xml:space="preserve"> The Vienna Update argued that transaction processing was "solved". However, </w:t>
-      </w:r>
-      <w:proofErr w:type="spellStart"/>
-      <w:r>
-        <w:rPr>
-          <w:rFonts w:ascii="Times New Roman" w:hAnsi="Times New Roman" w:cs="Times New Roman"/>
-        </w:rPr>
-        <w:t>GemStone</w:t>
-      </w:r>
-      <w:proofErr w:type="spellEnd"/>
-      <w:r>
-        <w:rPr>
-          <w:rFonts w:ascii="Times New Roman" w:hAnsi="Times New Roman" w:cs="Times New Roman"/>
-        </w:rPr>
-        <w:t xml:space="preserve"> revisited this by implementing </w:t>
-      </w:r>
-      <w:r>
-        <w:rPr>
-          <w:rFonts w:ascii="Times New Roman" w:hAnsi="Times New Roman" w:cs="Times New Roman"/>
           <w:i/>
           <w:iCs/>
-        </w:rPr>
-        <w:t>optimistic</w:t>
-      </w:r>
-      <w:r>
-        <w:rPr>
-          <w:rFonts w:ascii="Times New Roman" w:hAnsi="Times New Roman" w:cs="Times New Roman"/>
-        </w:rPr>
-        <w:t xml:space="preserve"> concurrency for objects, showing that "solved" concepts must often be re-engineered for new paradigms.</w:t>
-      </w:r>
-    </w:p>
-    <w:p>
-      <w:pPr>
-        <w:numPr>
-          <w:ilvl w:val="0"/>
-          <w:numId w:val="5"/>
-        </w:numPr>
+          <w:sz w:val="32"/>
+          <w:szCs w:val="32"/>
+        </w:rPr>
+        <w:t>References</w:t>
+      </w:r>
+    </w:p>
+    <w:p>
+      <w:pPr>
         <w:jc w:val="both"/>
         <w:rPr>
           <w:rFonts w:ascii="Times New Roman" w:hAnsi="Times New Roman" w:cs="Times New Roman"/>
-        </w:rPr>
-      </w:pPr>
-      <w:r>
-        <w:rPr>
-          <w:rFonts w:ascii="Times New Roman" w:hAnsi="Times New Roman" w:cs="Times New Roman"/>
-          <w:b/>
-          <w:bCs/>
-        </w:rPr>
-        <w:t>Hardware vs. Software:</w:t>
-      </w:r>
-      <w:r>
-        <w:rPr>
-          <w:rFonts w:ascii="Times New Roman" w:hAnsi="Times New Roman" w:cs="Times New Roman"/>
-        </w:rPr>
-        <w:t xml:space="preserve"> The papers reinforce the "software-first" approach. The Vienna panel explicitly rejected hardware database machines in favor of parallel software, a trend validated by the software-centric innovations in </w:t>
-      </w:r>
-      <w:proofErr w:type="spellStart"/>
-      <w:r>
-        <w:rPr>
-          <w:rFonts w:ascii="Times New Roman" w:hAnsi="Times New Roman" w:cs="Times New Roman"/>
-        </w:rPr>
-        <w:t>GemStone</w:t>
-      </w:r>
-      <w:proofErr w:type="spellEnd"/>
-      <w:r>
-        <w:rPr>
-          <w:rFonts w:ascii="Times New Roman" w:hAnsi="Times New Roman" w:cs="Times New Roman"/>
-        </w:rPr>
-        <w:t xml:space="preserve"> and U-DBMS.</w:t>
+          <w:sz w:val="32"/>
+          <w:szCs w:val="32"/>
+        </w:rPr>
+      </w:pPr>
+      <w:r>
+        <w:rPr>
+          <w:rFonts w:ascii="Times New Roman" w:hAnsi="Times New Roman" w:cs="Times New Roman"/>
+          <w:sz w:val="32"/>
+          <w:szCs w:val="32"/>
+        </w:rPr>
+        <w:t xml:space="preserve">[1] M. Stonebraker, R. Agrawal, U. Dayal, E. J. Neuhold, and A. Reuter, "DBMS research at a crossroads: The Vienna update," </w:t>
+      </w:r>
+      <w:r>
+        <w:rPr>
+          <w:rFonts w:ascii="Times New Roman" w:hAnsi="Times New Roman" w:cs="Times New Roman"/>
+          <w:sz w:val="32"/>
+          <w:szCs w:val="32"/>
+        </w:rPr>
+        <w:t>in Proc. 19th Int. Conf. Very Large Data Bases (VLDB), Dublin, Ireland, 1993, pp. 688–692.</w:t>
       </w:r>
     </w:p>
     <w:p>
@@ -2565,17 +2682,17 @@
         <w:jc w:val="both"/>
         <w:rPr>
           <w:rFonts w:ascii="Times New Roman" w:hAnsi="Times New Roman" w:cs="Times New Roman"/>
-          <w:b/>
-          <w:bCs/>
-        </w:rPr>
-      </w:pPr>
-      <w:r>
-        <w:rPr>
-          <w:rFonts w:ascii="Times New Roman" w:hAnsi="Times New Roman" w:cs="Times New Roman"/>
-          <w:b/>
-          <w:bCs/>
-        </w:rPr>
-        <w:t>Next Step</w:t>
+          <w:sz w:val="32"/>
+          <w:szCs w:val="32"/>
+        </w:rPr>
+      </w:pPr>
+      <w:r>
+        <w:rPr>
+          <w:rFonts w:ascii="Times New Roman" w:hAnsi="Times New Roman" w:cs="Times New Roman"/>
+          <w:sz w:val="32"/>
+          <w:szCs w:val="32"/>
+        </w:rPr>
+        <w:t>[2] M. J. Turner, R. Hammond, and P. Cotton, "A DBMS for large statistical databases," in Proc. 5th Int. Conf. Very Large Data Bases (VLDB), Rio de Janeiro, Brazil, 1979, pp. 319–327.</w:t>
       </w:r>
     </w:p>
     <w:p>
@@ -2583,27 +2700,17 @@
         <w:jc w:val="both"/>
         <w:rPr>
           <w:rFonts w:ascii="Times New Roman" w:hAnsi="Times New Roman" w:cs="Times New Roman"/>
-        </w:rPr>
-      </w:pPr>
-      <w:r>
-        <w:rPr>
-          <w:rFonts w:ascii="Times New Roman" w:hAnsi="Times New Roman" w:cs="Times New Roman"/>
-        </w:rPr>
-        <w:t xml:space="preserve">Would you like me to generate a detailed </w:t>
-      </w:r>
-      <w:r>
-        <w:rPr>
-          <w:rFonts w:ascii="Times New Roman" w:hAnsi="Times New Roman" w:cs="Times New Roman"/>
-          <w:b/>
-          <w:bCs/>
-        </w:rPr>
-        <w:t>outline</w:t>
-      </w:r>
-      <w:r>
-        <w:rPr>
-          <w:rFonts w:ascii="Times New Roman" w:hAnsi="Times New Roman" w:cs="Times New Roman"/>
-        </w:rPr>
-        <w:t xml:space="preserve"> for your analytical paper based on these themes, or would you prefer I draft a specific section (e.g., "The Evolution of Storage Structures: From Rows to Objects to Probabilities")?</w:t>
+          <w:sz w:val="32"/>
+          <w:szCs w:val="32"/>
+        </w:rPr>
+      </w:pPr>
+      <w:r>
+        <w:rPr>
+          <w:rFonts w:ascii="Times New Roman" w:hAnsi="Times New Roman" w:cs="Times New Roman"/>
+          <w:sz w:val="32"/>
+          <w:szCs w:val="32"/>
+        </w:rPr>
+        <w:t>[3] D. Maier, J. Stein, A. Otis, and A. Purdy, "Development of an object-oriented DBMS," in Proc. 1st ACM Conf. Object-Oriented Programming Systems, Languages, and Applications (OOPSLA), Portland, OR, USA, 1986, pp. 472–482.</w:t>
       </w:r>
     </w:p>
     <w:p>
@@ -2611,7 +2718,49 @@
         <w:jc w:val="both"/>
         <w:rPr>
           <w:rFonts w:ascii="Times New Roman" w:hAnsi="Times New Roman" w:cs="Times New Roman"/>
-        </w:rPr>
+          <w:sz w:val="32"/>
+          <w:szCs w:val="32"/>
+        </w:rPr>
+      </w:pPr>
+      <w:r>
+        <w:rPr>
+          <w:rFonts w:ascii="Times New Roman" w:hAnsi="Times New Roman" w:cs="Times New Roman"/>
+          <w:sz w:val="32"/>
+          <w:szCs w:val="32"/>
+        </w:rPr>
+        <w:t>[4] M. J. Carey et al., "The architecture of the EXODUS extensible DBMS," in Proc. 12th Int. Conf. Very Large Data Bases (VLDB), Kyoto, Japan, 1986, pp. 52–65.</w:t>
+      </w:r>
+    </w:p>
+    <w:p>
+      <w:pPr>
+        <w:jc w:val="both"/>
+        <w:rPr>
+          <w:rFonts w:ascii="Times New Roman" w:hAnsi="Times New Roman" w:cs="Times New Roman"/>
+          <w:sz w:val="32"/>
+          <w:szCs w:val="32"/>
+        </w:rPr>
+      </w:pPr>
+      <w:r>
+        <w:rPr>
+          <w:rFonts w:ascii="Times New Roman" w:hAnsi="Times New Roman" w:cs="Times New Roman"/>
+          <w:sz w:val="32"/>
+          <w:szCs w:val="32"/>
+        </w:rPr>
+        <w:t xml:space="preserve">[5] R. Cheng, S. Singh, and S. Prabhakar, "U-DBMS: A database system for managing constantly-evolving data," in Proc. 31st Int. Conf. Very Large Data Bases </w:t>
+      </w:r>
+      <w:r>
+        <w:rPr>
+          <w:rFonts w:ascii="Times New Roman" w:hAnsi="Times New Roman" w:cs="Times New Roman"/>
+          <w:sz w:val="32"/>
+          <w:szCs w:val="32"/>
+        </w:rPr>
+        <w:lastRenderedPageBreak/>
+        <w:t>(VLDB), Trondheim, Norway, 2005, pp. 1271–1274.</w:t>
+      </w:r>
+    </w:p>
+    <w:p>
+      <w:pPr>
+        <w:jc w:val="both"/>
       </w:pPr>
     </w:p>
     <w:sectPr>
@@ -2625,9 +2774,487 @@
 </w:document>
 </file>
 
+<file path=word/endnotes.xml><?xml version="1.0" encoding="utf-8"?>
+<w:endnotes xmlns:wpc="http://schemas.microsoft.com/office/word/2010/wordprocessingCanvas" xmlns:cx="http://schemas.microsoft.com/office/drawing/2014/chartex" xmlns:cx1="http://schemas.microsoft.com/office/drawing/2015/9/8/chartex" xmlns:cx2="http://schemas.microsoft.com/office/drawing/2015/10/21/chartex" xmlns:cx3="http://schemas.microsoft.com/office/drawing/2016/5/9/chartex" xmlns:cx4="http://schemas.microsoft.com/office/drawing/2016/5/10/chartex" xmlns:cx5="http://schemas.microsoft.com/office/drawing/2016/5/11/chartex" xmlns:cx6="http://schemas.microsoft.com/office/drawing/2016/5/12/chartex" xmlns:cx7="http://schemas.microsoft.com/office/drawing/2016/5/13/chartex" xmlns:cx8="http://schemas.microsoft.com/office/drawing/2016/5/14/chartex" xmlns:mc="http://schemas.openxmlformats.org/markup-compatibility/2006" xmlns:aink="http://schemas.microsoft.com/office/drawing/2016/ink" xmlns:am3d="http://schemas.microsoft.com/office/drawing/2017/model3d" xmlns:o="urn:schemas-microsoft-com:office:office" xmlns:oel="http://schemas.microsoft.com/office/2019/extlst" xmlns:r="http://schemas.openxmlformats.org/officeDocument/2006/relationships" xmlns:m="http://schemas.openxmlformats.org/officeDocument/2006/math" xmlns:v="urn:schemas-microsoft-com:vml" xmlns:wp14="http://schemas.microsoft.com/office/word/2010/wordprocessingDrawing" xmlns:wp="http://schemas.openxmlformats.org/drawingml/2006/wordprocessingDrawing" xmlns:w10="urn:schemas-microsoft-com:office:word" xmlns:w="http://schemas.openxmlformats.org/wordprocessingml/2006/main" xmlns:w14="http://schemas.microsoft.com/office/word/2010/wordml" xmlns:w15="http://schemas.microsoft.com/office/word/2012/wordml" xmlns:w16cex="http://schemas.microsoft.com/office/word/2018/wordml/cex" xmlns:w16cid="http://schemas.microsoft.com/office/word/2016/wordml/cid" xmlns:w16="http://schemas.microsoft.com/office/word/2018/wordml" xmlns:w16du="http://schemas.microsoft.com/office/word/2023/wordml/word16du" xmlns:w16sdtdh="http://schemas.microsoft.com/office/word/2020/wordml/sdtdatahash" xmlns:w16sdtfl="http://schemas.microsoft.com/office/word/2024/wordml/sdtformatlock" xmlns:w16se="http://schemas.microsoft.com/office/word/2015/wordml/symex" xmlns:wpg="http://schemas.microsoft.com/office/word/2010/wordprocessingGroup" xmlns:wpi="http://schemas.microsoft.com/office/word/2010/wordprocessingInk" xmlns:wne="http://schemas.microsoft.com/office/word/2006/wordml" xmlns:wps="http://schemas.microsoft.com/office/word/2010/wordprocessingShape" mc:Ignorable="w14 w15 w16se w16cid w16 w16cex w16sdtdh w16sdtfl w16du wp14">
+  <w:endnote w:type="separator" w:id="-1">
+    <w:p>
+      <w:pPr>
+        <w:spacing w:after="0" w:line="240" w:lineRule="auto"/>
+      </w:pPr>
+      <w:r>
+        <w:separator/>
+      </w:r>
+    </w:p>
+  </w:endnote>
+  <w:endnote w:type="continuationSeparator" w:id="0">
+    <w:p>
+      <w:pPr>
+        <w:spacing w:after="0" w:line="240" w:lineRule="auto"/>
+      </w:pPr>
+      <w:r>
+        <w:continuationSeparator/>
+      </w:r>
+    </w:p>
+  </w:endnote>
+</w:endnotes>
+</file>
+
+<file path=word/footer1.xml><?xml version="1.0" encoding="utf-8"?>
+<w:ftr xmlns:wpc="http://schemas.microsoft.com/office/word/2010/wordprocessingCanvas" xmlns:cx="http://schemas.microsoft.com/office/drawing/2014/chartex" xmlns:cx1="http://schemas.microsoft.com/office/drawing/2015/9/8/chartex" xmlns:cx2="http://schemas.microsoft.com/office/drawing/2015/10/21/chartex" xmlns:cx3="http://schemas.microsoft.com/office/drawing/2016/5/9/chartex" xmlns:cx4="http://schemas.microsoft.com/office/drawing/2016/5/10/chartex" xmlns:cx5="http://schemas.microsoft.com/office/drawing/2016/5/11/chartex" xmlns:cx6="http://schemas.microsoft.com/office/drawing/2016/5/12/chartex" xmlns:cx7="http://schemas.microsoft.com/office/drawing/2016/5/13/chartex" xmlns:cx8="http://schemas.microsoft.com/office/drawing/2016/5/14/chartex" xmlns:mc="http://schemas.openxmlformats.org/markup-compatibility/2006" xmlns:aink="http://schemas.microsoft.com/office/drawing/2016/ink" xmlns:am3d="http://schemas.microsoft.com/office/drawing/2017/model3d" xmlns:o="urn:schemas-microsoft-com:office:office" xmlns:oel="http://schemas.microsoft.com/office/2019/extlst" xmlns:r="http://schemas.openxmlformats.org/officeDocument/2006/relationships" xmlns:m="http://schemas.openxmlformats.org/officeDocument/2006/math" xmlns:v="urn:schemas-microsoft-com:vml" xmlns:wp14="http://schemas.microsoft.com/office/word/2010/wordprocessingDrawing" xmlns:wp="http://schemas.openxmlformats.org/drawingml/2006/wordprocessingDrawing" xmlns:w10="urn:schemas-microsoft-com:office:word" xmlns:w="http://schemas.openxmlformats.org/wordprocessingml/2006/main" xmlns:w14="http://schemas.microsoft.com/office/word/2010/wordml" xmlns:w15="http://schemas.microsoft.com/office/word/2012/wordml" xmlns:w16cex="http://schemas.microsoft.com/office/word/2018/wordml/cex" xmlns:w16cid="http://schemas.microsoft.com/office/word/2016/wordml/cid" xmlns:w16="http://schemas.microsoft.com/office/word/2018/wordml" xmlns:w16du="http://schemas.microsoft.com/office/word/2023/wordml/word16du" xmlns:w16sdtdh="http://schemas.microsoft.com/office/word/2020/wordml/sdtdatahash" xmlns:w16sdtfl="http://schemas.microsoft.com/office/word/2024/wordml/sdtformatlock" xmlns:w16se="http://schemas.microsoft.com/office/word/2015/wordml/symex" xmlns:wpg="http://schemas.microsoft.com/office/word/2010/wordprocessingGroup" xmlns:wpi="http://schemas.microsoft.com/office/word/2010/wordprocessingInk" xmlns:wne="http://schemas.microsoft.com/office/word/2006/wordml" xmlns:wps="http://schemas.microsoft.com/office/word/2010/wordprocessingShape" mc:Ignorable="w14 w15 w16se w16cid w16 w16cex w16sdtdh w16sdtfl w16du wp14">
+  <w:sdt>
+    <w:sdtPr>
+      <w:id w:val="-1657980821"/>
+      <w:docPartObj>
+        <w:docPartGallery w:val="Page Numbers (Bottom of Page)"/>
+        <w:docPartUnique/>
+      </w:docPartObj>
+    </w:sdtPr>
+    <w:sdtEndPr>
+      <w:rPr>
+        <w:noProof/>
+      </w:rPr>
+    </w:sdtEndPr>
+    <w:sdtContent>
+      <w:p>
+        <w:pPr>
+          <w:pStyle w:val="Footer"/>
+        </w:pPr>
+        <w:r>
+          <w:fldChar w:fldCharType="begin"/>
+        </w:r>
+        <w:r>
+          <w:instrText xml:space="preserve"> PAGE   \* MERGEFORMAT </w:instrText>
+        </w:r>
+        <w:r>
+          <w:fldChar w:fldCharType="separate"/>
+        </w:r>
+        <w:r>
+          <w:rPr>
+            <w:noProof/>
+          </w:rPr>
+          <w:t>2</w:t>
+        </w:r>
+        <w:r>
+          <w:rPr>
+            <w:noProof/>
+          </w:rPr>
+          <w:fldChar w:fldCharType="end"/>
+        </w:r>
+      </w:p>
+    </w:sdtContent>
+  </w:sdt>
+  <w:p>
+    <w:pPr>
+      <w:pStyle w:val="Footer"/>
+    </w:pPr>
+  </w:p>
+</w:ftr>
+</file>
+
+<file path=word/footnotes.xml><?xml version="1.0" encoding="utf-8"?>
+<w:footnotes xmlns:wpc="http://schemas.microsoft.com/office/word/2010/wordprocessingCanvas" xmlns:cx="http://schemas.microsoft.com/office/drawing/2014/chartex" xmlns:cx1="http://schemas.microsoft.com/office/drawing/2015/9/8/chartex" xmlns:cx2="http://schemas.microsoft.com/office/drawing/2015/10/21/chartex" xmlns:cx3="http://schemas.microsoft.com/office/drawing/2016/5/9/chartex" xmlns:cx4="http://schemas.microsoft.com/office/drawing/2016/5/10/chartex" xmlns:cx5="http://schemas.microsoft.com/office/drawing/2016/5/11/chartex" xmlns:cx6="http://schemas.microsoft.com/office/drawing/2016/5/12/chartex" xmlns:cx7="http://schemas.microsoft.com/office/drawing/2016/5/13/chartex" xmlns:cx8="http://schemas.microsoft.com/office/drawing/2016/5/14/chartex" xmlns:mc="http://schemas.openxmlformats.org/markup-compatibility/2006" xmlns:aink="http://schemas.microsoft.com/office/drawing/2016/ink" xmlns:am3d="http://schemas.microsoft.com/office/drawing/2017/model3d" xmlns:o="urn:schemas-microsoft-com:office:office" xmlns:oel="http://schemas.microsoft.com/office/2019/extlst" xmlns:r="http://schemas.openxmlformats.org/officeDocument/2006/relationships" xmlns:m="http://schemas.openxmlformats.org/officeDocument/2006/math" xmlns:v="urn:schemas-microsoft-com:vml" xmlns:wp14="http://schemas.microsoft.com/office/word/2010/wordprocessingDrawing" xmlns:wp="http://schemas.openxmlformats.org/drawingml/2006/wordprocessingDrawing" xmlns:w10="urn:schemas-microsoft-com:office:word" xmlns:w="http://schemas.openxmlformats.org/wordprocessingml/2006/main" xmlns:w14="http://schemas.microsoft.com/office/word/2010/wordml" xmlns:w15="http://schemas.microsoft.com/office/word/2012/wordml" xmlns:w16cex="http://schemas.microsoft.com/office/word/2018/wordml/cex" xmlns:w16cid="http://schemas.microsoft.com/office/word/2016/wordml/cid" xmlns:w16="http://schemas.microsoft.com/office/word/2018/wordml" xmlns:w16du="http://schemas.microsoft.com/office/word/2023/wordml/word16du" xmlns:w16sdtdh="http://schemas.microsoft.com/office/word/2020/wordml/sdtdatahash" xmlns:w16sdtfl="http://schemas.microsoft.com/office/word/2024/wordml/sdtformatlock" xmlns:w16se="http://schemas.microsoft.com/office/word/2015/wordml/symex" xmlns:wpg="http://schemas.microsoft.com/office/word/2010/wordprocessingGroup" xmlns:wpi="http://schemas.microsoft.com/office/word/2010/wordprocessingInk" xmlns:wne="http://schemas.microsoft.com/office/word/2006/wordml" xmlns:wps="http://schemas.microsoft.com/office/word/2010/wordprocessingShape" mc:Ignorable="w14 w15 w16se w16cid w16 w16cex w16sdtdh w16sdtfl w16du wp14">
+  <w:footnote w:type="separator" w:id="-1">
+    <w:p>
+      <w:pPr>
+        <w:spacing w:after="0" w:line="240" w:lineRule="auto"/>
+      </w:pPr>
+      <w:r>
+        <w:separator/>
+      </w:r>
+    </w:p>
+  </w:footnote>
+  <w:footnote w:type="continuationSeparator" w:id="0">
+    <w:p>
+      <w:pPr>
+        <w:spacing w:after="0" w:line="240" w:lineRule="auto"/>
+      </w:pPr>
+      <w:r>
+        <w:continuationSeparator/>
+      </w:r>
+    </w:p>
+  </w:footnote>
+</w:footnotes>
+</file>
+
+<file path=word/header1.xml><?xml version="1.0" encoding="utf-8"?>
+<w:hdr xmlns:wpc="http://schemas.microsoft.com/office/word/2010/wordprocessingCanvas" xmlns:cx="http://schemas.microsoft.com/office/drawing/2014/chartex" xmlns:cx1="http://schemas.microsoft.com/office/drawing/2015/9/8/chartex" xmlns:cx2="http://schemas.microsoft.com/office/drawing/2015/10/21/chartex" xmlns:cx3="http://schemas.microsoft.com/office/drawing/2016/5/9/chartex" xmlns:cx4="http://schemas.microsoft.com/office/drawing/2016/5/10/chartex" xmlns:cx5="http://schemas.microsoft.com/office/drawing/2016/5/11/chartex" xmlns:cx6="http://schemas.microsoft.com/office/drawing/2016/5/12/chartex" xmlns:cx7="http://schemas.microsoft.com/office/drawing/2016/5/13/chartex" xmlns:cx8="http://schemas.microsoft.com/office/drawing/2016/5/14/chartex" xmlns:mc="http://schemas.openxmlformats.org/markup-compatibility/2006" xmlns:aink="http://schemas.microsoft.com/office/drawing/2016/ink" xmlns:am3d="http://schemas.microsoft.com/office/drawing/2017/model3d" xmlns:o="urn:schemas-microsoft-com:office:office" xmlns:oel="http://schemas.microsoft.com/office/2019/extlst" xmlns:r="http://schemas.openxmlformats.org/officeDocument/2006/relationships" xmlns:m="http://schemas.openxmlformats.org/officeDocument/2006/math" xmlns:v="urn:schemas-microsoft-com:vml" xmlns:wp14="http://schemas.microsoft.com/office/word/2010/wordprocessingDrawing" xmlns:wp="http://schemas.openxmlformats.org/drawingml/2006/wordprocessingDrawing" xmlns:w10="urn:schemas-microsoft-com:office:word" xmlns:w="http://schemas.openxmlformats.org/wordprocessingml/2006/main" xmlns:w14="http://schemas.microsoft.com/office/word/2010/wordml" xmlns:w15="http://schemas.microsoft.com/office/word/2012/wordml" xmlns:w16cex="http://schemas.microsoft.com/office/word/2018/wordml/cex" xmlns:w16cid="http://schemas.microsoft.com/office/word/2016/wordml/cid" xmlns:w16="http://schemas.microsoft.com/office/word/2018/wordml" xmlns:w16du="http://schemas.microsoft.com/office/word/2023/wordml/word16du" xmlns:w16sdtdh="http://schemas.microsoft.com/office/word/2020/wordml/sdtdatahash" xmlns:w16sdtfl="http://schemas.microsoft.com/office/word/2024/wordml/sdtformatlock" xmlns:w16se="http://schemas.microsoft.com/office/word/2015/wordml/symex" xmlns:wpg="http://schemas.microsoft.com/office/word/2010/wordprocessingGroup" xmlns:wpi="http://schemas.microsoft.com/office/word/2010/wordprocessingInk" xmlns:wne="http://schemas.microsoft.com/office/word/2006/wordml" xmlns:wps="http://schemas.microsoft.com/office/word/2010/wordprocessingShape" mc:Ignorable="w14 w15 w16se w16cid w16 w16cex w16sdtdh w16sdtfl w16du wp14">
+  <w:sdt>
+    <w:sdtPr>
+      <w:rPr>
+        <w:sz w:val="22"/>
+        <w:szCs w:val="22"/>
+      </w:rPr>
+      <w:id w:val="1626263723"/>
+      <w:docPartObj>
+        <w:docPartGallery w:val="Page Numbers (Top of Page)"/>
+        <w:docPartUnique/>
+      </w:docPartObj>
+    </w:sdtPr>
+    <w:sdtEndPr>
+      <w:rPr>
+        <w:noProof/>
+        <w:color w:val="5B9BD5" w:themeColor="accent1"/>
+        <w:sz w:val="28"/>
+        <w:szCs w:val="28"/>
+      </w:rPr>
+    </w:sdtEndPr>
+    <w:sdtContent>
+      <w:p>
+        <w:pPr>
+          <w:pStyle w:val="Header"/>
+          <w:rPr>
+            <w:color w:val="5B9BD5" w:themeColor="accent1"/>
+            <w:sz w:val="28"/>
+            <w:szCs w:val="28"/>
+          </w:rPr>
+        </w:pPr>
+        <w:r>
+          <w:rPr>
+            <w:sz w:val="22"/>
+            <w:szCs w:val="22"/>
+          </w:rPr>
+          <w:fldChar w:fldCharType="begin"/>
+        </w:r>
+        <w:r>
+          <w:instrText xml:space="preserve"> PAGE  \* ROMAN  \* MERGEFORMAT </w:instrText>
+        </w:r>
+        <w:r>
+          <w:rPr>
+            <w:sz w:val="22"/>
+            <w:szCs w:val="22"/>
+          </w:rPr>
+          <w:fldChar w:fldCharType="separate"/>
+        </w:r>
+        <w:r>
+          <w:rPr>
+            <w:noProof/>
+            <w:color w:val="5B9BD5" w:themeColor="accent1"/>
+            <w:sz w:val="28"/>
+            <w:szCs w:val="28"/>
+          </w:rPr>
+          <w:t>II</w:t>
+        </w:r>
+        <w:r>
+          <w:rPr>
+            <w:noProof/>
+            <w:color w:val="5B9BD5" w:themeColor="accent1"/>
+            <w:sz w:val="28"/>
+            <w:szCs w:val="28"/>
+          </w:rPr>
+          <w:fldChar w:fldCharType="end"/>
+        </w:r>
+      </w:p>
+    </w:sdtContent>
+  </w:sdt>
+  <w:p>
+    <w:pPr>
+      <w:pStyle w:val="Header"/>
+    </w:pPr>
+  </w:p>
+</w:hdr>
+</file>
+
 <file path=word/numbering.xml><?xml version="1.0" encoding="utf-8"?>
 <w:numbering xmlns:wpc="http://schemas.microsoft.com/office/word/2010/wordprocessingCanvas" xmlns:cx="http://schemas.microsoft.com/office/drawing/2014/chartex" xmlns:cx1="http://schemas.microsoft.com/office/drawing/2015/9/8/chartex" xmlns:cx2="http://schemas.microsoft.com/office/drawing/2015/10/21/chartex" xmlns:cx3="http://schemas.microsoft.com/office/drawing/2016/5/9/chartex" xmlns:cx4="http://schemas.microsoft.com/office/drawing/2016/5/10/chartex" xmlns:cx5="http://schemas.microsoft.com/office/drawing/2016/5/11/chartex" xmlns:cx6="http://schemas.microsoft.com/office/drawing/2016/5/12/chartex" xmlns:cx7="http://schemas.microsoft.com/office/drawing/2016/5/13/chartex" xmlns:cx8="http://schemas.microsoft.com/office/drawing/2016/5/14/chartex" xmlns:mc="http://schemas.openxmlformats.org/markup-compatibility/2006" xmlns:aink="http://schemas.microsoft.com/office/drawing/2016/ink" xmlns:am3d="http://schemas.microsoft.com/office/drawing/2017/model3d" xmlns:o="urn:schemas-microsoft-com:office:office" xmlns:oel="http://schemas.microsoft.com/office/2019/extlst" xmlns:r="http://schemas.openxmlformats.org/officeDocument/2006/relationships" xmlns:m="http://schemas.openxmlformats.org/officeDocument/2006/math" xmlns:v="urn:schemas-microsoft-com:vml" xmlns:wp14="http://schemas.microsoft.com/office/word/2010/wordprocessingDrawing" xmlns:wp="http://schemas.openxmlformats.org/drawingml/2006/wordprocessingDrawing" xmlns:w10="urn:schemas-microsoft-com:office:word" xmlns:w="http://schemas.openxmlformats.org/wordprocessingml/2006/main" xmlns:w14="http://schemas.microsoft.com/office/word/2010/wordml" xmlns:w15="http://schemas.microsoft.com/office/word/2012/wordml" xmlns:w16cex="http://schemas.microsoft.com/office/word/2018/wordml/cex" xmlns:w16cid="http://schemas.microsoft.com/office/word/2016/wordml/cid" xmlns:w16="http://schemas.microsoft.com/office/word/2018/wordml" xmlns:w16du="http://schemas.microsoft.com/office/word/2023/wordml/word16du" xmlns:w16sdtdh="http://schemas.microsoft.com/office/word/2020/wordml/sdtdatahash" xmlns:w16sdtfl="http://schemas.microsoft.com/office/word/2024/wordml/sdtformatlock" xmlns:w16se="http://schemas.microsoft.com/office/word/2015/wordml/symex" xmlns:wpg="http://schemas.microsoft.com/office/word/2010/wordprocessingGroup" xmlns:wpi="http://schemas.microsoft.com/office/word/2010/wordprocessingInk" xmlns:wne="http://schemas.microsoft.com/office/word/2006/wordml" xmlns:wps="http://schemas.microsoft.com/office/word/2010/wordprocessingShape" mc:Ignorable="w14 w15 w16se w16cid w16 w16cex w16sdtdh w16sdtfl w16du wp14">
   <w:abstractNum w:abstractNumId="0" w15:restartNumberingAfterBreak="0">
+    <w:nsid w:val="0F8D4DAB"/>
+    <w:multiLevelType w:val="multilevel"/>
+    <w:tmpl w:val="DB74A806"/>
+    <w:lvl w:ilvl="0">
+      <w:start w:val="1"/>
+      <w:numFmt w:val="bullet"/>
+      <w:lvlText w:val=""/>
+      <w:lvlJc w:val="left"/>
+      <w:pPr>
+        <w:tabs>
+          <w:tab w:val="num" w:pos="720"/>
+        </w:tabs>
+        <w:ind w:left="720" w:hanging="360"/>
+      </w:pPr>
+      <w:rPr>
+        <w:rFonts w:ascii="Symbol" w:hAnsi="Symbol" w:hint="default"/>
+        <w:sz w:val="20"/>
+      </w:rPr>
+    </w:lvl>
+    <w:lvl w:ilvl="1" w:tentative="1">
+      <w:start w:val="1"/>
+      <w:numFmt w:val="bullet"/>
+      <w:lvlText w:val="o"/>
+      <w:lvlJc w:val="left"/>
+      <w:pPr>
+        <w:tabs>
+          <w:tab w:val="num" w:pos="1440"/>
+        </w:tabs>
+        <w:ind w:left="1440" w:hanging="360"/>
+      </w:pPr>
+      <w:rPr>
+        <w:rFonts w:ascii="Courier New" w:hAnsi="Courier New" w:hint="default"/>
+        <w:sz w:val="20"/>
+      </w:rPr>
+    </w:lvl>
+    <w:lvl w:ilvl="2" w:tentative="1">
+      <w:start w:val="1"/>
+      <w:numFmt w:val="bullet"/>
+      <w:lvlText w:val=""/>
+      <w:lvlJc w:val="left"/>
+      <w:pPr>
+        <w:tabs>
+          <w:tab w:val="num" w:pos="2160"/>
+        </w:tabs>
+        <w:ind w:left="2160" w:hanging="360"/>
+      </w:pPr>
+      <w:rPr>
+        <w:rFonts w:ascii="Wingdings" w:hAnsi="Wingdings" w:hint="default"/>
+        <w:sz w:val="20"/>
+      </w:rPr>
+    </w:lvl>
+    <w:lvl w:ilvl="3" w:tentative="1">
+      <w:start w:val="1"/>
+      <w:numFmt w:val="bullet"/>
+      <w:lvlText w:val=""/>
+      <w:lvlJc w:val="left"/>
+      <w:pPr>
+        <w:tabs>
+          <w:tab w:val="num" w:pos="2880"/>
+        </w:tabs>
+        <w:ind w:left="2880" w:hanging="360"/>
+      </w:pPr>
+      <w:rPr>
+        <w:rFonts w:ascii="Wingdings" w:hAnsi="Wingdings" w:hint="default"/>
+        <w:sz w:val="20"/>
+      </w:rPr>
+    </w:lvl>
+    <w:lvl w:ilvl="4" w:tentative="1">
+      <w:start w:val="1"/>
+      <w:numFmt w:val="bullet"/>
+      <w:lvlText w:val=""/>
+      <w:lvlJc w:val="left"/>
+      <w:pPr>
+        <w:tabs>
+          <w:tab w:val="num" w:pos="3600"/>
+        </w:tabs>
+        <w:ind w:left="3600" w:hanging="360"/>
+      </w:pPr>
+      <w:rPr>
+        <w:rFonts w:ascii="Wingdings" w:hAnsi="Wingdings" w:hint="default"/>
+        <w:sz w:val="20"/>
+      </w:rPr>
+    </w:lvl>
+    <w:lvl w:ilvl="5" w:tentative="1">
+      <w:start w:val="1"/>
+      <w:numFmt w:val="bullet"/>
+      <w:lvlText w:val=""/>
+      <w:lvlJc w:val="left"/>
+      <w:pPr>
+        <w:tabs>
+          <w:tab w:val="num" w:pos="4320"/>
+        </w:tabs>
+        <w:ind w:left="4320" w:hanging="360"/>
+      </w:pPr>
+      <w:rPr>
+        <w:rFonts w:ascii="Wingdings" w:hAnsi="Wingdings" w:hint="default"/>
+        <w:sz w:val="20"/>
+      </w:rPr>
+    </w:lvl>
+    <w:lvl w:ilvl="6" w:tentative="1">
+      <w:start w:val="1"/>
+      <w:numFmt w:val="bullet"/>
+      <w:lvlText w:val=""/>
+      <w:lvlJc w:val="left"/>
+      <w:pPr>
+        <w:tabs>
+          <w:tab w:val="num" w:pos="5040"/>
+        </w:tabs>
+        <w:ind w:left="5040" w:hanging="360"/>
+      </w:pPr>
+      <w:rPr>
+        <w:rFonts w:ascii="Wingdings" w:hAnsi="Wingdings" w:hint="default"/>
+        <w:sz w:val="20"/>
+      </w:rPr>
+    </w:lvl>
+    <w:lvl w:ilvl="7" w:tentative="1">
+      <w:start w:val="1"/>
+      <w:numFmt w:val="bullet"/>
+      <w:lvlText w:val=""/>
+      <w:lvlJc w:val="left"/>
+      <w:pPr>
+        <w:tabs>
+          <w:tab w:val="num" w:pos="5760"/>
+        </w:tabs>
+        <w:ind w:left="5760" w:hanging="360"/>
+      </w:pPr>
+      <w:rPr>
+        <w:rFonts w:ascii="Wingdings" w:hAnsi="Wingdings" w:hint="default"/>
+        <w:sz w:val="20"/>
+      </w:rPr>
+    </w:lvl>
+    <w:lvl w:ilvl="8" w:tentative="1">
+      <w:start w:val="1"/>
+      <w:numFmt w:val="bullet"/>
+      <w:lvlText w:val=""/>
+      <w:lvlJc w:val="left"/>
+      <w:pPr>
+        <w:tabs>
+          <w:tab w:val="num" w:pos="6480"/>
+        </w:tabs>
+        <w:ind w:left="6480" w:hanging="360"/>
+      </w:pPr>
+      <w:rPr>
+        <w:rFonts w:ascii="Wingdings" w:hAnsi="Wingdings" w:hint="default"/>
+        <w:sz w:val="20"/>
+      </w:rPr>
+    </w:lvl>
+  </w:abstractNum>
+  <w:abstractNum w:abstractNumId="1" w15:restartNumberingAfterBreak="0">
+    <w:nsid w:val="138057C8"/>
+    <w:multiLevelType w:val="multilevel"/>
+    <w:tmpl w:val="D35CEC9C"/>
+    <w:lvl w:ilvl="0">
+      <w:start w:val="1"/>
+      <w:numFmt w:val="bullet"/>
+      <w:lvlText w:val=""/>
+      <w:lvlJc w:val="left"/>
+      <w:pPr>
+        <w:tabs>
+          <w:tab w:val="num" w:pos="720"/>
+        </w:tabs>
+        <w:ind w:left="720" w:hanging="360"/>
+      </w:pPr>
+      <w:rPr>
+        <w:rFonts w:ascii="Symbol" w:hAnsi="Symbol" w:hint="default"/>
+        <w:sz w:val="20"/>
+      </w:rPr>
+    </w:lvl>
+    <w:lvl w:ilvl="1" w:tentative="1">
+      <w:start w:val="1"/>
+      <w:numFmt w:val="bullet"/>
+      <w:lvlText w:val="o"/>
+      <w:lvlJc w:val="left"/>
+      <w:pPr>
+        <w:tabs>
+          <w:tab w:val="num" w:pos="1440"/>
+        </w:tabs>
+        <w:ind w:left="1440" w:hanging="360"/>
+      </w:pPr>
+      <w:rPr>
+        <w:rFonts w:ascii="Courier New" w:hAnsi="Courier New" w:hint="default"/>
+        <w:sz w:val="20"/>
+      </w:rPr>
+    </w:lvl>
+    <w:lvl w:ilvl="2" w:tentative="1">
+      <w:start w:val="1"/>
+      <w:numFmt w:val="bullet"/>
+      <w:lvlText w:val=""/>
+      <w:lvlJc w:val="left"/>
+      <w:pPr>
+        <w:tabs>
+          <w:tab w:val="num" w:pos="2160"/>
+        </w:tabs>
+        <w:ind w:left="2160" w:hanging="360"/>
+      </w:pPr>
+      <w:rPr>
+        <w:rFonts w:ascii="Wingdings" w:hAnsi="Wingdings" w:hint="default"/>
+        <w:sz w:val="20"/>
+      </w:rPr>
+    </w:lvl>
+    <w:lvl w:ilvl="3" w:tentative="1">
+      <w:start w:val="1"/>
+      <w:numFmt w:val="bullet"/>
+      <w:lvlText w:val=""/>
+      <w:lvlJc w:val="left"/>
+      <w:pPr>
+        <w:tabs>
+          <w:tab w:val="num" w:pos="2880"/>
+        </w:tabs>
+        <w:ind w:left="2880" w:hanging="360"/>
+      </w:pPr>
+      <w:rPr>
+        <w:rFonts w:ascii="Wingdings" w:hAnsi="Wingdings" w:hint="default"/>
+        <w:sz w:val="20"/>
+      </w:rPr>
+    </w:lvl>
+    <w:lvl w:ilvl="4" w:tentative="1">
+      <w:start w:val="1"/>
+      <w:numFmt w:val="bullet"/>
+      <w:lvlText w:val=""/>
+      <w:lvlJc w:val="left"/>
+      <w:pPr>
+        <w:tabs>
+          <w:tab w:val="num" w:pos="3600"/>
+        </w:tabs>
+        <w:ind w:left="3600" w:hanging="360"/>
+      </w:pPr>
+      <w:rPr>
+        <w:rFonts w:ascii="Wingdings" w:hAnsi="Wingdings" w:hint="default"/>
+        <w:sz w:val="20"/>
+      </w:rPr>
+    </w:lvl>
+    <w:lvl w:ilvl="5" w:tentative="1">
+      <w:start w:val="1"/>
+      <w:numFmt w:val="bullet"/>
+      <w:lvlText w:val=""/>
+      <w:lvlJc w:val="left"/>
+      <w:pPr>
+        <w:tabs>
+          <w:tab w:val="num" w:pos="4320"/>
+        </w:tabs>
+        <w:ind w:left="4320" w:hanging="360"/>
+      </w:pPr>
+      <w:rPr>
+        <w:rFonts w:ascii="Wingdings" w:hAnsi="Wingdings" w:hint="default"/>
+        <w:sz w:val="20"/>
+      </w:rPr>
+    </w:lvl>
+    <w:lvl w:ilvl="6" w:tentative="1">
+      <w:start w:val="1"/>
+      <w:numFmt w:val="bullet"/>
+      <w:lvlText w:val=""/>
+      <w:lvlJc w:val="left"/>
+      <w:pPr>
+        <w:tabs>
+          <w:tab w:val="num" w:pos="5040"/>
+        </w:tabs>
+        <w:ind w:left="5040" w:hanging="360"/>
+      </w:pPr>
+      <w:rPr>
+        <w:rFonts w:ascii="Wingdings" w:hAnsi="Wingdings" w:hint="default"/>
+        <w:sz w:val="20"/>
+      </w:rPr>
+    </w:lvl>
+    <w:lvl w:ilvl="7" w:tentative="1">
+      <w:start w:val="1"/>
+      <w:numFmt w:val="bullet"/>
+      <w:lvlText w:val=""/>
+      <w:lvlJc w:val="left"/>
+      <w:pPr>
+        <w:tabs>
+          <w:tab w:val="num" w:pos="5760"/>
+        </w:tabs>
+        <w:ind w:left="5760" w:hanging="360"/>
+      </w:pPr>
+      <w:rPr>
+        <w:rFonts w:ascii="Wingdings" w:hAnsi="Wingdings" w:hint="default"/>
+        <w:sz w:val="20"/>
+      </w:rPr>
+    </w:lvl>
+    <w:lvl w:ilvl="8" w:tentative="1">
+      <w:start w:val="1"/>
+      <w:numFmt w:val="bullet"/>
+      <w:lvlText w:val=""/>
+      <w:lvlJc w:val="left"/>
+      <w:pPr>
+        <w:tabs>
+          <w:tab w:val="num" w:pos="6480"/>
+        </w:tabs>
+        <w:ind w:left="6480" w:hanging="360"/>
+      </w:pPr>
+      <w:rPr>
+        <w:rFonts w:ascii="Wingdings" w:hAnsi="Wingdings" w:hint="default"/>
+        <w:sz w:val="20"/>
+      </w:rPr>
+    </w:lvl>
+  </w:abstractNum>
+  <w:abstractNum w:abstractNumId="2" w15:restartNumberingAfterBreak="0">
     <w:nsid w:val="147C1FFF"/>
     <w:multiLevelType w:val="multilevel"/>
     <w:tmpl w:val="595C8826"/>
@@ -2776,7 +3403,305 @@
       </w:rPr>
     </w:lvl>
   </w:abstractNum>
-  <w:abstractNum w:abstractNumId="1" w15:restartNumberingAfterBreak="0">
+  <w:abstractNum w:abstractNumId="3" w15:restartNumberingAfterBreak="0">
+    <w:nsid w:val="1C615F99"/>
+    <w:multiLevelType w:val="multilevel"/>
+    <w:tmpl w:val="81DC512A"/>
+    <w:lvl w:ilvl="0">
+      <w:start w:val="1"/>
+      <w:numFmt w:val="bullet"/>
+      <w:lvlText w:val=""/>
+      <w:lvlJc w:val="left"/>
+      <w:pPr>
+        <w:tabs>
+          <w:tab w:val="num" w:pos="720"/>
+        </w:tabs>
+        <w:ind w:left="720" w:hanging="360"/>
+      </w:pPr>
+      <w:rPr>
+        <w:rFonts w:ascii="Symbol" w:hAnsi="Symbol" w:hint="default"/>
+        <w:sz w:val="20"/>
+      </w:rPr>
+    </w:lvl>
+    <w:lvl w:ilvl="1" w:tentative="1">
+      <w:start w:val="1"/>
+      <w:numFmt w:val="bullet"/>
+      <w:lvlText w:val="o"/>
+      <w:lvlJc w:val="left"/>
+      <w:pPr>
+        <w:tabs>
+          <w:tab w:val="num" w:pos="1440"/>
+        </w:tabs>
+        <w:ind w:left="1440" w:hanging="360"/>
+      </w:pPr>
+      <w:rPr>
+        <w:rFonts w:ascii="Courier New" w:hAnsi="Courier New" w:hint="default"/>
+        <w:sz w:val="20"/>
+      </w:rPr>
+    </w:lvl>
+    <w:lvl w:ilvl="2" w:tentative="1">
+      <w:start w:val="1"/>
+      <w:numFmt w:val="bullet"/>
+      <w:lvlText w:val=""/>
+      <w:lvlJc w:val="left"/>
+      <w:pPr>
+        <w:tabs>
+          <w:tab w:val="num" w:pos="2160"/>
+        </w:tabs>
+        <w:ind w:left="2160" w:hanging="360"/>
+      </w:pPr>
+      <w:rPr>
+        <w:rFonts w:ascii="Wingdings" w:hAnsi="Wingdings" w:hint="default"/>
+        <w:sz w:val="20"/>
+      </w:rPr>
+    </w:lvl>
+    <w:lvl w:ilvl="3" w:tentative="1">
+      <w:start w:val="1"/>
+      <w:numFmt w:val="bullet"/>
+      <w:lvlText w:val=""/>
+      <w:lvlJc w:val="left"/>
+      <w:pPr>
+        <w:tabs>
+          <w:tab w:val="num" w:pos="2880"/>
+        </w:tabs>
+        <w:ind w:left="2880" w:hanging="360"/>
+      </w:pPr>
+      <w:rPr>
+        <w:rFonts w:ascii="Wingdings" w:hAnsi="Wingdings" w:hint="default"/>
+        <w:sz w:val="20"/>
+      </w:rPr>
+    </w:lvl>
+    <w:lvl w:ilvl="4" w:tentative="1">
+      <w:start w:val="1"/>
+      <w:numFmt w:val="bullet"/>
+      <w:lvlText w:val=""/>
+      <w:lvlJc w:val="left"/>
+      <w:pPr>
+        <w:tabs>
+          <w:tab w:val="num" w:pos="3600"/>
+        </w:tabs>
+        <w:ind w:left="3600" w:hanging="360"/>
+      </w:pPr>
+      <w:rPr>
+        <w:rFonts w:ascii="Wingdings" w:hAnsi="Wingdings" w:hint="default"/>
+        <w:sz w:val="20"/>
+      </w:rPr>
+    </w:lvl>
+    <w:lvl w:ilvl="5" w:tentative="1">
+      <w:start w:val="1"/>
+      <w:numFmt w:val="bullet"/>
+      <w:lvlText w:val=""/>
+      <w:lvlJc w:val="left"/>
+      <w:pPr>
+        <w:tabs>
+          <w:tab w:val="num" w:pos="4320"/>
+        </w:tabs>
+        <w:ind w:left="4320" w:hanging="360"/>
+      </w:pPr>
+      <w:rPr>
+        <w:rFonts w:ascii="Wingdings" w:hAnsi="Wingdings" w:hint="default"/>
+        <w:sz w:val="20"/>
+      </w:rPr>
+    </w:lvl>
+    <w:lvl w:ilvl="6" w:tentative="1">
+      <w:start w:val="1"/>
+      <w:numFmt w:val="bullet"/>
+      <w:lvlText w:val=""/>
+      <w:lvlJc w:val="left"/>
+      <w:pPr>
+        <w:tabs>
+          <w:tab w:val="num" w:pos="5040"/>
+        </w:tabs>
+        <w:ind w:left="5040" w:hanging="360"/>
+      </w:pPr>
+      <w:rPr>
+        <w:rFonts w:ascii="Wingdings" w:hAnsi="Wingdings" w:hint="default"/>
+        <w:sz w:val="20"/>
+      </w:rPr>
+    </w:lvl>
+    <w:lvl w:ilvl="7" w:tentative="1">
+      <w:start w:val="1"/>
+      <w:numFmt w:val="bullet"/>
+      <w:lvlText w:val=""/>
+      <w:lvlJc w:val="left"/>
+      <w:pPr>
+        <w:tabs>
+          <w:tab w:val="num" w:pos="5760"/>
+        </w:tabs>
+        <w:ind w:left="5760" w:hanging="360"/>
+      </w:pPr>
+      <w:rPr>
+        <w:rFonts w:ascii="Wingdings" w:hAnsi="Wingdings" w:hint="default"/>
+        <w:sz w:val="20"/>
+      </w:rPr>
+    </w:lvl>
+    <w:lvl w:ilvl="8" w:tentative="1">
+      <w:start w:val="1"/>
+      <w:numFmt w:val="bullet"/>
+      <w:lvlText w:val=""/>
+      <w:lvlJc w:val="left"/>
+      <w:pPr>
+        <w:tabs>
+          <w:tab w:val="num" w:pos="6480"/>
+        </w:tabs>
+        <w:ind w:left="6480" w:hanging="360"/>
+      </w:pPr>
+      <w:rPr>
+        <w:rFonts w:ascii="Wingdings" w:hAnsi="Wingdings" w:hint="default"/>
+        <w:sz w:val="20"/>
+      </w:rPr>
+    </w:lvl>
+  </w:abstractNum>
+  <w:abstractNum w:abstractNumId="4" w15:restartNumberingAfterBreak="0">
+    <w:nsid w:val="33DD613B"/>
+    <w:multiLevelType w:val="multilevel"/>
+    <w:tmpl w:val="998E5AAC"/>
+    <w:lvl w:ilvl="0">
+      <w:start w:val="1"/>
+      <w:numFmt w:val="bullet"/>
+      <w:lvlText w:val=""/>
+      <w:lvlJc w:val="left"/>
+      <w:pPr>
+        <w:tabs>
+          <w:tab w:val="num" w:pos="720"/>
+        </w:tabs>
+        <w:ind w:left="720" w:hanging="360"/>
+      </w:pPr>
+      <w:rPr>
+        <w:rFonts w:ascii="Symbol" w:hAnsi="Symbol" w:hint="default"/>
+        <w:sz w:val="20"/>
+      </w:rPr>
+    </w:lvl>
+    <w:lvl w:ilvl="1" w:tentative="1">
+      <w:start w:val="1"/>
+      <w:numFmt w:val="bullet"/>
+      <w:lvlText w:val="o"/>
+      <w:lvlJc w:val="left"/>
+      <w:pPr>
+        <w:tabs>
+          <w:tab w:val="num" w:pos="1440"/>
+        </w:tabs>
+        <w:ind w:left="1440" w:hanging="360"/>
+      </w:pPr>
+      <w:rPr>
+        <w:rFonts w:ascii="Courier New" w:hAnsi="Courier New" w:hint="default"/>
+        <w:sz w:val="20"/>
+      </w:rPr>
+    </w:lvl>
+    <w:lvl w:ilvl="2" w:tentative="1">
+      <w:start w:val="1"/>
+      <w:numFmt w:val="bullet"/>
+      <w:lvlText w:val=""/>
+      <w:lvlJc w:val="left"/>
+      <w:pPr>
+        <w:tabs>
+          <w:tab w:val="num" w:pos="2160"/>
+        </w:tabs>
+        <w:ind w:left="2160" w:hanging="360"/>
+      </w:pPr>
+      <w:rPr>
+        <w:rFonts w:ascii="Wingdings" w:hAnsi="Wingdings" w:hint="default"/>
+        <w:sz w:val="20"/>
+      </w:rPr>
+    </w:lvl>
+    <w:lvl w:ilvl="3" w:tentative="1">
+      <w:start w:val="1"/>
+      <w:numFmt w:val="bullet"/>
+      <w:lvlText w:val=""/>
+      <w:lvlJc w:val="left"/>
+      <w:pPr>
+        <w:tabs>
+          <w:tab w:val="num" w:pos="2880"/>
+        </w:tabs>
+        <w:ind w:left="2880" w:hanging="360"/>
+      </w:pPr>
+      <w:rPr>
+        <w:rFonts w:ascii="Wingdings" w:hAnsi="Wingdings" w:hint="default"/>
+        <w:sz w:val="20"/>
+      </w:rPr>
+    </w:lvl>
+    <w:lvl w:ilvl="4" w:tentative="1">
+      <w:start w:val="1"/>
+      <w:numFmt w:val="bullet"/>
+      <w:lvlText w:val=""/>
+      <w:lvlJc w:val="left"/>
+      <w:pPr>
+        <w:tabs>
+          <w:tab w:val="num" w:pos="3600"/>
+        </w:tabs>
+        <w:ind w:left="3600" w:hanging="360"/>
+      </w:pPr>
+      <w:rPr>
+        <w:rFonts w:ascii="Wingdings" w:hAnsi="Wingdings" w:hint="default"/>
+        <w:sz w:val="20"/>
+      </w:rPr>
+    </w:lvl>
+    <w:lvl w:ilvl="5" w:tentative="1">
+      <w:start w:val="1"/>
+      <w:numFmt w:val="bullet"/>
+      <w:lvlText w:val=""/>
+      <w:lvlJc w:val="left"/>
+      <w:pPr>
+        <w:tabs>
+          <w:tab w:val="num" w:pos="4320"/>
+        </w:tabs>
+        <w:ind w:left="4320" w:hanging="360"/>
+      </w:pPr>
+      <w:rPr>
+        <w:rFonts w:ascii="Wingdings" w:hAnsi="Wingdings" w:hint="default"/>
+        <w:sz w:val="20"/>
+      </w:rPr>
+    </w:lvl>
+    <w:lvl w:ilvl="6" w:tentative="1">
+      <w:start w:val="1"/>
+      <w:numFmt w:val="bullet"/>
+      <w:lvlText w:val=""/>
+      <w:lvlJc w:val="left"/>
+      <w:pPr>
+        <w:tabs>
+          <w:tab w:val="num" w:pos="5040"/>
+        </w:tabs>
+        <w:ind w:left="5040" w:hanging="360"/>
+      </w:pPr>
+      <w:rPr>
+        <w:rFonts w:ascii="Wingdings" w:hAnsi="Wingdings" w:hint="default"/>
+        <w:sz w:val="20"/>
+      </w:rPr>
+    </w:lvl>
+    <w:lvl w:ilvl="7" w:tentative="1">
+      <w:start w:val="1"/>
+      <w:numFmt w:val="bullet"/>
+      <w:lvlText w:val=""/>
+      <w:lvlJc w:val="left"/>
+      <w:pPr>
+        <w:tabs>
+          <w:tab w:val="num" w:pos="5760"/>
+        </w:tabs>
+        <w:ind w:left="5760" w:hanging="360"/>
+      </w:pPr>
+      <w:rPr>
+        <w:rFonts w:ascii="Wingdings" w:hAnsi="Wingdings" w:hint="default"/>
+        <w:sz w:val="20"/>
+      </w:rPr>
+    </w:lvl>
+    <w:lvl w:ilvl="8" w:tentative="1">
+      <w:start w:val="1"/>
+      <w:numFmt w:val="bullet"/>
+      <w:lvlText w:val=""/>
+      <w:lvlJc w:val="left"/>
+      <w:pPr>
+        <w:tabs>
+          <w:tab w:val="num" w:pos="6480"/>
+        </w:tabs>
+        <w:ind w:left="6480" w:hanging="360"/>
+      </w:pPr>
+      <w:rPr>
+        <w:rFonts w:ascii="Wingdings" w:hAnsi="Wingdings" w:hint="default"/>
+        <w:sz w:val="20"/>
+      </w:rPr>
+    </w:lvl>
+  </w:abstractNum>
+  <w:abstractNum w:abstractNumId="5" w15:restartNumberingAfterBreak="0">
     <w:nsid w:val="38E30C4C"/>
     <w:multiLevelType w:val="multilevel"/>
     <w:tmpl w:val="DDE2DC2E"/>
@@ -2889,7 +3814,7 @@
       </w:pPr>
     </w:lvl>
   </w:abstractNum>
-  <w:abstractNum w:abstractNumId="2" w15:restartNumberingAfterBreak="0">
+  <w:abstractNum w:abstractNumId="6" w15:restartNumberingAfterBreak="0">
     <w:nsid w:val="4BBB7BD5"/>
     <w:multiLevelType w:val="multilevel"/>
     <w:tmpl w:val="D1D47244"/>
@@ -3038,7 +3963,305 @@
       </w:rPr>
     </w:lvl>
   </w:abstractNum>
-  <w:abstractNum w:abstractNumId="3" w15:restartNumberingAfterBreak="0">
+  <w:abstractNum w:abstractNumId="7" w15:restartNumberingAfterBreak="0">
+    <w:nsid w:val="4C1A406E"/>
+    <w:multiLevelType w:val="multilevel"/>
+    <w:tmpl w:val="1108D5A6"/>
+    <w:lvl w:ilvl="0">
+      <w:start w:val="1"/>
+      <w:numFmt w:val="bullet"/>
+      <w:lvlText w:val=""/>
+      <w:lvlJc w:val="left"/>
+      <w:pPr>
+        <w:tabs>
+          <w:tab w:val="num" w:pos="720"/>
+        </w:tabs>
+        <w:ind w:left="720" w:hanging="360"/>
+      </w:pPr>
+      <w:rPr>
+        <w:rFonts w:ascii="Symbol" w:hAnsi="Symbol" w:hint="default"/>
+        <w:sz w:val="20"/>
+      </w:rPr>
+    </w:lvl>
+    <w:lvl w:ilvl="1" w:tentative="1">
+      <w:start w:val="1"/>
+      <w:numFmt w:val="bullet"/>
+      <w:lvlText w:val="o"/>
+      <w:lvlJc w:val="left"/>
+      <w:pPr>
+        <w:tabs>
+          <w:tab w:val="num" w:pos="1440"/>
+        </w:tabs>
+        <w:ind w:left="1440" w:hanging="360"/>
+      </w:pPr>
+      <w:rPr>
+        <w:rFonts w:ascii="Courier New" w:hAnsi="Courier New" w:hint="default"/>
+        <w:sz w:val="20"/>
+      </w:rPr>
+    </w:lvl>
+    <w:lvl w:ilvl="2" w:tentative="1">
+      <w:start w:val="1"/>
+      <w:numFmt w:val="bullet"/>
+      <w:lvlText w:val=""/>
+      <w:lvlJc w:val="left"/>
+      <w:pPr>
+        <w:tabs>
+          <w:tab w:val="num" w:pos="2160"/>
+        </w:tabs>
+        <w:ind w:left="2160" w:hanging="360"/>
+      </w:pPr>
+      <w:rPr>
+        <w:rFonts w:ascii="Wingdings" w:hAnsi="Wingdings" w:hint="default"/>
+        <w:sz w:val="20"/>
+      </w:rPr>
+    </w:lvl>
+    <w:lvl w:ilvl="3" w:tentative="1">
+      <w:start w:val="1"/>
+      <w:numFmt w:val="bullet"/>
+      <w:lvlText w:val=""/>
+      <w:lvlJc w:val="left"/>
+      <w:pPr>
+        <w:tabs>
+          <w:tab w:val="num" w:pos="2880"/>
+        </w:tabs>
+        <w:ind w:left="2880" w:hanging="360"/>
+      </w:pPr>
+      <w:rPr>
+        <w:rFonts w:ascii="Wingdings" w:hAnsi="Wingdings" w:hint="default"/>
+        <w:sz w:val="20"/>
+      </w:rPr>
+    </w:lvl>
+    <w:lvl w:ilvl="4" w:tentative="1">
+      <w:start w:val="1"/>
+      <w:numFmt w:val="bullet"/>
+      <w:lvlText w:val=""/>
+      <w:lvlJc w:val="left"/>
+      <w:pPr>
+        <w:tabs>
+          <w:tab w:val="num" w:pos="3600"/>
+        </w:tabs>
+        <w:ind w:left="3600" w:hanging="360"/>
+      </w:pPr>
+      <w:rPr>
+        <w:rFonts w:ascii="Wingdings" w:hAnsi="Wingdings" w:hint="default"/>
+        <w:sz w:val="20"/>
+      </w:rPr>
+    </w:lvl>
+    <w:lvl w:ilvl="5" w:tentative="1">
+      <w:start w:val="1"/>
+      <w:numFmt w:val="bullet"/>
+      <w:lvlText w:val=""/>
+      <w:lvlJc w:val="left"/>
+      <w:pPr>
+        <w:tabs>
+          <w:tab w:val="num" w:pos="4320"/>
+        </w:tabs>
+        <w:ind w:left="4320" w:hanging="360"/>
+      </w:pPr>
+      <w:rPr>
+        <w:rFonts w:ascii="Wingdings" w:hAnsi="Wingdings" w:hint="default"/>
+        <w:sz w:val="20"/>
+      </w:rPr>
+    </w:lvl>
+    <w:lvl w:ilvl="6" w:tentative="1">
+      <w:start w:val="1"/>
+      <w:numFmt w:val="bullet"/>
+      <w:lvlText w:val=""/>
+      <w:lvlJc w:val="left"/>
+      <w:pPr>
+        <w:tabs>
+          <w:tab w:val="num" w:pos="5040"/>
+        </w:tabs>
+        <w:ind w:left="5040" w:hanging="360"/>
+      </w:pPr>
+      <w:rPr>
+        <w:rFonts w:ascii="Wingdings" w:hAnsi="Wingdings" w:hint="default"/>
+        <w:sz w:val="20"/>
+      </w:rPr>
+    </w:lvl>
+    <w:lvl w:ilvl="7" w:tentative="1">
+      <w:start w:val="1"/>
+      <w:numFmt w:val="bullet"/>
+      <w:lvlText w:val=""/>
+      <w:lvlJc w:val="left"/>
+      <w:pPr>
+        <w:tabs>
+          <w:tab w:val="num" w:pos="5760"/>
+        </w:tabs>
+        <w:ind w:left="5760" w:hanging="360"/>
+      </w:pPr>
+      <w:rPr>
+        <w:rFonts w:ascii="Wingdings" w:hAnsi="Wingdings" w:hint="default"/>
+        <w:sz w:val="20"/>
+      </w:rPr>
+    </w:lvl>
+    <w:lvl w:ilvl="8" w:tentative="1">
+      <w:start w:val="1"/>
+      <w:numFmt w:val="bullet"/>
+      <w:lvlText w:val=""/>
+      <w:lvlJc w:val="left"/>
+      <w:pPr>
+        <w:tabs>
+          <w:tab w:val="num" w:pos="6480"/>
+        </w:tabs>
+        <w:ind w:left="6480" w:hanging="360"/>
+      </w:pPr>
+      <w:rPr>
+        <w:rFonts w:ascii="Wingdings" w:hAnsi="Wingdings" w:hint="default"/>
+        <w:sz w:val="20"/>
+      </w:rPr>
+    </w:lvl>
+  </w:abstractNum>
+  <w:abstractNum w:abstractNumId="8" w15:restartNumberingAfterBreak="0">
+    <w:nsid w:val="4F7D3C8F"/>
+    <w:multiLevelType w:val="multilevel"/>
+    <w:tmpl w:val="E806F208"/>
+    <w:lvl w:ilvl="0">
+      <w:start w:val="1"/>
+      <w:numFmt w:val="bullet"/>
+      <w:lvlText w:val=""/>
+      <w:lvlJc w:val="left"/>
+      <w:pPr>
+        <w:tabs>
+          <w:tab w:val="num" w:pos="720"/>
+        </w:tabs>
+        <w:ind w:left="720" w:hanging="360"/>
+      </w:pPr>
+      <w:rPr>
+        <w:rFonts w:ascii="Symbol" w:hAnsi="Symbol" w:hint="default"/>
+        <w:sz w:val="20"/>
+      </w:rPr>
+    </w:lvl>
+    <w:lvl w:ilvl="1" w:tentative="1">
+      <w:start w:val="1"/>
+      <w:numFmt w:val="bullet"/>
+      <w:lvlText w:val="o"/>
+      <w:lvlJc w:val="left"/>
+      <w:pPr>
+        <w:tabs>
+          <w:tab w:val="num" w:pos="1440"/>
+        </w:tabs>
+        <w:ind w:left="1440" w:hanging="360"/>
+      </w:pPr>
+      <w:rPr>
+        <w:rFonts w:ascii="Courier New" w:hAnsi="Courier New" w:hint="default"/>
+        <w:sz w:val="20"/>
+      </w:rPr>
+    </w:lvl>
+    <w:lvl w:ilvl="2" w:tentative="1">
+      <w:start w:val="1"/>
+      <w:numFmt w:val="bullet"/>
+      <w:lvlText w:val=""/>
+      <w:lvlJc w:val="left"/>
+      <w:pPr>
+        <w:tabs>
+          <w:tab w:val="num" w:pos="2160"/>
+        </w:tabs>
+        <w:ind w:left="2160" w:hanging="360"/>
+      </w:pPr>
+      <w:rPr>
+        <w:rFonts w:ascii="Wingdings" w:hAnsi="Wingdings" w:hint="default"/>
+        <w:sz w:val="20"/>
+      </w:rPr>
+    </w:lvl>
+    <w:lvl w:ilvl="3" w:tentative="1">
+      <w:start w:val="1"/>
+      <w:numFmt w:val="bullet"/>
+      <w:lvlText w:val=""/>
+      <w:lvlJc w:val="left"/>
+      <w:pPr>
+        <w:tabs>
+          <w:tab w:val="num" w:pos="2880"/>
+        </w:tabs>
+        <w:ind w:left="2880" w:hanging="360"/>
+      </w:pPr>
+      <w:rPr>
+        <w:rFonts w:ascii="Wingdings" w:hAnsi="Wingdings" w:hint="default"/>
+        <w:sz w:val="20"/>
+      </w:rPr>
+    </w:lvl>
+    <w:lvl w:ilvl="4" w:tentative="1">
+      <w:start w:val="1"/>
+      <w:numFmt w:val="bullet"/>
+      <w:lvlText w:val=""/>
+      <w:lvlJc w:val="left"/>
+      <w:pPr>
+        <w:tabs>
+          <w:tab w:val="num" w:pos="3600"/>
+        </w:tabs>
+        <w:ind w:left="3600" w:hanging="360"/>
+      </w:pPr>
+      <w:rPr>
+        <w:rFonts w:ascii="Wingdings" w:hAnsi="Wingdings" w:hint="default"/>
+        <w:sz w:val="20"/>
+      </w:rPr>
+    </w:lvl>
+    <w:lvl w:ilvl="5" w:tentative="1">
+      <w:start w:val="1"/>
+      <w:numFmt w:val="bullet"/>
+      <w:lvlText w:val=""/>
+      <w:lvlJc w:val="left"/>
+      <w:pPr>
+        <w:tabs>
+          <w:tab w:val="num" w:pos="4320"/>
+        </w:tabs>
+        <w:ind w:left="4320" w:hanging="360"/>
+      </w:pPr>
+      <w:rPr>
+        <w:rFonts w:ascii="Wingdings" w:hAnsi="Wingdings" w:hint="default"/>
+        <w:sz w:val="20"/>
+      </w:rPr>
+    </w:lvl>
+    <w:lvl w:ilvl="6" w:tentative="1">
+      <w:start w:val="1"/>
+      <w:numFmt w:val="bullet"/>
+      <w:lvlText w:val=""/>
+      <w:lvlJc w:val="left"/>
+      <w:pPr>
+        <w:tabs>
+          <w:tab w:val="num" w:pos="5040"/>
+        </w:tabs>
+        <w:ind w:left="5040" w:hanging="360"/>
+      </w:pPr>
+      <w:rPr>
+        <w:rFonts w:ascii="Wingdings" w:hAnsi="Wingdings" w:hint="default"/>
+        <w:sz w:val="20"/>
+      </w:rPr>
+    </w:lvl>
+    <w:lvl w:ilvl="7" w:tentative="1">
+      <w:start w:val="1"/>
+      <w:numFmt w:val="bullet"/>
+      <w:lvlText w:val=""/>
+      <w:lvlJc w:val="left"/>
+      <w:pPr>
+        <w:tabs>
+          <w:tab w:val="num" w:pos="5760"/>
+        </w:tabs>
+        <w:ind w:left="5760" w:hanging="360"/>
+      </w:pPr>
+      <w:rPr>
+        <w:rFonts w:ascii="Wingdings" w:hAnsi="Wingdings" w:hint="default"/>
+        <w:sz w:val="20"/>
+      </w:rPr>
+    </w:lvl>
+    <w:lvl w:ilvl="8" w:tentative="1">
+      <w:start w:val="1"/>
+      <w:numFmt w:val="bullet"/>
+      <w:lvlText w:val=""/>
+      <w:lvlJc w:val="left"/>
+      <w:pPr>
+        <w:tabs>
+          <w:tab w:val="num" w:pos="6480"/>
+        </w:tabs>
+        <w:ind w:left="6480" w:hanging="360"/>
+      </w:pPr>
+      <w:rPr>
+        <w:rFonts w:ascii="Wingdings" w:hAnsi="Wingdings" w:hint="default"/>
+        <w:sz w:val="20"/>
+      </w:rPr>
+    </w:lvl>
+  </w:abstractNum>
+  <w:abstractNum w:abstractNumId="9" w15:restartNumberingAfterBreak="0">
     <w:nsid w:val="616F2915"/>
     <w:multiLevelType w:val="multilevel"/>
     <w:tmpl w:val="A114F24E"/>
@@ -3187,7 +4410,120 @@
       </w:rPr>
     </w:lvl>
   </w:abstractNum>
-  <w:abstractNum w:abstractNumId="4" w15:restartNumberingAfterBreak="0">
+  <w:abstractNum w:abstractNumId="10" w15:restartNumberingAfterBreak="0">
+    <w:nsid w:val="733870AB"/>
+    <w:multiLevelType w:val="multilevel"/>
+    <w:tmpl w:val="1BDC295E"/>
+    <w:lvl w:ilvl="0">
+      <w:start w:val="1"/>
+      <w:numFmt w:val="decimal"/>
+      <w:lvlText w:val="%1."/>
+      <w:lvlJc w:val="left"/>
+      <w:pPr>
+        <w:tabs>
+          <w:tab w:val="num" w:pos="720"/>
+        </w:tabs>
+        <w:ind w:left="720" w:hanging="360"/>
+      </w:pPr>
+    </w:lvl>
+    <w:lvl w:ilvl="1" w:tentative="1">
+      <w:start w:val="1"/>
+      <w:numFmt w:val="decimal"/>
+      <w:lvlText w:val="%2."/>
+      <w:lvlJc w:val="left"/>
+      <w:pPr>
+        <w:tabs>
+          <w:tab w:val="num" w:pos="1440"/>
+        </w:tabs>
+        <w:ind w:left="1440" w:hanging="360"/>
+      </w:pPr>
+    </w:lvl>
+    <w:lvl w:ilvl="2" w:tentative="1">
+      <w:start w:val="1"/>
+      <w:numFmt w:val="decimal"/>
+      <w:lvlText w:val="%3."/>
+      <w:lvlJc w:val="left"/>
+      <w:pPr>
+        <w:tabs>
+          <w:tab w:val="num" w:pos="2160"/>
+        </w:tabs>
+        <w:ind w:left="2160" w:hanging="360"/>
+      </w:pPr>
+    </w:lvl>
+    <w:lvl w:ilvl="3" w:tentative="1">
+      <w:start w:val="1"/>
+      <w:numFmt w:val="decimal"/>
+      <w:lvlText w:val="%4."/>
+      <w:lvlJc w:val="left"/>
+      <w:pPr>
+        <w:tabs>
+          <w:tab w:val="num" w:pos="2880"/>
+        </w:tabs>
+        <w:ind w:left="2880" w:hanging="360"/>
+      </w:pPr>
+    </w:lvl>
+    <w:lvl w:ilvl="4" w:tentative="1">
+      <w:start w:val="1"/>
+      <w:numFmt w:val="decimal"/>
+      <w:lvlText w:val="%5."/>
+      <w:lvlJc w:val="left"/>
+      <w:pPr>
+        <w:tabs>
+          <w:tab w:val="num" w:pos="3600"/>
+        </w:tabs>
+        <w:ind w:left="3600" w:hanging="360"/>
+      </w:pPr>
+    </w:lvl>
+    <w:lvl w:ilvl="5" w:tentative="1">
+      <w:start w:val="1"/>
+      <w:numFmt w:val="decimal"/>
+      <w:lvlText w:val="%6."/>
+      <w:lvlJc w:val="left"/>
+      <w:pPr>
+        <w:tabs>
+          <w:tab w:val="num" w:pos="4320"/>
+        </w:tabs>
+        <w:ind w:left="4320" w:hanging="360"/>
+      </w:pPr>
+    </w:lvl>
+    <w:lvl w:ilvl="6" w:tentative="1">
+      <w:start w:val="1"/>
+      <w:numFmt w:val="decimal"/>
+      <w:lvlText w:val="%7."/>
+      <w:lvlJc w:val="left"/>
+      <w:pPr>
+        <w:tabs>
+          <w:tab w:val="num" w:pos="5040"/>
+        </w:tabs>
+        <w:ind w:left="5040" w:hanging="360"/>
+      </w:pPr>
+    </w:lvl>
+    <w:lvl w:ilvl="7" w:tentative="1">
+      <w:start w:val="1"/>
+      <w:numFmt w:val="decimal"/>
+      <w:lvlText w:val="%8."/>
+      <w:lvlJc w:val="left"/>
+      <w:pPr>
+        <w:tabs>
+          <w:tab w:val="num" w:pos="5760"/>
+        </w:tabs>
+        <w:ind w:left="5760" w:hanging="360"/>
+      </w:pPr>
+    </w:lvl>
+    <w:lvl w:ilvl="8" w:tentative="1">
+      <w:start w:val="1"/>
+      <w:numFmt w:val="decimal"/>
+      <w:lvlText w:val="%9."/>
+      <w:lvlJc w:val="left"/>
+      <w:pPr>
+        <w:tabs>
+          <w:tab w:val="num" w:pos="6480"/>
+        </w:tabs>
+        <w:ind w:left="6480" w:hanging="360"/>
+      </w:pPr>
+    </w:lvl>
+  </w:abstractNum>
+  <w:abstractNum w:abstractNumId="11" w15:restartNumberingAfterBreak="0">
     <w:nsid w:val="75505B9D"/>
     <w:multiLevelType w:val="multilevel"/>
     <w:tmpl w:val="A5180D90"/>
@@ -3337,19 +4673,40 @@
     </w:lvl>
   </w:abstractNum>
   <w:num w:numId="1" w16cid:durableId="1563640007">
+    <w:abstractNumId w:val="2"/>
+  </w:num>
+  <w:num w:numId="2" w16cid:durableId="335886042">
+    <w:abstractNumId w:val="6"/>
+  </w:num>
+  <w:num w:numId="3" w16cid:durableId="1577323956">
+    <w:abstractNumId w:val="11"/>
+  </w:num>
+  <w:num w:numId="4" w16cid:durableId="600994074">
+    <w:abstractNumId w:val="9"/>
+  </w:num>
+  <w:num w:numId="5" w16cid:durableId="870414755">
+    <w:abstractNumId w:val="5"/>
+  </w:num>
+  <w:num w:numId="6" w16cid:durableId="1366709974">
     <w:abstractNumId w:val="0"/>
   </w:num>
-  <w:num w:numId="2" w16cid:durableId="335886042">
-    <w:abstractNumId w:val="2"/>
+  <w:num w:numId="7" w16cid:durableId="209147793">
+    <w:abstractNumId w:val="3"/>
   </w:num>
-  <w:num w:numId="3" w16cid:durableId="1577323956">
+  <w:num w:numId="8" w16cid:durableId="1295985193">
+    <w:abstractNumId w:val="1"/>
+  </w:num>
+  <w:num w:numId="9" w16cid:durableId="1869679447">
     <w:abstractNumId w:val="4"/>
   </w:num>
-  <w:num w:numId="4" w16cid:durableId="600994074">
-    <w:abstractNumId w:val="3"/>
+  <w:num w:numId="10" w16cid:durableId="2058624483">
+    <w:abstractNumId w:val="7"/>
   </w:num>
-  <w:num w:numId="5" w16cid:durableId="870414755">
-    <w:abstractNumId w:val="1"/>
+  <w:num w:numId="11" w16cid:durableId="1498958655">
+    <w:abstractNumId w:val="8"/>
+  </w:num>
+  <w:num w:numId="12" w16cid:durableId="708654049">
+    <w:abstractNumId w:val="10"/>
   </w:num>
 </w:numbering>
 </file>
@@ -4293,6 +5650,50 @@
       <w:shd w:val="clear" w:color="auto" w:fill="E1DFDD"/>
     </w:rPr>
   </w:style>
+  <w:style w:type="paragraph" w:styleId="Header">
+    <w:name w:val="header"/>
+    <w:basedOn w:val="Normal"/>
+    <w:link w:val="HeaderChar"/>
+    <w:uiPriority w:val="99"/>
+    <w:unhideWhenUsed/>
+    <w:rsid w:val="00797911"/>
+    <w:pPr>
+      <w:tabs>
+        <w:tab w:val="center" w:pos="4680"/>
+        <w:tab w:val="right" w:pos="9360"/>
+      </w:tabs>
+      <w:spacing w:after="0" w:line="240" w:lineRule="auto"/>
+    </w:pPr>
+  </w:style>
+  <w:style w:type="character" w:customStyle="1" w:styleId="HeaderChar">
+    <w:name w:val="Header Char"/>
+    <w:basedOn w:val="DefaultParagraphFont"/>
+    <w:link w:val="Header"/>
+    <w:uiPriority w:val="99"/>
+    <w:rsid w:val="00797911"/>
+  </w:style>
+  <w:style w:type="paragraph" w:styleId="Footer">
+    <w:name w:val="footer"/>
+    <w:basedOn w:val="Normal"/>
+    <w:link w:val="FooterChar"/>
+    <w:uiPriority w:val="99"/>
+    <w:unhideWhenUsed/>
+    <w:rsid w:val="00797911"/>
+    <w:pPr>
+      <w:tabs>
+        <w:tab w:val="center" w:pos="4680"/>
+        <w:tab w:val="right" w:pos="9360"/>
+      </w:tabs>
+      <w:spacing w:after="0" w:line="240" w:lineRule="auto"/>
+    </w:pPr>
+  </w:style>
+  <w:style w:type="character" w:customStyle="1" w:styleId="FooterChar">
+    <w:name w:val="Footer Char"/>
+    <w:basedOn w:val="DefaultParagraphFont"/>
+    <w:link w:val="Footer"/>
+    <w:uiPriority w:val="99"/>
+    <w:rsid w:val="00797911"/>
+  </w:style>
 </w:styles>
 </file>
 

</xml_diff>